<commit_message>
Table of contents refreshed
</commit_message>
<xml_diff>
--- a/Documentation/Dokumentacija.docx
+++ b/Documentation/Dokumentacija.docx
@@ -1,6 +1,6 @@
 
 <file path=word/document.xml><?xml version="1.0" encoding="utf-8"?>
-<w:document xmlns:wpc="http://schemas.microsoft.com/office/word/2010/wordprocessingCanvas" xmlns:cx="http://schemas.microsoft.com/office/drawing/2014/chartex" xmlns:cx1="http://schemas.microsoft.com/office/drawing/2015/9/8/chartex" xmlns:mc="http://schemas.openxmlformats.org/markup-compatibility/2006" xmlns:o="urn:schemas-microsoft-com:office:office" xmlns:r="http://schemas.openxmlformats.org/officeDocument/2006/relationships" xmlns:m="http://schemas.openxmlformats.org/officeDocument/2006/math" xmlns:v="urn:schemas-microsoft-com:vml" xmlns:wp14="http://schemas.microsoft.com/office/word/2010/wordprocessingDrawing" xmlns:wp="http://schemas.openxmlformats.org/drawingml/2006/wordprocessingDrawing" xmlns:w10="urn:schemas-microsoft-com:office:word" xmlns:w="http://schemas.openxmlformats.org/wordprocessingml/2006/main" xmlns:w14="http://schemas.microsoft.com/office/word/2010/wordml" xmlns:w15="http://schemas.microsoft.com/office/word/2012/wordml" xmlns:w16se="http://schemas.microsoft.com/office/word/2015/wordml/symex" xmlns:wpg="http://schemas.microsoft.com/office/word/2010/wordprocessingGroup" xmlns:wpi="http://schemas.microsoft.com/office/word/2010/wordprocessingInk" xmlns:wne="http://schemas.microsoft.com/office/word/2006/wordml" xmlns:wps="http://schemas.microsoft.com/office/word/2010/wordprocessingShape" mc:Ignorable="w14 w15 w16se wp14">
+<w:document xmlns:wpc="http://schemas.microsoft.com/office/word/2010/wordprocessingCanvas" xmlns:mc="http://schemas.openxmlformats.org/markup-compatibility/2006" xmlns:o="urn:schemas-microsoft-com:office:office" xmlns:r="http://schemas.openxmlformats.org/officeDocument/2006/relationships" xmlns:m="http://schemas.openxmlformats.org/officeDocument/2006/math" xmlns:v="urn:schemas-microsoft-com:vml" xmlns:wp14="http://schemas.microsoft.com/office/word/2010/wordprocessingDrawing" xmlns:wp="http://schemas.openxmlformats.org/drawingml/2006/wordprocessingDrawing" xmlns:w10="urn:schemas-microsoft-com:office:word" xmlns:w="http://schemas.openxmlformats.org/wordprocessingml/2006/main" xmlns:w14="http://schemas.microsoft.com/office/word/2010/wordml" xmlns:w15="http://schemas.microsoft.com/office/word/2012/wordml" xmlns:wpg="http://schemas.microsoft.com/office/word/2010/wordprocessingGroup" xmlns:wpi="http://schemas.microsoft.com/office/word/2010/wordprocessingInk" xmlns:wne="http://schemas.microsoft.com/office/word/2006/wordml" xmlns:wps="http://schemas.microsoft.com/office/word/2010/wordprocessingShape" mc:Ignorable="w14 w15 wp14">
   <w:body>
     <w:p>
       <w:pPr>
@@ -150,6 +150,8 @@
       </w:r>
     </w:p>
     <w:p/>
+    <w:bookmarkStart w:id="0" w:name="_GoBack"/>
+    <w:bookmarkEnd w:id="0"/>
     <w:p>
       <w:pPr>
         <w:pStyle w:val="TOC1"/>
@@ -169,7 +171,7 @@
       <w:r>
         <w:fldChar w:fldCharType="separate"/>
       </w:r>
-      <w:hyperlink w:anchor="_Toc440288311" w:history="1">
+      <w:hyperlink w:anchor="_Toc440492370" w:history="1">
         <w:r>
           <w:rPr>
             <w:rStyle w:val="Hyperlink"/>
@@ -207,7 +209,7 @@
           <w:rPr>
             <w:webHidden/>
           </w:rPr>
-          <w:instrText xml:space="preserve"> PAGEREF _Toc440288311 \h </w:instrText>
+          <w:instrText xml:space="preserve"> PAGEREF _Toc440492370 \h </w:instrText>
         </w:r>
         <w:r>
           <w:rPr>
@@ -244,7 +246,7 @@
           <w:lang w:val="hr-BA" w:eastAsia="hr-BA"/>
         </w:rPr>
       </w:pPr>
-      <w:hyperlink w:anchor="_Toc440288312" w:history="1">
+      <w:hyperlink w:anchor="_Toc440492371" w:history="1">
         <w:r>
           <w:rPr>
             <w:rStyle w:val="Hyperlink"/>
@@ -284,7 +286,7 @@
           <w:rPr>
             <w:webHidden/>
           </w:rPr>
-          <w:instrText xml:space="preserve"> PAGEREF _Toc440288312 \h </w:instrText>
+          <w:instrText xml:space="preserve"> PAGEREF _Toc440492371 \h </w:instrText>
         </w:r>
         <w:r>
           <w:rPr>
@@ -321,7 +323,7 @@
           <w:lang w:val="hr-BA" w:eastAsia="hr-BA"/>
         </w:rPr>
       </w:pPr>
-      <w:hyperlink w:anchor="_Toc440288313" w:history="1">
+      <w:hyperlink w:anchor="_Toc440492372" w:history="1">
         <w:r>
           <w:rPr>
             <w:rStyle w:val="Hyperlink"/>
@@ -361,7 +363,7 @@
           <w:rPr>
             <w:webHidden/>
           </w:rPr>
-          <w:instrText xml:space="preserve"> PAGEREF _Toc440288313 \h </w:instrText>
+          <w:instrText xml:space="preserve"> PAGEREF _Toc440492372 \h </w:instrText>
         </w:r>
         <w:r>
           <w:rPr>
@@ -398,7 +400,7 @@
           <w:lang w:val="hr-BA" w:eastAsia="hr-BA"/>
         </w:rPr>
       </w:pPr>
-      <w:hyperlink w:anchor="_Toc440288314" w:history="1">
+      <w:hyperlink w:anchor="_Toc440492373" w:history="1">
         <w:r>
           <w:rPr>
             <w:rStyle w:val="Hyperlink"/>
@@ -438,7 +440,7 @@
           <w:rPr>
             <w:webHidden/>
           </w:rPr>
-          <w:instrText xml:space="preserve"> PAGEREF _Toc440288314 \h </w:instrText>
+          <w:instrText xml:space="preserve"> PAGEREF _Toc440492373 \h </w:instrText>
         </w:r>
         <w:r>
           <w:rPr>
@@ -473,11 +475,10 @@
           <w:lang w:val="hr-BA" w:eastAsia="hr-BA"/>
         </w:rPr>
       </w:pPr>
-      <w:hyperlink w:anchor="_Toc440288315" w:history="1">
+      <w:hyperlink w:anchor="_Toc440492374" w:history="1">
         <w:r>
           <w:rPr>
             <w:rStyle w:val="Hyperlink"/>
-            <w:lang w:val="pl-PL"/>
           </w:rPr>
           <w:t>2.2.1</w:t>
         </w:r>
@@ -496,7 +497,6 @@
             <w:rPr>
               <w:rStyle w:val="Hyperlink"/>
               <w:rFonts w:ascii="Cambria Math" w:hAnsi="Cambria Math"/>
-              <w:lang w:val="pl-PL"/>
             </w:rPr>
             <m:t>rank</m:t>
           </m:r>
@@ -517,7 +517,7 @@
           <w:rPr>
             <w:webHidden/>
           </w:rPr>
-          <w:instrText xml:space="preserve"> PAGEREF _Toc440288315 \h </w:instrText>
+          <w:instrText xml:space="preserve"> PAGEREF _Toc440492374 \h </w:instrText>
         </w:r>
         <w:r>
           <w:rPr>
@@ -552,11 +552,10 @@
           <w:lang w:val="hr-BA" w:eastAsia="hr-BA"/>
         </w:rPr>
       </w:pPr>
-      <w:hyperlink w:anchor="_Toc440288316" w:history="1">
+      <w:hyperlink w:anchor="_Toc440492375" w:history="1">
         <w:r>
           <w:rPr>
             <w:rStyle w:val="Hyperlink"/>
-            <w:lang w:val="pl-PL"/>
           </w:rPr>
           <w:t>2.2.2</w:t>
         </w:r>
@@ -575,7 +574,6 @@
             <w:rPr>
               <w:rStyle w:val="Hyperlink"/>
               <w:rFonts w:ascii="Cambria Math" w:hAnsi="Cambria Math"/>
-              <w:lang w:val="pl-PL"/>
             </w:rPr>
             <m:t>select</m:t>
           </m:r>
@@ -596,7 +594,7 @@
           <w:rPr>
             <w:webHidden/>
           </w:rPr>
-          <w:instrText xml:space="preserve"> PAGEREF _Toc440288316 \h </w:instrText>
+          <w:instrText xml:space="preserve"> PAGEREF _Toc440492375 \h </w:instrText>
         </w:r>
         <w:r>
           <w:rPr>
@@ -631,11 +629,10 @@
           <w:lang w:val="hr-BA" w:eastAsia="hr-BA"/>
         </w:rPr>
       </w:pPr>
-      <w:hyperlink w:anchor="_Toc440288317" w:history="1">
+      <w:hyperlink w:anchor="_Toc440492376" w:history="1">
         <w:r>
           <w:rPr>
             <w:rStyle w:val="Hyperlink"/>
-            <w:lang w:val="pl-PL"/>
           </w:rPr>
           <w:t>2.2.3</w:t>
         </w:r>
@@ -654,7 +651,6 @@
             <w:rPr>
               <w:rStyle w:val="Hyperlink"/>
               <w:rFonts w:ascii="Cambria Math" w:hAnsi="Cambria Math"/>
-              <w:lang w:val="pl-PL"/>
             </w:rPr>
             <m:t>access</m:t>
           </m:r>
@@ -675,7 +671,7 @@
           <w:rPr>
             <w:webHidden/>
           </w:rPr>
-          <w:instrText xml:space="preserve"> PAGEREF _Toc440288317 \h </w:instrText>
+          <w:instrText xml:space="preserve"> PAGEREF _Toc440492376 \h </w:instrText>
         </w:r>
         <w:r>
           <w:rPr>
@@ -712,7 +708,7 @@
           <w:lang w:val="hr-BA" w:eastAsia="hr-BA"/>
         </w:rPr>
       </w:pPr>
-      <w:hyperlink w:anchor="_Toc440288318" w:history="1">
+      <w:hyperlink w:anchor="_Toc440492377" w:history="1">
         <w:r>
           <w:rPr>
             <w:rStyle w:val="Hyperlink"/>
@@ -750,7 +746,7 @@
           <w:rPr>
             <w:webHidden/>
           </w:rPr>
-          <w:instrText xml:space="preserve"> PAGEREF _Toc440288318 \h </w:instrText>
+          <w:instrText xml:space="preserve"> PAGEREF _Toc440492377 \h </w:instrText>
         </w:r>
         <w:r>
           <w:rPr>
@@ -787,7 +783,7 @@
           <w:lang w:val="hr-BA" w:eastAsia="hr-BA"/>
         </w:rPr>
       </w:pPr>
-      <w:hyperlink w:anchor="_Toc440288319" w:history="1">
+      <w:hyperlink w:anchor="_Toc440492378" w:history="1">
         <w:r>
           <w:rPr>
             <w:rStyle w:val="Hyperlink"/>
@@ -827,7 +823,7 @@
           <w:rPr>
             <w:webHidden/>
           </w:rPr>
-          <w:instrText xml:space="preserve"> PAGEREF _Toc440288319 \h </w:instrText>
+          <w:instrText xml:space="preserve"> PAGEREF _Toc440492378 \h </w:instrText>
         </w:r>
         <w:r>
           <w:rPr>
@@ -864,7 +860,7 @@
           <w:lang w:val="hr-BA" w:eastAsia="hr-BA"/>
         </w:rPr>
       </w:pPr>
-      <w:hyperlink w:anchor="_Toc440288320" w:history="1">
+      <w:hyperlink w:anchor="_Toc440492379" w:history="1">
         <w:r>
           <w:rPr>
             <w:rStyle w:val="Hyperlink"/>
@@ -904,7 +900,7 @@
           <w:rPr>
             <w:webHidden/>
           </w:rPr>
-          <w:instrText xml:space="preserve"> PAGEREF _Toc440288320 \h </w:instrText>
+          <w:instrText xml:space="preserve"> PAGEREF _Toc440492379 \h </w:instrText>
         </w:r>
         <w:r>
           <w:rPr>
@@ -939,11 +935,10 @@
           <w:lang w:val="hr-BA" w:eastAsia="hr-BA"/>
         </w:rPr>
       </w:pPr>
-      <w:hyperlink w:anchor="_Toc440288321" w:history="1">
+      <w:hyperlink w:anchor="_Toc440492380" w:history="1">
         <w:r>
           <w:rPr>
             <w:rStyle w:val="Hyperlink"/>
-            <w:lang w:val="pl-PL"/>
           </w:rPr>
           <w:t>3.2.1</w:t>
         </w:r>
@@ -962,7 +957,6 @@
             <w:rPr>
               <w:rStyle w:val="Hyperlink"/>
               <w:rFonts w:ascii="Cambria Math" w:hAnsi="Cambria Math"/>
-              <w:lang w:val="pl-PL"/>
             </w:rPr>
             <m:t>rank</m:t>
           </m:r>
@@ -983,7 +977,7 @@
           <w:rPr>
             <w:webHidden/>
           </w:rPr>
-          <w:instrText xml:space="preserve"> PAGEREF _Toc440288321 \h </w:instrText>
+          <w:instrText xml:space="preserve"> PAGEREF _Toc440492380 \h </w:instrText>
         </w:r>
         <w:r>
           <w:rPr>
@@ -1018,11 +1012,10 @@
           <w:lang w:val="hr-BA" w:eastAsia="hr-BA"/>
         </w:rPr>
       </w:pPr>
-      <w:hyperlink w:anchor="_Toc440288322" w:history="1">
+      <w:hyperlink w:anchor="_Toc440492381" w:history="1">
         <w:r>
           <w:rPr>
             <w:rStyle w:val="Hyperlink"/>
-            <w:lang w:val="pl-PL"/>
           </w:rPr>
           <w:t>3.2.2</w:t>
         </w:r>
@@ -1041,7 +1034,6 @@
             <w:rPr>
               <w:rStyle w:val="Hyperlink"/>
               <w:rFonts w:ascii="Cambria Math" w:hAnsi="Cambria Math"/>
-              <w:lang w:val="pl-PL"/>
             </w:rPr>
             <m:t>select</m:t>
           </m:r>
@@ -1062,7 +1054,7 @@
           <w:rPr>
             <w:webHidden/>
           </w:rPr>
-          <w:instrText xml:space="preserve"> PAGEREF _Toc440288322 \h </w:instrText>
+          <w:instrText xml:space="preserve"> PAGEREF _Toc440492381 \h </w:instrText>
         </w:r>
         <w:r>
           <w:rPr>
@@ -1097,11 +1089,10 @@
           <w:lang w:val="hr-BA" w:eastAsia="hr-BA"/>
         </w:rPr>
       </w:pPr>
-      <w:hyperlink w:anchor="_Toc440288323" w:history="1">
+      <w:hyperlink w:anchor="_Toc440492382" w:history="1">
         <w:r>
           <w:rPr>
             <w:rStyle w:val="Hyperlink"/>
-            <w:lang w:val="pl-PL"/>
           </w:rPr>
           <w:t>3.2.3</w:t>
         </w:r>
@@ -1120,7 +1111,6 @@
             <w:rPr>
               <w:rStyle w:val="Hyperlink"/>
               <w:rFonts w:ascii="Cambria Math" w:hAnsi="Cambria Math"/>
-              <w:lang w:val="pl-PL"/>
             </w:rPr>
             <m:t>access</m:t>
           </m:r>
@@ -1141,7 +1131,7 @@
           <w:rPr>
             <w:webHidden/>
           </w:rPr>
-          <w:instrText xml:space="preserve"> PAGEREF _Toc440288323 \h </w:instrText>
+          <w:instrText xml:space="preserve"> PAGEREF _Toc440492382 \h </w:instrText>
         </w:r>
         <w:r>
           <w:rPr>
@@ -1158,7 +1148,7 @@
           <w:rPr>
             <w:webHidden/>
           </w:rPr>
-          <w:t>17</w:t>
+          <w:t>19</w:t>
         </w:r>
         <w:r>
           <w:rPr>
@@ -1178,7 +1168,7 @@
           <w:lang w:val="hr-BA" w:eastAsia="hr-BA"/>
         </w:rPr>
       </w:pPr>
-      <w:hyperlink w:anchor="_Toc440288324" w:history="1">
+      <w:hyperlink w:anchor="_Toc440492383" w:history="1">
         <w:r>
           <w:rPr>
             <w:rStyle w:val="Hyperlink"/>
@@ -1216,7 +1206,7 @@
           <w:rPr>
             <w:webHidden/>
           </w:rPr>
-          <w:instrText xml:space="preserve"> PAGEREF _Toc440288324 \h </w:instrText>
+          <w:instrText xml:space="preserve"> PAGEREF _Toc440492383 \h </w:instrText>
         </w:r>
         <w:r>
           <w:rPr>
@@ -1233,7 +1223,7 @@
           <w:rPr>
             <w:webHidden/>
           </w:rPr>
-          <w:t>18</w:t>
+          <w:t>20</w:t>
         </w:r>
         <w:r>
           <w:rPr>
@@ -1253,7 +1243,7 @@
           <w:lang w:val="hr-BA" w:eastAsia="hr-BA"/>
         </w:rPr>
       </w:pPr>
-      <w:hyperlink w:anchor="_Toc440288325" w:history="1">
+      <w:hyperlink w:anchor="_Toc440492384" w:history="1">
         <w:r>
           <w:rPr>
             <w:rStyle w:val="Hyperlink"/>
@@ -1291,7 +1281,7 @@
           <w:rPr>
             <w:webHidden/>
           </w:rPr>
-          <w:instrText xml:space="preserve"> PAGEREF _Toc440288325 \h </w:instrText>
+          <w:instrText xml:space="preserve"> PAGEREF _Toc440492384 \h </w:instrText>
         </w:r>
         <w:r>
           <w:rPr>
@@ -1308,7 +1298,7 @@
           <w:rPr>
             <w:webHidden/>
           </w:rPr>
-          <w:t>19</w:t>
+          <w:t>25</w:t>
         </w:r>
         <w:r>
           <w:rPr>
@@ -1328,7 +1318,7 @@
           <w:lang w:val="hr-BA" w:eastAsia="hr-BA"/>
         </w:rPr>
       </w:pPr>
-      <w:hyperlink w:anchor="_Toc440288326" w:history="1">
+      <w:hyperlink w:anchor="_Toc440492385" w:history="1">
         <w:r>
           <w:rPr>
             <w:rStyle w:val="Hyperlink"/>
@@ -1366,7 +1356,7 @@
           <w:rPr>
             <w:webHidden/>
           </w:rPr>
-          <w:instrText xml:space="preserve"> PAGEREF _Toc440288326 \h </w:instrText>
+          <w:instrText xml:space="preserve"> PAGEREF _Toc440492385 \h </w:instrText>
         </w:r>
         <w:r>
           <w:rPr>
@@ -1383,7 +1373,7 @@
           <w:rPr>
             <w:webHidden/>
           </w:rPr>
-          <w:t>20</w:t>
+          <w:t>26</w:t>
         </w:r>
         <w:r>
           <w:rPr>
@@ -1403,7 +1393,7 @@
           <w:lang w:val="hr-BA" w:eastAsia="hr-BA"/>
         </w:rPr>
       </w:pPr>
-      <w:hyperlink w:anchor="_Toc440288327" w:history="1">
+      <w:hyperlink w:anchor="_Toc440492386" w:history="1">
         <w:r>
           <w:rPr>
             <w:rStyle w:val="Hyperlink"/>
@@ -1441,7 +1431,7 @@
           <w:rPr>
             <w:webHidden/>
           </w:rPr>
-          <w:instrText xml:space="preserve"> PAGEREF _Toc440288327 \h </w:instrText>
+          <w:instrText xml:space="preserve"> PAGEREF _Toc440492386 \h </w:instrText>
         </w:r>
         <w:r>
           <w:rPr>
@@ -1458,7 +1448,7 @@
           <w:rPr>
             <w:webHidden/>
           </w:rPr>
-          <w:t>21</w:t>
+          <w:t>27</w:t>
         </w:r>
         <w:r>
           <w:rPr>
@@ -1491,18 +1481,18 @@
       <w:pPr>
         <w:pStyle w:val="Heading1"/>
       </w:pPr>
-      <w:bookmarkStart w:id="0" w:name="_Toc73793693"/>
-      <w:bookmarkStart w:id="1" w:name="_Toc73794263"/>
-      <w:bookmarkStart w:id="2" w:name="_Toc113812202"/>
-      <w:bookmarkStart w:id="3" w:name="_Toc440288311"/>
+      <w:bookmarkStart w:id="1" w:name="_Toc73793693"/>
+      <w:bookmarkStart w:id="2" w:name="_Toc73794263"/>
+      <w:bookmarkStart w:id="3" w:name="_Toc113812202"/>
+      <w:bookmarkStart w:id="4" w:name="_Toc440492370"/>
       <w:r>
         <w:lastRenderedPageBreak/>
         <w:t>Uvod</w:t>
       </w:r>
-      <w:bookmarkEnd w:id="0"/>
       <w:bookmarkEnd w:id="1"/>
       <w:bookmarkEnd w:id="2"/>
       <w:bookmarkEnd w:id="3"/>
+      <w:bookmarkEnd w:id="4"/>
     </w:p>
     <w:p>
       <w:pPr>
@@ -1738,7 +1728,7 @@
           <w:lang w:val="pl-PL"/>
         </w:rPr>
       </w:pPr>
-      <w:bookmarkStart w:id="4" w:name="_Toc440288312"/>
+      <w:bookmarkStart w:id="5" w:name="_Toc440492371"/>
       <w:r>
         <w:rPr>
           <w:lang w:val="pl-PL"/>
@@ -1746,7 +1736,7 @@
         <w:lastRenderedPageBreak/>
         <w:t>Stablo valića</w:t>
       </w:r>
-      <w:bookmarkEnd w:id="4"/>
+      <w:bookmarkEnd w:id="5"/>
     </w:p>
     <w:p>
       <w:pPr>
@@ -1760,15 +1750,7 @@
         <w:rPr>
           <w:lang w:val="pl-PL"/>
         </w:rPr>
-        <w:t xml:space="preserve">Stablo valića (eng. wavelet tree) je </w:t>
-      </w:r>
-      <w:bookmarkStart w:id="5" w:name="_GoBack"/>
-      <w:bookmarkEnd w:id="5"/>
-      <w:r>
-        <w:rPr>
-          <w:lang w:val="pl-PL"/>
-        </w:rPr>
-        <w:t>podatkovna struktura koja kodira ulazni niz znakova kao stablo binarnih vektora.</w:t>
+        <w:t>Stablo valića (eng. wavelet tree) je podatkovna struktura koja kodira ulazni niz znakova kao stablo binarnih vektora.</w:t>
       </w:r>
       <w:r>
         <w:rPr>
@@ -1864,6 +1846,7 @@
       <w:r>
         <w:rPr>
           <w:noProof/>
+          <w:lang w:val="hr-BA" w:eastAsia="hr-BA"/>
         </w:rPr>
         <w:drawing>
           <wp:inline distT="0" distB="0" distL="0" distR="0" wp14:anchorId="185BE560" wp14:editId="4B1638D8">
@@ -1949,7 +1932,7 @@
           <w:lang w:val="pl-PL"/>
         </w:rPr>
       </w:pPr>
-      <w:bookmarkStart w:id="7" w:name="_Toc440288313"/>
+      <w:bookmarkStart w:id="7" w:name="_Toc440492372"/>
       <w:r>
         <w:rPr>
           <w:lang w:val="pl-PL"/>
@@ -4255,7 +4238,7 @@
           <w:lang w:val="pl-PL"/>
         </w:rPr>
       </w:pPr>
-      <w:bookmarkStart w:id="9" w:name="_Toc440288314"/>
+      <w:bookmarkStart w:id="9" w:name="_Toc440492373"/>
       <w:r>
         <w:rPr>
           <w:lang w:val="pl-PL"/>
@@ -4458,7 +4441,7 @@
       <w:pPr>
         <w:pStyle w:val="Heading3"/>
       </w:pPr>
-      <w:bookmarkStart w:id="10" w:name="_Toc440288315"/>
+      <w:bookmarkStart w:id="10" w:name="_Toc440492374"/>
       <m:oMath>
         <m:r>
           <m:rPr>
@@ -7627,7 +7610,7 @@
       <w:pPr>
         <w:pStyle w:val="Heading3"/>
       </w:pPr>
-      <w:bookmarkStart w:id="12" w:name="_Toc440288316"/>
+      <w:bookmarkStart w:id="12" w:name="_Toc440492375"/>
       <m:oMath>
         <m:r>
           <m:rPr>
@@ -10258,7 +10241,7 @@
       <w:pPr>
         <w:pStyle w:val="Heading3"/>
       </w:pPr>
-      <w:bookmarkStart w:id="14" w:name="_Toc440288317"/>
+      <w:bookmarkStart w:id="14" w:name="_Toc440492376"/>
       <m:oMath>
         <m:r>
           <m:rPr>
@@ -12779,13 +12762,13 @@
       <w:pPr>
         <w:pStyle w:val="Heading1"/>
       </w:pPr>
-      <w:bookmarkStart w:id="16" w:name="_Toc440288318"/>
-      <w:bookmarkStart w:id="17" w:name="_Toc113812271"/>
+      <w:bookmarkStart w:id="16" w:name="_Toc113812271"/>
+      <w:bookmarkStart w:id="17" w:name="_Toc440492377"/>
       <w:r>
         <w:lastRenderedPageBreak/>
         <w:t>RRR struktura podataka</w:t>
       </w:r>
-      <w:bookmarkEnd w:id="16"/>
+      <w:bookmarkEnd w:id="17"/>
     </w:p>
     <w:p>
       <w:pPr>
@@ -12834,7 +12817,7 @@
           <w:lang w:val="pl-PL"/>
         </w:rPr>
       </w:pPr>
-      <w:bookmarkStart w:id="18" w:name="_Toc440288319"/>
+      <w:bookmarkStart w:id="18" w:name="_Toc440492378"/>
       <w:r>
         <w:rPr>
           <w:lang w:val="pl-PL"/>
@@ -13321,6 +13304,7 @@
       <w:r>
         <w:rPr>
           <w:noProof/>
+          <w:lang w:val="hr-BA" w:eastAsia="hr-BA"/>
         </w:rPr>
         <w:drawing>
           <wp:inline distT="0" distB="0" distL="0" distR="0" wp14:anchorId="6B488248" wp14:editId="1C1BF748">
@@ -13878,6 +13862,7 @@
       <w:r>
         <w:rPr>
           <w:noProof/>
+          <w:lang w:val="hr-BA" w:eastAsia="hr-BA"/>
         </w:rPr>
         <w:drawing>
           <wp:inline distT="0" distB="0" distL="0" distR="0" wp14:anchorId="229A610F" wp14:editId="04B74AC8">
@@ -14401,6 +14386,7 @@
       <w:r>
         <w:rPr>
           <w:noProof/>
+          <w:lang w:val="hr-BA" w:eastAsia="hr-BA"/>
         </w:rPr>
         <w:drawing>
           <wp:inline distT="0" distB="0" distL="0" distR="0" wp14:anchorId="69D4480D" wp14:editId="26AB0B52">
@@ -14746,6 +14732,7 @@
       <w:r>
         <w:rPr>
           <w:noProof/>
+          <w:lang w:val="hr-BA" w:eastAsia="hr-BA"/>
         </w:rPr>
         <w:lastRenderedPageBreak/>
         <w:drawing>
@@ -15067,7 +15054,7 @@
           <w:lang w:val="pl-PL"/>
         </w:rPr>
       </w:pPr>
-      <w:bookmarkStart w:id="23" w:name="_Toc440288320"/>
+      <w:bookmarkStart w:id="23" w:name="_Toc440492379"/>
       <w:r>
         <w:rPr>
           <w:lang w:val="pl-PL"/>
@@ -15359,7 +15346,7 @@
       <w:pPr>
         <w:pStyle w:val="Heading3"/>
       </w:pPr>
-      <w:bookmarkStart w:id="24" w:name="_Toc440288321"/>
+      <w:bookmarkStart w:id="24" w:name="_Toc440492380"/>
       <m:oMath>
         <m:r>
           <m:rPr>
@@ -18232,6 +18219,7 @@
       <w:pPr>
         <w:pStyle w:val="Heading3"/>
       </w:pPr>
+      <w:bookmarkStart w:id="26" w:name="_Toc440492381"/>
       <m:oMath>
         <m:r>
           <m:rPr>
@@ -18240,6 +18228,7 @@
           <m:t>select</m:t>
         </m:r>
       </m:oMath>
+      <w:bookmarkEnd w:id="26"/>
     </w:p>
     <w:p>
       <w:pPr>
@@ -18681,7 +18670,7 @@
       <w:pPr>
         <w:pStyle w:val="Caption"/>
       </w:pPr>
-      <w:bookmarkStart w:id="26" w:name="_Ref440287477"/>
+      <w:bookmarkStart w:id="27" w:name="_Ref440287477"/>
       <w:r>
         <w:t xml:space="preserve">Tablica </w:t>
       </w:r>
@@ -18703,7 +18692,7 @@
       <w:r>
         <w:fldChar w:fldCharType="end"/>
       </w:r>
-      <w:bookmarkEnd w:id="26"/>
+      <w:bookmarkEnd w:id="27"/>
       <w:r>
         <w:t xml:space="preserve"> Select operacija nad RRR strukturom</w:t>
       </w:r>
@@ -21133,7 +21122,6 @@
           <w:lang w:val="pl-PL"/>
         </w:rPr>
       </w:pPr>
-      <w:bookmarkStart w:id="27" w:name="_Toc440288323"/>
       <w:r>
         <w:rPr>
           <w:lang w:val="pl-PL"/>
@@ -22855,6 +22843,7 @@
       <w:pPr>
         <w:pStyle w:val="Heading3"/>
       </w:pPr>
+      <w:bookmarkStart w:id="28" w:name="_Toc440492382"/>
       <m:oMath>
         <m:r>
           <m:rPr>
@@ -22863,7 +22852,7 @@
           <m:t>access</m:t>
         </m:r>
       </m:oMath>
-      <w:bookmarkEnd w:id="27"/>
+      <w:bookmarkEnd w:id="28"/>
     </w:p>
     <w:p>
       <w:pPr>
@@ -22953,6 +22942,21 @@
         <w:rPr>
           <w:lang w:val="pl-PL"/>
         </w:rPr>
+        <w:fldChar w:fldCharType="separate"/>
+      </w:r>
+      <w:r>
+        <w:t xml:space="preserve">Tablica </w:t>
+      </w:r>
+      <w:r>
+        <w:rPr>
+          <w:noProof/>
+        </w:rPr>
+        <w:t>5</w:t>
+      </w:r>
+      <w:r>
+        <w:rPr>
+          <w:lang w:val="pl-PL"/>
+        </w:rPr>
         <w:fldChar w:fldCharType="end"/>
       </w:r>
       <w:r>
@@ -22981,7 +22985,7 @@
       <w:pPr>
         <w:pStyle w:val="Caption"/>
       </w:pPr>
-      <w:bookmarkStart w:id="28" w:name="_Ref440287485"/>
+      <w:bookmarkStart w:id="29" w:name="_Ref440287485"/>
       <w:r>
         <w:t xml:space="preserve">Tablica </w:t>
       </w:r>
@@ -23003,7 +23007,7 @@
       <w:r>
         <w:fldChar w:fldCharType="end"/>
       </w:r>
-      <w:bookmarkEnd w:id="28"/>
+      <w:bookmarkEnd w:id="29"/>
       <w:r>
         <w:t xml:space="preserve"> Access operacija nad RRR strukturom</w:t>
       </w:r>
@@ -23698,12 +23702,12 @@
       <w:pPr>
         <w:pStyle w:val="Heading1"/>
       </w:pPr>
-      <w:bookmarkStart w:id="29" w:name="_Toc440288324"/>
+      <w:bookmarkStart w:id="30" w:name="_Toc440492383"/>
       <w:r>
         <w:lastRenderedPageBreak/>
         <w:t>Eksperimentalni rezultati</w:t>
       </w:r>
-      <w:bookmarkEnd w:id="29"/>
+      <w:bookmarkEnd w:id="30"/>
     </w:p>
     <w:p>
       <w:pPr>
@@ -23905,7 +23909,7 @@
       <w:pPr>
         <w:pStyle w:val="Caption"/>
       </w:pPr>
-      <w:bookmarkStart w:id="30" w:name="_Ref440466866"/>
+      <w:bookmarkStart w:id="31" w:name="_Ref440466866"/>
       <w:r>
         <w:t xml:space="preserve">Tablica </w:t>
       </w:r>
@@ -23927,7 +23931,7 @@
       <w:r>
         <w:fldChar w:fldCharType="end"/>
       </w:r>
-      <w:bookmarkEnd w:id="30"/>
+      <w:bookmarkEnd w:id="31"/>
       <w:r>
         <w:t xml:space="preserve"> Vrijeme izgradnje stabla valića</w:t>
       </w:r>
@@ -24504,7 +24508,7 @@
       <w:pPr>
         <w:pStyle w:val="Caption"/>
       </w:pPr>
-      <w:bookmarkStart w:id="31" w:name="_Ref440469080"/>
+      <w:bookmarkStart w:id="32" w:name="_Ref440469080"/>
       <w:r>
         <w:lastRenderedPageBreak/>
         <w:t xml:space="preserve">Tablica </w:t>
@@ -24527,7 +24531,7 @@
       <w:r>
         <w:fldChar w:fldCharType="end"/>
       </w:r>
-      <w:bookmarkEnd w:id="31"/>
+      <w:bookmarkEnd w:id="32"/>
       <w:r>
         <w:t xml:space="preserve"> Vrijeme izgradnje stabla valića - FASTA datoteke</w:t>
       </w:r>
@@ -25380,7 +25384,7 @@
       <w:pPr>
         <w:pStyle w:val="Caption"/>
       </w:pPr>
-      <w:bookmarkStart w:id="32" w:name="_Ref440469503"/>
+      <w:bookmarkStart w:id="33" w:name="_Ref440469503"/>
       <w:r>
         <w:t xml:space="preserve">Tablica </w:t>
       </w:r>
@@ -25402,7 +25406,7 @@
       <w:r>
         <w:fldChar w:fldCharType="end"/>
       </w:r>
-      <w:bookmarkEnd w:id="32"/>
+      <w:bookmarkEnd w:id="33"/>
       <w:r>
         <w:t xml:space="preserve"> Prosječno vrijeme izvršavanja</w:t>
       </w:r>
@@ -26833,7 +26837,7 @@
       <w:pPr>
         <w:pStyle w:val="Caption"/>
       </w:pPr>
-      <w:bookmarkStart w:id="33" w:name="_Ref440469515"/>
+      <w:bookmarkStart w:id="34" w:name="_Ref440469515"/>
       <w:r>
         <w:t xml:space="preserve">Tablica </w:t>
       </w:r>
@@ -26855,7 +26859,7 @@
       <w:r>
         <w:fldChar w:fldCharType="end"/>
       </w:r>
-      <w:bookmarkEnd w:id="33"/>
+      <w:bookmarkEnd w:id="34"/>
       <w:r>
         <w:t xml:space="preserve"> Prosječno vrijeme izvršavanja upita - FASTA datoteke</w:t>
       </w:r>
@@ -28094,7 +28098,7 @@
       <w:pPr>
         <w:pStyle w:val="Caption"/>
       </w:pPr>
-      <w:bookmarkStart w:id="34" w:name="_Ref440479276"/>
+      <w:bookmarkStart w:id="35" w:name="_Ref440479276"/>
       <w:r>
         <w:t xml:space="preserve">Tablica </w:t>
       </w:r>
@@ -28116,7 +28120,7 @@
       <w:r>
         <w:fldChar w:fldCharType="end"/>
       </w:r>
-      <w:bookmarkEnd w:id="34"/>
+      <w:bookmarkEnd w:id="35"/>
       <w:r>
         <w:t xml:space="preserve"> </w:t>
       </w:r>
@@ -29183,7 +29187,7 @@
       <w:pPr>
         <w:pStyle w:val="Caption"/>
       </w:pPr>
-      <w:bookmarkStart w:id="35" w:name="_Ref440479277"/>
+      <w:bookmarkStart w:id="36" w:name="_Ref440479277"/>
       <w:r>
         <w:t xml:space="preserve">Tablica </w:t>
       </w:r>
@@ -29205,7 +29209,7 @@
       <w:r>
         <w:fldChar w:fldCharType="end"/>
       </w:r>
-      <w:bookmarkEnd w:id="35"/>
+      <w:bookmarkEnd w:id="36"/>
       <w:r>
         <w:t xml:space="preserve"> </w:t>
       </w:r>
@@ -30147,12 +30151,12 @@
       <w:pPr>
         <w:pStyle w:val="Heading1"/>
       </w:pPr>
-      <w:bookmarkStart w:id="36" w:name="_Toc440288325"/>
+      <w:bookmarkStart w:id="37" w:name="_Toc440492384"/>
       <w:r>
         <w:lastRenderedPageBreak/>
         <w:t>Implementacija</w:t>
       </w:r>
-      <w:bookmarkEnd w:id="36"/>
+      <w:bookmarkEnd w:id="37"/>
     </w:p>
     <w:p>
       <w:pPr>
@@ -30362,16 +30366,16 @@
       <w:pPr>
         <w:pStyle w:val="Heading1"/>
       </w:pPr>
-      <w:bookmarkStart w:id="37" w:name="_Toc440288326"/>
+      <w:bookmarkStart w:id="38" w:name="_Toc440492385"/>
       <w:r>
         <w:lastRenderedPageBreak/>
         <w:t>Zaključak</w:t>
       </w:r>
-      <w:bookmarkStart w:id="38" w:name="_Toc73793800"/>
-      <w:bookmarkStart w:id="39" w:name="_Toc73794370"/>
-      <w:bookmarkStart w:id="40" w:name="_Toc113812272"/>
-      <w:bookmarkEnd w:id="17"/>
-      <w:bookmarkEnd w:id="37"/>
+      <w:bookmarkStart w:id="39" w:name="_Toc73793800"/>
+      <w:bookmarkStart w:id="40" w:name="_Toc73794370"/>
+      <w:bookmarkStart w:id="41" w:name="_Toc113812272"/>
+      <w:bookmarkEnd w:id="16"/>
+      <w:bookmarkEnd w:id="38"/>
     </w:p>
     <w:p>
       <w:pPr>
@@ -30460,15 +30464,15 @@
       <w:pPr>
         <w:pStyle w:val="Heading1"/>
       </w:pPr>
-      <w:bookmarkStart w:id="41" w:name="_Toc440288327"/>
+      <w:bookmarkStart w:id="42" w:name="_Toc440492386"/>
       <w:r>
         <w:lastRenderedPageBreak/>
         <w:t>Literatura</w:t>
       </w:r>
-      <w:bookmarkEnd w:id="38"/>
       <w:bookmarkEnd w:id="39"/>
       <w:bookmarkEnd w:id="40"/>
       <w:bookmarkEnd w:id="41"/>
+      <w:bookmarkEnd w:id="42"/>
     </w:p>
     <w:p>
       <w:pPr>
@@ -30477,7 +30481,7 @@
           <w:numId w:val="42"/>
         </w:numPr>
       </w:pPr>
-      <w:bookmarkStart w:id="42" w:name="_Ref440276551"/>
+      <w:bookmarkStart w:id="43" w:name="_Ref440276551"/>
       <w:r>
         <w:t xml:space="preserve">Bowe, A. </w:t>
       </w:r>
@@ -30505,7 +30509,7 @@
       <w:r>
         <w:t>. Diplomski rad. School of Computer Science and Information Technology RMIT University Melbourne, 2010.</w:t>
       </w:r>
-      <w:bookmarkEnd w:id="42"/>
+      <w:bookmarkEnd w:id="43"/>
     </w:p>
     <w:p>
       <w:pPr>
@@ -30514,7 +30518,7 @@
           <w:numId w:val="42"/>
         </w:numPr>
       </w:pPr>
-      <w:bookmarkStart w:id="43" w:name="_Ref440276583"/>
+      <w:bookmarkStart w:id="44" w:name="_Ref440276583"/>
       <w:r>
         <w:t>Gonz</w:t>
       </w:r>
@@ -30560,7 +30564,7 @@
       <w:r>
         <w:t>, Grčka, (2005), str. 27-38.</w:t>
       </w:r>
-      <w:bookmarkEnd w:id="43"/>
+      <w:bookmarkEnd w:id="44"/>
     </w:p>
     <w:p>
       <w:pPr>
@@ -30744,7 +30748,7 @@
           <w:numId w:val="42"/>
         </w:numPr>
       </w:pPr>
-      <w:bookmarkStart w:id="44" w:name="_Ref440276561"/>
+      <w:bookmarkStart w:id="45" w:name="_Ref440276561"/>
       <w:r>
         <w:t>Brejová</w:t>
       </w:r>
@@ -30762,7 +30766,7 @@
       <w:r>
         <w:t>, pristupljeno 10.1.2016.</w:t>
       </w:r>
-      <w:bookmarkEnd w:id="44"/>
+      <w:bookmarkEnd w:id="45"/>
     </w:p>
     <w:sectPr>
       <w:headerReference w:type="even" r:id="rId20"/>
@@ -30779,7 +30783,7 @@
 </file>
 
 <file path=word/endnotes.xml><?xml version="1.0" encoding="utf-8"?>
-<w:endnotes xmlns:wpc="http://schemas.microsoft.com/office/word/2010/wordprocessingCanvas" xmlns:cx="http://schemas.microsoft.com/office/drawing/2014/chartex" xmlns:cx1="http://schemas.microsoft.com/office/drawing/2015/9/8/chartex" xmlns:mc="http://schemas.openxmlformats.org/markup-compatibility/2006" xmlns:o="urn:schemas-microsoft-com:office:office" xmlns:r="http://schemas.openxmlformats.org/officeDocument/2006/relationships" xmlns:m="http://schemas.openxmlformats.org/officeDocument/2006/math" xmlns:v="urn:schemas-microsoft-com:vml" xmlns:wp14="http://schemas.microsoft.com/office/word/2010/wordprocessingDrawing" xmlns:wp="http://schemas.openxmlformats.org/drawingml/2006/wordprocessingDrawing" xmlns:w10="urn:schemas-microsoft-com:office:word" xmlns:w="http://schemas.openxmlformats.org/wordprocessingml/2006/main" xmlns:w14="http://schemas.microsoft.com/office/word/2010/wordml" xmlns:w15="http://schemas.microsoft.com/office/word/2012/wordml" xmlns:w16se="http://schemas.microsoft.com/office/word/2015/wordml/symex" xmlns:wpg="http://schemas.microsoft.com/office/word/2010/wordprocessingGroup" xmlns:wpi="http://schemas.microsoft.com/office/word/2010/wordprocessingInk" xmlns:wne="http://schemas.microsoft.com/office/word/2006/wordml" xmlns:wps="http://schemas.microsoft.com/office/word/2010/wordprocessingShape" mc:Ignorable="w14 w15 w16se wp14">
+<w:endnotes xmlns:wpc="http://schemas.microsoft.com/office/word/2010/wordprocessingCanvas" xmlns:mc="http://schemas.openxmlformats.org/markup-compatibility/2006" xmlns:o="urn:schemas-microsoft-com:office:office" xmlns:r="http://schemas.openxmlformats.org/officeDocument/2006/relationships" xmlns:m="http://schemas.openxmlformats.org/officeDocument/2006/math" xmlns:v="urn:schemas-microsoft-com:vml" xmlns:wp14="http://schemas.microsoft.com/office/word/2010/wordprocessingDrawing" xmlns:wp="http://schemas.openxmlformats.org/drawingml/2006/wordprocessingDrawing" xmlns:w10="urn:schemas-microsoft-com:office:word" xmlns:w="http://schemas.openxmlformats.org/wordprocessingml/2006/main" xmlns:w14="http://schemas.microsoft.com/office/word/2010/wordml" xmlns:w15="http://schemas.microsoft.com/office/word/2012/wordml" xmlns:wpg="http://schemas.microsoft.com/office/word/2010/wordprocessingGroup" xmlns:wpi="http://schemas.microsoft.com/office/word/2010/wordprocessingInk" xmlns:wne="http://schemas.microsoft.com/office/word/2006/wordml" xmlns:wps="http://schemas.microsoft.com/office/word/2010/wordprocessingShape" mc:Ignorable="w14 w15 wp14">
   <w:endnote w:type="separator" w:id="-1">
     <w:p>
       <w:r>
@@ -30804,7 +30808,7 @@
 </file>
 
 <file path=word/footer1.xml><?xml version="1.0" encoding="utf-8"?>
-<w:ftr xmlns:wpc="http://schemas.microsoft.com/office/word/2010/wordprocessingCanvas" xmlns:cx="http://schemas.microsoft.com/office/drawing/2014/chartex" xmlns:cx1="http://schemas.microsoft.com/office/drawing/2015/9/8/chartex" xmlns:mc="http://schemas.openxmlformats.org/markup-compatibility/2006" xmlns:o="urn:schemas-microsoft-com:office:office" xmlns:r="http://schemas.openxmlformats.org/officeDocument/2006/relationships" xmlns:m="http://schemas.openxmlformats.org/officeDocument/2006/math" xmlns:v="urn:schemas-microsoft-com:vml" xmlns:wp14="http://schemas.microsoft.com/office/word/2010/wordprocessingDrawing" xmlns:wp="http://schemas.openxmlformats.org/drawingml/2006/wordprocessingDrawing" xmlns:w10="urn:schemas-microsoft-com:office:word" xmlns:w="http://schemas.openxmlformats.org/wordprocessingml/2006/main" xmlns:w14="http://schemas.microsoft.com/office/word/2010/wordml" xmlns:w15="http://schemas.microsoft.com/office/word/2012/wordml" xmlns:w16se="http://schemas.microsoft.com/office/word/2015/wordml/symex" xmlns:wpg="http://schemas.microsoft.com/office/word/2010/wordprocessingGroup" xmlns:wpi="http://schemas.microsoft.com/office/word/2010/wordprocessingInk" xmlns:wne="http://schemas.microsoft.com/office/word/2006/wordml" xmlns:wps="http://schemas.microsoft.com/office/word/2010/wordprocessingShape" mc:Ignorable="w14 w15 w16se wp14">
+<w:ftr xmlns:wpc="http://schemas.microsoft.com/office/word/2010/wordprocessingCanvas" xmlns:mc="http://schemas.openxmlformats.org/markup-compatibility/2006" xmlns:o="urn:schemas-microsoft-com:office:office" xmlns:r="http://schemas.openxmlformats.org/officeDocument/2006/relationships" xmlns:m="http://schemas.openxmlformats.org/officeDocument/2006/math" xmlns:v="urn:schemas-microsoft-com:vml" xmlns:wp14="http://schemas.microsoft.com/office/word/2010/wordprocessingDrawing" xmlns:wp="http://schemas.openxmlformats.org/drawingml/2006/wordprocessingDrawing" xmlns:w10="urn:schemas-microsoft-com:office:word" xmlns:w="http://schemas.openxmlformats.org/wordprocessingml/2006/main" xmlns:w14="http://schemas.microsoft.com/office/word/2010/wordml" xmlns:w15="http://schemas.microsoft.com/office/word/2012/wordml" xmlns:wpg="http://schemas.microsoft.com/office/word/2010/wordprocessingGroup" xmlns:wpi="http://schemas.microsoft.com/office/word/2010/wordprocessingInk" xmlns:wne="http://schemas.microsoft.com/office/word/2006/wordml" xmlns:wps="http://schemas.microsoft.com/office/word/2010/wordprocessingShape" mc:Ignorable="w14 w15 wp14">
   <w:p>
     <w:r>
       <w:tab/>
@@ -30834,7 +30838,7 @@
 </file>
 
 <file path=word/footer2.xml><?xml version="1.0" encoding="utf-8"?>
-<w:ftr xmlns:wpc="http://schemas.microsoft.com/office/word/2010/wordprocessingCanvas" xmlns:cx="http://schemas.microsoft.com/office/drawing/2014/chartex" xmlns:cx1="http://schemas.microsoft.com/office/drawing/2015/9/8/chartex" xmlns:mc="http://schemas.openxmlformats.org/markup-compatibility/2006" xmlns:o="urn:schemas-microsoft-com:office:office" xmlns:r="http://schemas.openxmlformats.org/officeDocument/2006/relationships" xmlns:m="http://schemas.openxmlformats.org/officeDocument/2006/math" xmlns:v="urn:schemas-microsoft-com:vml" xmlns:wp14="http://schemas.microsoft.com/office/word/2010/wordprocessingDrawing" xmlns:wp="http://schemas.openxmlformats.org/drawingml/2006/wordprocessingDrawing" xmlns:w10="urn:schemas-microsoft-com:office:word" xmlns:w="http://schemas.openxmlformats.org/wordprocessingml/2006/main" xmlns:w14="http://schemas.microsoft.com/office/word/2010/wordml" xmlns:w15="http://schemas.microsoft.com/office/word/2012/wordml" xmlns:w16se="http://schemas.microsoft.com/office/word/2015/wordml/symex" xmlns:wpg="http://schemas.microsoft.com/office/word/2010/wordprocessingGroup" xmlns:wpi="http://schemas.microsoft.com/office/word/2010/wordprocessingInk" xmlns:wne="http://schemas.microsoft.com/office/word/2006/wordml" xmlns:wps="http://schemas.microsoft.com/office/word/2010/wordprocessingShape" mc:Ignorable="w14 w15 w16se wp14">
+<w:ftr xmlns:wpc="http://schemas.microsoft.com/office/word/2010/wordprocessingCanvas" xmlns:mc="http://schemas.openxmlformats.org/markup-compatibility/2006" xmlns:o="urn:schemas-microsoft-com:office:office" xmlns:r="http://schemas.openxmlformats.org/officeDocument/2006/relationships" xmlns:m="http://schemas.openxmlformats.org/officeDocument/2006/math" xmlns:v="urn:schemas-microsoft-com:vml" xmlns:wp14="http://schemas.microsoft.com/office/word/2010/wordprocessingDrawing" xmlns:wp="http://schemas.openxmlformats.org/drawingml/2006/wordprocessingDrawing" xmlns:w10="urn:schemas-microsoft-com:office:word" xmlns:w="http://schemas.openxmlformats.org/wordprocessingml/2006/main" xmlns:w14="http://schemas.microsoft.com/office/word/2010/wordml" xmlns:w15="http://schemas.microsoft.com/office/word/2012/wordml" xmlns:wpg="http://schemas.microsoft.com/office/word/2010/wordprocessingGroup" xmlns:wpi="http://schemas.microsoft.com/office/word/2010/wordprocessingInk" xmlns:wne="http://schemas.microsoft.com/office/word/2006/wordml" xmlns:wps="http://schemas.microsoft.com/office/word/2010/wordprocessingShape" mc:Ignorable="w14 w15 wp14">
   <w:p>
     <w:pPr>
       <w:pStyle w:val="Footer"/>
@@ -30863,7 +30867,7 @@
         <w:rStyle w:val="PageNumber"/>
         <w:noProof/>
       </w:rPr>
-      <w:t>2</w:t>
+      <w:t>18</w:t>
     </w:r>
     <w:r>
       <w:rPr>
@@ -30877,7 +30881,7 @@
 </file>
 
 <file path=word/footnotes.xml><?xml version="1.0" encoding="utf-8"?>
-<w:footnotes xmlns:wpc="http://schemas.microsoft.com/office/word/2010/wordprocessingCanvas" xmlns:cx="http://schemas.microsoft.com/office/drawing/2014/chartex" xmlns:cx1="http://schemas.microsoft.com/office/drawing/2015/9/8/chartex" xmlns:mc="http://schemas.openxmlformats.org/markup-compatibility/2006" xmlns:o="urn:schemas-microsoft-com:office:office" xmlns:r="http://schemas.openxmlformats.org/officeDocument/2006/relationships" xmlns:m="http://schemas.openxmlformats.org/officeDocument/2006/math" xmlns:v="urn:schemas-microsoft-com:vml" xmlns:wp14="http://schemas.microsoft.com/office/word/2010/wordprocessingDrawing" xmlns:wp="http://schemas.openxmlformats.org/drawingml/2006/wordprocessingDrawing" xmlns:w10="urn:schemas-microsoft-com:office:word" xmlns:w="http://schemas.openxmlformats.org/wordprocessingml/2006/main" xmlns:w14="http://schemas.microsoft.com/office/word/2010/wordml" xmlns:w15="http://schemas.microsoft.com/office/word/2012/wordml" xmlns:w16se="http://schemas.microsoft.com/office/word/2015/wordml/symex" xmlns:wpg="http://schemas.microsoft.com/office/word/2010/wordprocessingGroup" xmlns:wpi="http://schemas.microsoft.com/office/word/2010/wordprocessingInk" xmlns:wne="http://schemas.microsoft.com/office/word/2006/wordml" xmlns:wps="http://schemas.microsoft.com/office/word/2010/wordprocessingShape" mc:Ignorable="w14 w15 w16se wp14">
+<w:footnotes xmlns:wpc="http://schemas.microsoft.com/office/word/2010/wordprocessingCanvas" xmlns:mc="http://schemas.openxmlformats.org/markup-compatibility/2006" xmlns:o="urn:schemas-microsoft-com:office:office" xmlns:r="http://schemas.openxmlformats.org/officeDocument/2006/relationships" xmlns:m="http://schemas.openxmlformats.org/officeDocument/2006/math" xmlns:v="urn:schemas-microsoft-com:vml" xmlns:wp14="http://schemas.microsoft.com/office/word/2010/wordprocessingDrawing" xmlns:wp="http://schemas.openxmlformats.org/drawingml/2006/wordprocessingDrawing" xmlns:w10="urn:schemas-microsoft-com:office:word" xmlns:w="http://schemas.openxmlformats.org/wordprocessingml/2006/main" xmlns:w14="http://schemas.microsoft.com/office/word/2010/wordml" xmlns:w15="http://schemas.microsoft.com/office/word/2012/wordml" xmlns:wpg="http://schemas.microsoft.com/office/word/2010/wordprocessingGroup" xmlns:wpi="http://schemas.microsoft.com/office/word/2010/wordprocessingInk" xmlns:wne="http://schemas.microsoft.com/office/word/2006/wordml" xmlns:wps="http://schemas.microsoft.com/office/word/2010/wordprocessingShape" mc:Ignorable="w14 w15 wp14">
   <w:footnote w:type="separator" w:id="-1">
     <w:p>
       <w:r>
@@ -30961,7 +30965,7 @@
 </file>
 
 <file path=word/header1.xml><?xml version="1.0" encoding="utf-8"?>
-<w:hdr xmlns:wpc="http://schemas.microsoft.com/office/word/2010/wordprocessingCanvas" xmlns:cx="http://schemas.microsoft.com/office/drawing/2014/chartex" xmlns:cx1="http://schemas.microsoft.com/office/drawing/2015/9/8/chartex" xmlns:mc="http://schemas.openxmlformats.org/markup-compatibility/2006" xmlns:o="urn:schemas-microsoft-com:office:office" xmlns:r="http://schemas.openxmlformats.org/officeDocument/2006/relationships" xmlns:m="http://schemas.openxmlformats.org/officeDocument/2006/math" xmlns:v="urn:schemas-microsoft-com:vml" xmlns:wp14="http://schemas.microsoft.com/office/word/2010/wordprocessingDrawing" xmlns:wp="http://schemas.openxmlformats.org/drawingml/2006/wordprocessingDrawing" xmlns:w10="urn:schemas-microsoft-com:office:word" xmlns:w="http://schemas.openxmlformats.org/wordprocessingml/2006/main" xmlns:w14="http://schemas.microsoft.com/office/word/2010/wordml" xmlns:w15="http://schemas.microsoft.com/office/word/2012/wordml" xmlns:w16se="http://schemas.microsoft.com/office/word/2015/wordml/symex" xmlns:wpg="http://schemas.microsoft.com/office/word/2010/wordprocessingGroup" xmlns:wpi="http://schemas.microsoft.com/office/word/2010/wordprocessingInk" xmlns:wne="http://schemas.microsoft.com/office/word/2006/wordml" xmlns:wps="http://schemas.microsoft.com/office/word/2010/wordprocessingShape" mc:Ignorable="w14 w15 w16se wp14">
+<w:hdr xmlns:wpc="http://schemas.microsoft.com/office/word/2010/wordprocessingCanvas" xmlns:mc="http://schemas.openxmlformats.org/markup-compatibility/2006" xmlns:o="urn:schemas-microsoft-com:office:office" xmlns:r="http://schemas.openxmlformats.org/officeDocument/2006/relationships" xmlns:m="http://schemas.openxmlformats.org/officeDocument/2006/math" xmlns:v="urn:schemas-microsoft-com:vml" xmlns:wp14="http://schemas.microsoft.com/office/word/2010/wordprocessingDrawing" xmlns:wp="http://schemas.openxmlformats.org/drawingml/2006/wordprocessingDrawing" xmlns:w10="urn:schemas-microsoft-com:office:word" xmlns:w="http://schemas.openxmlformats.org/wordprocessingml/2006/main" xmlns:w14="http://schemas.microsoft.com/office/word/2010/wordml" xmlns:w15="http://schemas.microsoft.com/office/word/2012/wordml" xmlns:wpg="http://schemas.microsoft.com/office/word/2010/wordprocessingGroup" xmlns:wpi="http://schemas.microsoft.com/office/word/2010/wordprocessingInk" xmlns:wne="http://schemas.microsoft.com/office/word/2006/wordml" xmlns:wps="http://schemas.microsoft.com/office/word/2010/wordprocessingShape" mc:Ignorable="w14 w15 wp14">
   <w:p>
     <w:r>
       <w:t>Kvaliteta usluge u OpenBSD-u</w:t>
@@ -30973,13 +30977,13 @@
 </file>
 
 <file path=word/header2.xml><?xml version="1.0" encoding="utf-8"?>
-<w:hdr xmlns:wpc="http://schemas.microsoft.com/office/word/2010/wordprocessingCanvas" xmlns:cx="http://schemas.microsoft.com/office/drawing/2014/chartex" xmlns:cx1="http://schemas.microsoft.com/office/drawing/2015/9/8/chartex" xmlns:mc="http://schemas.openxmlformats.org/markup-compatibility/2006" xmlns:o="urn:schemas-microsoft-com:office:office" xmlns:r="http://schemas.openxmlformats.org/officeDocument/2006/relationships" xmlns:m="http://schemas.openxmlformats.org/officeDocument/2006/math" xmlns:v="urn:schemas-microsoft-com:vml" xmlns:wp14="http://schemas.microsoft.com/office/word/2010/wordprocessingDrawing" xmlns:wp="http://schemas.openxmlformats.org/drawingml/2006/wordprocessingDrawing" xmlns:w10="urn:schemas-microsoft-com:office:word" xmlns:w="http://schemas.openxmlformats.org/wordprocessingml/2006/main" xmlns:w14="http://schemas.microsoft.com/office/word/2010/wordml" xmlns:w15="http://schemas.microsoft.com/office/word/2012/wordml" xmlns:w16se="http://schemas.microsoft.com/office/word/2015/wordml/symex" xmlns:wpg="http://schemas.microsoft.com/office/word/2010/wordprocessingGroup" xmlns:wpi="http://schemas.microsoft.com/office/word/2010/wordprocessingInk" xmlns:wne="http://schemas.microsoft.com/office/word/2006/wordml" xmlns:wps="http://schemas.microsoft.com/office/word/2010/wordprocessingShape" mc:Ignorable="w14 w15 w16se wp14">
+<w:hdr xmlns:wpc="http://schemas.microsoft.com/office/word/2010/wordprocessingCanvas" xmlns:mc="http://schemas.openxmlformats.org/markup-compatibility/2006" xmlns:o="urn:schemas-microsoft-com:office:office" xmlns:r="http://schemas.openxmlformats.org/officeDocument/2006/relationships" xmlns:m="http://schemas.openxmlformats.org/officeDocument/2006/math" xmlns:v="urn:schemas-microsoft-com:vml" xmlns:wp14="http://schemas.microsoft.com/office/word/2010/wordprocessingDrawing" xmlns:wp="http://schemas.openxmlformats.org/drawingml/2006/wordprocessingDrawing" xmlns:w10="urn:schemas-microsoft-com:office:word" xmlns:w="http://schemas.openxmlformats.org/wordprocessingml/2006/main" xmlns:w14="http://schemas.microsoft.com/office/word/2010/wordml" xmlns:w15="http://schemas.microsoft.com/office/word/2012/wordml" xmlns:wpg="http://schemas.microsoft.com/office/word/2010/wordprocessingGroup" xmlns:wpi="http://schemas.microsoft.com/office/word/2010/wordprocessingInk" xmlns:wne="http://schemas.microsoft.com/office/word/2006/wordml" xmlns:wps="http://schemas.microsoft.com/office/word/2010/wordprocessingShape" mc:Ignorable="w14 w15 wp14">
   <w:p/>
 </w:hdr>
 </file>
 
 <file path=word/header3.xml><?xml version="1.0" encoding="utf-8"?>
-<w:hdr xmlns:wpc="http://schemas.microsoft.com/office/word/2010/wordprocessingCanvas" xmlns:cx="http://schemas.microsoft.com/office/drawing/2014/chartex" xmlns:cx1="http://schemas.microsoft.com/office/drawing/2015/9/8/chartex" xmlns:mc="http://schemas.openxmlformats.org/markup-compatibility/2006" xmlns:o="urn:schemas-microsoft-com:office:office" xmlns:r="http://schemas.openxmlformats.org/officeDocument/2006/relationships" xmlns:m="http://schemas.openxmlformats.org/officeDocument/2006/math" xmlns:v="urn:schemas-microsoft-com:vml" xmlns:wp14="http://schemas.microsoft.com/office/word/2010/wordprocessingDrawing" xmlns:wp="http://schemas.openxmlformats.org/drawingml/2006/wordprocessingDrawing" xmlns:w10="urn:schemas-microsoft-com:office:word" xmlns:w="http://schemas.openxmlformats.org/wordprocessingml/2006/main" xmlns:w14="http://schemas.microsoft.com/office/word/2010/wordml" xmlns:w15="http://schemas.microsoft.com/office/word/2012/wordml" xmlns:w16se="http://schemas.microsoft.com/office/word/2015/wordml/symex" xmlns:wpg="http://schemas.microsoft.com/office/word/2010/wordprocessingGroup" xmlns:wpi="http://schemas.microsoft.com/office/word/2010/wordprocessingInk" xmlns:wne="http://schemas.microsoft.com/office/word/2006/wordml" xmlns:wps="http://schemas.microsoft.com/office/word/2010/wordprocessingShape" mc:Ignorable="w14 w15 w16se wp14">
+<w:hdr xmlns:wpc="http://schemas.microsoft.com/office/word/2010/wordprocessingCanvas" xmlns:mc="http://schemas.openxmlformats.org/markup-compatibility/2006" xmlns:o="urn:schemas-microsoft-com:office:office" xmlns:r="http://schemas.openxmlformats.org/officeDocument/2006/relationships" xmlns:m="http://schemas.openxmlformats.org/officeDocument/2006/math" xmlns:v="urn:schemas-microsoft-com:vml" xmlns:wp14="http://schemas.microsoft.com/office/word/2010/wordprocessingDrawing" xmlns:wp="http://schemas.openxmlformats.org/drawingml/2006/wordprocessingDrawing" xmlns:w10="urn:schemas-microsoft-com:office:word" xmlns:w="http://schemas.openxmlformats.org/wordprocessingml/2006/main" xmlns:w14="http://schemas.microsoft.com/office/word/2010/wordml" xmlns:w15="http://schemas.microsoft.com/office/word/2012/wordml" xmlns:wpg="http://schemas.microsoft.com/office/word/2010/wordprocessingGroup" xmlns:wpi="http://schemas.microsoft.com/office/word/2010/wordprocessingInk" xmlns:wne="http://schemas.microsoft.com/office/word/2006/wordml" xmlns:wps="http://schemas.microsoft.com/office/word/2010/wordprocessingShape" mc:Ignorable="w14 w15 wp14">
   <w:p>
     <w:pPr>
       <w:pStyle w:val="Header"/>
@@ -30990,7 +30994,7 @@
 </file>
 
 <file path=word/numbering.xml><?xml version="1.0" encoding="utf-8"?>
-<w:numbering xmlns:wpc="http://schemas.microsoft.com/office/word/2010/wordprocessingCanvas" xmlns:cx="http://schemas.microsoft.com/office/drawing/2014/chartex" xmlns:cx1="http://schemas.microsoft.com/office/drawing/2015/9/8/chartex" xmlns:mc="http://schemas.openxmlformats.org/markup-compatibility/2006" xmlns:o="urn:schemas-microsoft-com:office:office" xmlns:r="http://schemas.openxmlformats.org/officeDocument/2006/relationships" xmlns:m="http://schemas.openxmlformats.org/officeDocument/2006/math" xmlns:v="urn:schemas-microsoft-com:vml" xmlns:wp14="http://schemas.microsoft.com/office/word/2010/wordprocessingDrawing" xmlns:wp="http://schemas.openxmlformats.org/drawingml/2006/wordprocessingDrawing" xmlns:w10="urn:schemas-microsoft-com:office:word" xmlns:w="http://schemas.openxmlformats.org/wordprocessingml/2006/main" xmlns:w14="http://schemas.microsoft.com/office/word/2010/wordml" xmlns:w15="http://schemas.microsoft.com/office/word/2012/wordml" xmlns:w16se="http://schemas.microsoft.com/office/word/2015/wordml/symex" xmlns:wpg="http://schemas.microsoft.com/office/word/2010/wordprocessingGroup" xmlns:wpi="http://schemas.microsoft.com/office/word/2010/wordprocessingInk" xmlns:wne="http://schemas.microsoft.com/office/word/2006/wordml" xmlns:wps="http://schemas.microsoft.com/office/word/2010/wordprocessingShape" mc:Ignorable="w14 w15 w16se wp14">
+<w:numbering xmlns:wpc="http://schemas.microsoft.com/office/word/2010/wordprocessingCanvas" xmlns:mc="http://schemas.openxmlformats.org/markup-compatibility/2006" xmlns:o="urn:schemas-microsoft-com:office:office" xmlns:r="http://schemas.openxmlformats.org/officeDocument/2006/relationships" xmlns:m="http://schemas.openxmlformats.org/officeDocument/2006/math" xmlns:v="urn:schemas-microsoft-com:vml" xmlns:wp14="http://schemas.microsoft.com/office/word/2010/wordprocessingDrawing" xmlns:wp="http://schemas.openxmlformats.org/drawingml/2006/wordprocessingDrawing" xmlns:w10="urn:schemas-microsoft-com:office:word" xmlns:w="http://schemas.openxmlformats.org/wordprocessingml/2006/main" xmlns:w14="http://schemas.microsoft.com/office/word/2010/wordml" xmlns:w15="http://schemas.microsoft.com/office/word/2012/wordml" xmlns:wpg="http://schemas.microsoft.com/office/word/2010/wordprocessingGroup" xmlns:wpi="http://schemas.microsoft.com/office/word/2010/wordprocessingInk" xmlns:wne="http://schemas.microsoft.com/office/word/2006/wordml" xmlns:wps="http://schemas.microsoft.com/office/word/2010/wordprocessingShape" mc:Ignorable="w14 w15 wp14">
   <w:abstractNum w:abstractNumId="0" w15:restartNumberingAfterBreak="0">
     <w:nsid w:val="00000001"/>
     <w:multiLevelType w:val="multilevel"/>
@@ -36885,7 +36889,7 @@
 </file>
 
 <file path=word/styles.xml><?xml version="1.0" encoding="utf-8"?>
-<w:styles xmlns:mc="http://schemas.openxmlformats.org/markup-compatibility/2006" xmlns:r="http://schemas.openxmlformats.org/officeDocument/2006/relationships" xmlns:w="http://schemas.openxmlformats.org/wordprocessingml/2006/main" xmlns:w14="http://schemas.microsoft.com/office/word/2010/wordml" xmlns:w15="http://schemas.microsoft.com/office/word/2012/wordml" xmlns:w16se="http://schemas.microsoft.com/office/word/2015/wordml/symex" mc:Ignorable="w14 w15 w16se">
+<w:styles xmlns:mc="http://schemas.openxmlformats.org/markup-compatibility/2006" xmlns:r="http://schemas.openxmlformats.org/officeDocument/2006/relationships" xmlns:w="http://schemas.openxmlformats.org/wordprocessingml/2006/main" xmlns:w14="http://schemas.microsoft.com/office/word/2010/wordml" xmlns:w15="http://schemas.microsoft.com/office/word/2012/wordml" mc:Ignorable="w14 w15">
   <w:docDefaults>
     <w:rPrDefault>
       <w:rPr>
@@ -38075,7 +38079,7 @@
 </file>
 
 <file path=customXml/itemProps1.xml><?xml version="1.0" encoding="utf-8"?>
-<ds:datastoreItem xmlns:ds="http://schemas.openxmlformats.org/officeDocument/2006/customXml" ds:itemID="{31CE8458-4167-446F-BBAD-81114705554A}">
+<ds:datastoreItem xmlns:ds="http://schemas.openxmlformats.org/officeDocument/2006/customXml" ds:itemID="{DDA4EEBE-A32E-4271-9BE5-BD19246D0224}">
   <ds:schemaRefs>
     <ds:schemaRef ds:uri="http://schemas.openxmlformats.org/officeDocument/2006/bibliography"/>
   </ds:schemaRefs>

</xml_diff>

<commit_message>
Documentation type errors corrected; select pseudocode corrected
</commit_message>
<xml_diff>
--- a/Documentation/Dokumentacija.docx
+++ b/Documentation/Dokumentacija.docx
@@ -71,12 +71,42 @@
       <w:r>
         <w:t>Izgradnja binarnog stabla valića (</w:t>
       </w:r>
+      <w:proofErr w:type="spellStart"/>
       <w:r>
         <w:rPr>
           <w:i/>
         </w:rPr>
-        <w:t>eng. wavelet tree</w:t>
-      </w:r>
+        <w:t>eng</w:t>
+      </w:r>
+      <w:proofErr w:type="spellEnd"/>
+      <w:r>
+        <w:rPr>
+          <w:i/>
+        </w:rPr>
+        <w:t xml:space="preserve">. </w:t>
+      </w:r>
+      <w:proofErr w:type="spellStart"/>
+      <w:r>
+        <w:rPr>
+          <w:i/>
+        </w:rPr>
+        <w:t>wavelet</w:t>
+      </w:r>
+      <w:proofErr w:type="spellEnd"/>
+      <w:r>
+        <w:rPr>
+          <w:i/>
+        </w:rPr>
+        <w:t xml:space="preserve"> </w:t>
+      </w:r>
+      <w:proofErr w:type="spellStart"/>
+      <w:r>
+        <w:rPr>
+          <w:i/>
+        </w:rPr>
+        <w:t>tree</w:t>
+      </w:r>
+      <w:proofErr w:type="spellEnd"/>
       <w:r>
         <w:t>) kao RRR strukture</w:t>
       </w:r>
@@ -150,8 +180,6 @@
       </w:r>
     </w:p>
     <w:p/>
-    <w:bookmarkStart w:id="0" w:name="_GoBack"/>
-    <w:bookmarkEnd w:id="0"/>
     <w:p>
       <w:pPr>
         <w:pStyle w:val="TOC1"/>
@@ -578,6 +606,8 @@
             <m:t>select</m:t>
           </m:r>
         </m:oMath>
+        <w:bookmarkStart w:id="0" w:name="_GoBack"/>
+        <w:bookmarkEnd w:id="0"/>
         <w:r>
           <w:rPr>
             <w:webHidden/>
@@ -1524,17 +1554,38 @@
         <w:t>Najprije su se pojavila sufiksna stabla koja su omogućila učinkovito rješavanje problema podudaranja uzoraka.</w:t>
       </w:r>
       <w:r>
-        <w:t xml:space="preserve"> Glavni nedostatak sufiksnih stabala bili su veoma veliki memorijski zahtjevi. Budući da tekstualne sekvence danas postaju sve veće i veće, velika važnost pridijeljena je istraživanju sažimajućih</w:t>
-      </w:r>
+        <w:t xml:space="preserve"> Glavni nedostatak sufiksnih stabala bili su veoma veliki memorijski zahtjevi. Budući da tekstualne sekvence danas postaju sve veće i veće, velika važnost pridijeljena je istraživanju </w:t>
+      </w:r>
+      <w:proofErr w:type="spellStart"/>
+      <w:r>
+        <w:t>sažimajućih</w:t>
+      </w:r>
+      <w:proofErr w:type="spellEnd"/>
       <w:r>
         <w:t xml:space="preserve"> (</w:t>
       </w:r>
+      <w:proofErr w:type="spellStart"/>
       <w:r>
         <w:rPr>
           <w:i/>
         </w:rPr>
-        <w:t>eng. succinct</w:t>
-      </w:r>
+        <w:t>eng</w:t>
+      </w:r>
+      <w:proofErr w:type="spellEnd"/>
+      <w:r>
+        <w:rPr>
+          <w:i/>
+        </w:rPr>
+        <w:t xml:space="preserve">. </w:t>
+      </w:r>
+      <w:proofErr w:type="spellStart"/>
+      <w:r>
+        <w:rPr>
+          <w:i/>
+        </w:rPr>
+        <w:t>succinct</w:t>
+      </w:r>
+      <w:proofErr w:type="spellEnd"/>
       <w:r>
         <w:t>)</w:t>
       </w:r>
@@ -1557,7 +1608,15 @@
         <w:t xml:space="preserve">Za razliku od potpunih indeksa, samostojni indeksi vrše kompresiju teksta, te originalni tekst mogu rekonstruirati iz komprimiranog oblika. </w:t>
       </w:r>
       <w:r>
-        <w:t xml:space="preserve">Prvi samostojni indeks bio je FM-indeks. On se temelji na Burrows-Wheelerovoj transformaciji teksta, te omogućava brzu implementaciju podudaranja uzoraka, za koju koristi </w:t>
+        <w:t xml:space="preserve">Prvi samostojni indeks bio je FM-indeks. On se temelji na </w:t>
+      </w:r>
+      <w:proofErr w:type="spellStart"/>
+      <w:r>
+        <w:t>Burrows-Wheelerovoj</w:t>
+      </w:r>
+      <w:proofErr w:type="spellEnd"/>
+      <w:r>
+        <w:t xml:space="preserve"> transformaciji teksta, te omogućava brzu implementaciju podudaranja uzoraka, za koju koristi </w:t>
       </w:r>
       <m:oMath>
         <m:r>
@@ -1568,7 +1627,15 @@
         </m:r>
       </m:oMath>
       <w:r>
-        <w:t xml:space="preserve"> upite, koji određuju broj pojavljivanja traženog znaka do zadane pozicije u tekstu. Kako bi se podudaranje uzoraka moglo brzo izvoditi, potrebna je vremenski učinkovita implementacija </w:t>
+        <w:t xml:space="preserve"> upite, koji određuju broj pojavljiva</w:t>
+      </w:r>
+      <w:proofErr w:type="spellStart"/>
+      <w:r>
+        <w:t>nja</w:t>
+      </w:r>
+      <w:proofErr w:type="spellEnd"/>
+      <w:r>
+        <w:t xml:space="preserve"> traženog znaka do zadane pozicije u tekstu. Kako bi se podudaranje uzoraka moglo brzo izvoditi, potrebna je vremenski učinkovita implementacija </w:t>
       </w:r>
       <m:oMath>
         <m:r>
@@ -1922,7 +1989,15 @@
       </w:r>
       <w:bookmarkEnd w:id="6"/>
       <w:r>
-        <w:t xml:space="preserve"> Stablo valića za niz znakova „Hajro i Denis imaju 100 bodova!“</w:t>
+        <w:t xml:space="preserve"> Stablo valića za niz znakova „</w:t>
+      </w:r>
+      <w:proofErr w:type="spellStart"/>
+      <w:r>
+        <w:t>Hajro</w:t>
+      </w:r>
+      <w:proofErr w:type="spellEnd"/>
+      <w:r>
+        <w:t xml:space="preserve"> i Denis imaju 100 bodova!“</w:t>
       </w:r>
     </w:p>
     <w:p>
@@ -2058,7 +2133,13 @@
         <w:rPr>
           <w:lang w:val="pl-PL"/>
         </w:rPr>
-        <w:t>Izgradnja stable kreće od korijenskog čvora te se rekurzivno spušta do listova.</w:t>
+        <w:t>Izgradnja stabla</w:t>
+      </w:r>
+      <w:r>
+        <w:rPr>
+          <w:lang w:val="pl-PL"/>
+        </w:rPr>
+        <w:t xml:space="preserve"> kreće od korijenskog čvora te se rekurzivno spušta do listova.</w:t>
       </w:r>
     </w:p>
     <w:p>
@@ -4735,7 +4816,15 @@
       </w:r>
       <w:bookmarkEnd w:id="11"/>
       <w:r>
-        <w:t xml:space="preserve"> Rank operacija nad stablom valića</w:t>
+        <w:t xml:space="preserve"> </w:t>
+      </w:r>
+      <w:proofErr w:type="spellStart"/>
+      <w:r>
+        <w:t>Rank</w:t>
+      </w:r>
+      <w:proofErr w:type="spellEnd"/>
+      <w:r>
+        <w:t xml:space="preserve"> operacija nad stablom valića</w:t>
       </w:r>
     </w:p>
     <w:tbl>
@@ -6156,7 +6245,21 @@
         <w:rPr>
           <w:lang w:val="hr-BA"/>
         </w:rPr>
-        <w:t xml:space="preserve"> što je jednako </w:t>
+        <w:t xml:space="preserve"> što je jed</w:t>
+      </w:r>
+      <w:proofErr w:type="spellStart"/>
+      <w:r>
+        <w:rPr>
+          <w:lang w:val="hr-BA"/>
+        </w:rPr>
+        <w:t>nako</w:t>
+      </w:r>
+      <w:proofErr w:type="spellEnd"/>
+      <w:r>
+        <w:rPr>
+          <w:lang w:val="hr-BA"/>
+        </w:rPr>
+        <w:t xml:space="preserve"> </w:t>
       </w:r>
       <m:oMath>
         <m:r>
@@ -6352,11 +6455,19 @@
         </w:rPr>
         <w:t>. S</w:t>
       </w:r>
+      <w:proofErr w:type="spellStart"/>
       <w:r>
         <w:rPr>
           <w:lang w:val="hr-BA"/>
         </w:rPr>
-        <w:t xml:space="preserve">manjujemo </w:t>
+        <w:t>manjujemo</w:t>
+      </w:r>
+      <w:proofErr w:type="spellEnd"/>
+      <w:r>
+        <w:rPr>
+          <w:lang w:val="hr-BA"/>
+        </w:rPr>
+        <w:t xml:space="preserve"> </w:t>
       </w:r>
       <m:oMath>
         <m:r>
@@ -6637,11 +6748,19 @@
         </w:rPr>
         <w:t>. S</w:t>
       </w:r>
+      <w:proofErr w:type="spellStart"/>
       <w:r>
         <w:rPr>
           <w:lang w:val="hr-BA"/>
         </w:rPr>
-        <w:t xml:space="preserve">manjujemo </w:t>
+        <w:t>manjujemo</w:t>
+      </w:r>
+      <w:proofErr w:type="spellEnd"/>
+      <w:r>
+        <w:rPr>
+          <w:lang w:val="hr-BA"/>
+        </w:rPr>
+        <w:t xml:space="preserve"> </w:t>
       </w:r>
       <m:oMath>
         <m:r>
@@ -6916,11 +7035,19 @@
         </w:rPr>
         <w:t>. S</w:t>
       </w:r>
+      <w:proofErr w:type="spellStart"/>
       <w:r>
         <w:rPr>
           <w:lang w:val="hr-BA"/>
         </w:rPr>
-        <w:t xml:space="preserve">manjujemo </w:t>
+        <w:t>manjujemo</w:t>
+      </w:r>
+      <w:proofErr w:type="spellEnd"/>
+      <w:r>
+        <w:rPr>
+          <w:lang w:val="hr-BA"/>
+        </w:rPr>
+        <w:t xml:space="preserve"> </w:t>
       </w:r>
       <m:oMath>
         <m:r>
@@ -7195,11 +7322,19 @@
         </w:rPr>
         <w:t>. S</w:t>
       </w:r>
+      <w:proofErr w:type="spellStart"/>
       <w:r>
         <w:rPr>
           <w:lang w:val="hr-BA"/>
         </w:rPr>
-        <w:t xml:space="preserve">manjujemo </w:t>
+        <w:t>manjujemo</w:t>
+      </w:r>
+      <w:proofErr w:type="spellEnd"/>
+      <w:r>
+        <w:rPr>
+          <w:lang w:val="hr-BA"/>
+        </w:rPr>
+        <w:t xml:space="preserve"> </w:t>
       </w:r>
       <m:oMath>
         <m:r>
@@ -7913,9 +8048,11 @@
       <w:r>
         <w:t xml:space="preserve"> </w:t>
       </w:r>
+      <w:proofErr w:type="spellStart"/>
       <w:r>
         <w:t>Select</w:t>
       </w:r>
+      <w:proofErr w:type="spellEnd"/>
       <w:r>
         <w:t xml:space="preserve"> operacija nad stablom valića</w:t>
       </w:r>
@@ -9099,7 +9236,15 @@
         </m:r>
       </m:oMath>
       <w:r>
-        <w:t>. Jednostavnim spuštanjem niz stablo uz provjeru particije abecede čvorova, dolazi se do čvora</w:t>
+        <w:t>. Jednostavnim spuštanjem niz stablo uz provjeru partic</w:t>
+      </w:r>
+      <w:proofErr w:type="spellStart"/>
+      <w:r>
+        <w:t>ije</w:t>
+      </w:r>
+      <w:proofErr w:type="spellEnd"/>
+      <w:r>
+        <w:t xml:space="preserve"> abecede čvorova, dolazi se do čvora</w:t>
       </w:r>
       <w:r>
         <w:t xml:space="preserve"> </w:t>
@@ -9894,7 +10039,21 @@
         <w:rPr>
           <w:lang w:val="hr-BA"/>
         </w:rPr>
-        <w:t xml:space="preserve"> u ulaznom nizu prvi put pojavljuje na poziciji </w:t>
+        <w:t xml:space="preserve"> u ulaznom nizu prvi put pojav</w:t>
+      </w:r>
+      <w:proofErr w:type="spellStart"/>
+      <w:r>
+        <w:rPr>
+          <w:lang w:val="hr-BA"/>
+        </w:rPr>
+        <w:t>ljuje</w:t>
+      </w:r>
+      <w:proofErr w:type="spellEnd"/>
+      <w:r>
+        <w:rPr>
+          <w:lang w:val="hr-BA"/>
+        </w:rPr>
+        <w:t xml:space="preserve"> na poziciji </w:t>
       </w:r>
       <m:oMath>
         <m:r>
@@ -10326,50 +10485,6 @@
         <w:rPr>
           <w:lang w:val="pl-PL"/>
         </w:rPr>
-        <w:fldChar w:fldCharType="begin"/>
-      </w:r>
-      <w:r>
-        <w:rPr>
-          <w:lang w:val="pl-PL"/>
-        </w:rPr>
-        <w:instrText xml:space="preserve"> REF _Ref440221166 \h </w:instrText>
-      </w:r>
-      <w:r>
-        <w:rPr>
-          <w:lang w:val="pl-PL"/>
-        </w:rPr>
-        <w:instrText xml:space="preserve"> \* MERGEFORMAT </w:instrText>
-      </w:r>
-      <w:r>
-        <w:rPr>
-          <w:lang w:val="pl-PL"/>
-        </w:rPr>
-      </w:r>
-      <w:r>
-        <w:rPr>
-          <w:lang w:val="pl-PL"/>
-        </w:rPr>
-        <w:fldChar w:fldCharType="separate"/>
-      </w:r>
-      <w:r>
-        <w:t xml:space="preserve">Tablica </w:t>
-      </w:r>
-      <w:r>
-        <w:rPr>
-          <w:noProof/>
-        </w:rPr>
-        <w:t>2</w:t>
-      </w:r>
-      <w:r>
-        <w:rPr>
-          <w:lang w:val="pl-PL"/>
-        </w:rPr>
-        <w:fldChar w:fldCharType="end"/>
-      </w:r>
-      <w:r>
-        <w:rPr>
-          <w:lang w:val="pl-PL"/>
-        </w:rPr>
         <w:t>).</w:t>
       </w:r>
       <w:r>
@@ -10382,7 +10497,13 @@
         <w:rPr>
           <w:lang w:val="pl-PL"/>
         </w:rPr>
-        <w:t xml:space="preserve">U navedenom pseudokodu javljaj se </w:t>
+        <w:t>U navedenom pseudokodu javlja</w:t>
+      </w:r>
+      <w:r>
+        <w:rPr>
+          <w:lang w:val="pl-PL"/>
+        </w:rPr>
+        <w:t xml:space="preserve"> se </w:t>
       </w:r>
       <m:oMath>
         <m:r>
@@ -12737,7 +12858,21 @@
         <w:rPr>
           <w:lang w:val="hr-BA"/>
         </w:rPr>
-        <w:t xml:space="preserve"> upiti nad RRR-om izvršavaju u konstantnom vremenu. </w:t>
+        <w:t xml:space="preserve"> upiti nad RRR-om izvršavaju u konstant</w:t>
+      </w:r>
+      <w:proofErr w:type="spellStart"/>
+      <w:r>
+        <w:rPr>
+          <w:lang w:val="hr-BA"/>
+        </w:rPr>
+        <w:t>nom</w:t>
+      </w:r>
+      <w:proofErr w:type="spellEnd"/>
+      <w:r>
+        <w:rPr>
+          <w:lang w:val="hr-BA"/>
+        </w:rPr>
+        <w:t xml:space="preserve"> vremenu. </w:t>
       </w:r>
       <m:oMath>
         <m:r>
@@ -12762,13 +12897,13 @@
       <w:pPr>
         <w:pStyle w:val="Heading1"/>
       </w:pPr>
-      <w:bookmarkStart w:id="16" w:name="_Toc113812271"/>
-      <w:bookmarkStart w:id="17" w:name="_Toc440492377"/>
+      <w:bookmarkStart w:id="16" w:name="_Toc440492377"/>
+      <w:bookmarkStart w:id="17" w:name="_Toc113812271"/>
       <w:r>
         <w:lastRenderedPageBreak/>
         <w:t>RRR struktura podataka</w:t>
       </w:r>
-      <w:bookmarkEnd w:id="17"/>
+      <w:bookmarkEnd w:id="16"/>
     </w:p>
     <w:p>
       <w:pPr>
@@ -12776,7 +12911,15 @@
         <w:jc w:val="both"/>
       </w:pPr>
       <w:r>
-        <w:t xml:space="preserve">RRR je sažimajuća struktura podataka za pohranu binarnih nizova. Koristi pomoćne memorijske strukture kako bi omogućila izvedbu </w:t>
+        <w:t xml:space="preserve">RRR je </w:t>
+      </w:r>
+      <w:proofErr w:type="spellStart"/>
+      <w:r>
+        <w:t>sažimajuća</w:t>
+      </w:r>
+      <w:proofErr w:type="spellEnd"/>
+      <w:r>
+        <w:t xml:space="preserve"> struktura podataka za pohranu binarnih nizova. Koristi pomoćne memorijske strukture kako bi omogućila izvedbu </w:t>
       </w:r>
       <m:oMath>
         <m:r>
@@ -12832,7 +12975,23 @@
         <w:jc w:val="both"/>
       </w:pPr>
       <w:r>
-        <w:t xml:space="preserve">Izgradnja RRR-a započinje sa podjelom izvornog binarnog vektora na superblokove zadane veličine. Nakon toga svaki superblok dijeli se na blokove veličine </w:t>
+        <w:t xml:space="preserve">Izgradnja RRR-a započinje sa podjelom izvornog binarnog vektora na </w:t>
+      </w:r>
+      <w:proofErr w:type="spellStart"/>
+      <w:r>
+        <w:t>superblokove</w:t>
+      </w:r>
+      <w:proofErr w:type="spellEnd"/>
+      <w:r>
+        <w:t xml:space="preserve"> zadane veličine. Nakon toga svaki </w:t>
+      </w:r>
+      <w:proofErr w:type="spellStart"/>
+      <w:r>
+        <w:t>superblok</w:t>
+      </w:r>
+      <w:proofErr w:type="spellEnd"/>
+      <w:r>
+        <w:t xml:space="preserve"> dijeli se na blokove veličine </w:t>
       </w:r>
       <m:oMath>
         <m:r>
@@ -13019,7 +13178,15 @@
         <w:jc w:val="both"/>
       </w:pPr>
       <w:r>
-        <w:t xml:space="preserve">Veličina superbloka može se odrediti prema sljedećem izrazu </w:t>
+        <w:t xml:space="preserve">Veličina </w:t>
+      </w:r>
+      <w:proofErr w:type="spellStart"/>
+      <w:r>
+        <w:t>superbloka</w:t>
+      </w:r>
+      <w:proofErr w:type="spellEnd"/>
+      <w:r>
+        <w:t xml:space="preserve"> može se odrediti prema sljedećem izrazu </w:t>
       </w:r>
       <w:r>
         <w:fldChar w:fldCharType="begin"/>
@@ -13197,7 +13364,15 @@
         <w:jc w:val="both"/>
       </w:pPr>
       <w:r>
-        <w:t>Razmotrimo podjelu izvornog binarnog niza na superblokove i blokove za slučaj korijenskog čvora sa slike (</w:t>
+        <w:t xml:space="preserve">Razmotrimo podjelu izvornog binarnog niza na </w:t>
+      </w:r>
+      <w:proofErr w:type="spellStart"/>
+      <w:r>
+        <w:t>superblokove</w:t>
+      </w:r>
+      <w:proofErr w:type="spellEnd"/>
+      <w:r>
+        <w:t xml:space="preserve"> i blokove za slučaj korijenskog čvora sa slike (</w:t>
       </w:r>
       <w:r>
         <w:fldChar w:fldCharType="begin"/>
@@ -13384,7 +13559,15 @@
       </w:r>
       <w:bookmarkEnd w:id="19"/>
       <w:r>
-        <w:t xml:space="preserve"> RRR - podjela na superblokove i blokove</w:t>
+        <w:t xml:space="preserve"> RRR - podjela na </w:t>
+      </w:r>
+      <w:proofErr w:type="spellStart"/>
+      <w:r>
+        <w:t>superblokove</w:t>
+      </w:r>
+      <w:proofErr w:type="spellEnd"/>
+      <w:r>
+        <w:t xml:space="preserve"> i blokove</w:t>
       </w:r>
     </w:p>
     <w:p>
@@ -13443,7 +13626,15 @@
         </m:r>
       </m:oMath>
       <w:r>
-        <w:t xml:space="preserve"> – broj jedinica u bloku</w:t>
+        <w:t xml:space="preserve"> – broj jedi</w:t>
+      </w:r>
+      <w:proofErr w:type="spellStart"/>
+      <w:r>
+        <w:t>nica</w:t>
+      </w:r>
+      <w:proofErr w:type="spellEnd"/>
+      <w:r>
+        <w:t xml:space="preserve"> u bloku</w:t>
       </w:r>
     </w:p>
     <w:p>
@@ -13488,7 +13679,15 @@
         </m:r>
       </m:oMath>
       <w:r>
-        <w:t xml:space="preserve"> koristi se za odabir pretinca lookup tablice, dok pomak određuje koja od permutacija nula i jedinica pohranjenih u tom pretincu odgovara izvornom bloku (detaljnije objašnjeno kasnije). Kodirani blokovi pohranjuju se u binarnom obliku u RRR, pri čemu je za pohranu razreda </w:t>
+        <w:t xml:space="preserve"> koristi se za odabir pretinca lookup tablice, dok pomak određuje koja od permutacija nula i jedinica pohranjenih u tom pretincu odgovara izvornom bloku (detaljnije objašnjeno kasnije). Kodir</w:t>
+      </w:r>
+      <w:proofErr w:type="spellStart"/>
+      <w:r>
+        <w:t>ani</w:t>
+      </w:r>
+      <w:proofErr w:type="spellEnd"/>
+      <w:r>
+        <w:t xml:space="preserve"> blokovi pohranjuju se u binarnom obliku u RRR, pri čemu je za pohranu razreda </w:t>
       </w:r>
       <m:oMath>
         <m:r>
@@ -14253,10 +14452,23 @@
         <w:jc w:val="both"/>
       </w:pPr>
       <w:r>
-        <w:t>Blokovi čine drugu razinu prilikom izgradnje RRR-a. Prvu razinu čine superblokovi</w:t>
-      </w:r>
-      <w:r>
-        <w:t>. Za svaki superblok pamti se:</w:t>
+        <w:t xml:space="preserve">Blokovi čine drugu razinu prilikom izgradnje RRR-a. Prvu razinu čine </w:t>
+      </w:r>
+      <w:proofErr w:type="spellStart"/>
+      <w:r>
+        <w:t>superblokovi</w:t>
+      </w:r>
+      <w:proofErr w:type="spellEnd"/>
+      <w:r>
+        <w:t xml:space="preserve">. Za svaki </w:t>
+      </w:r>
+      <w:proofErr w:type="spellStart"/>
+      <w:r>
+        <w:t>superblok</w:t>
+      </w:r>
+      <w:proofErr w:type="spellEnd"/>
+      <w:r>
+        <w:t xml:space="preserve"> pamti se:</w:t>
       </w:r>
     </w:p>
     <w:p>
@@ -14350,7 +14562,15 @@
         <w:fldChar w:fldCharType="end"/>
       </w:r>
       <w:r>
-        <w:t xml:space="preserve"> prikazuje prethodno navedene komponente superblokova za primjer sa slike (</w:t>
+        <w:t xml:space="preserve"> prikazuje prethodno navedene komponente </w:t>
+      </w:r>
+      <w:proofErr w:type="spellStart"/>
+      <w:r>
+        <w:t>superblokova</w:t>
+      </w:r>
+      <w:proofErr w:type="spellEnd"/>
+      <w:r>
+        <w:t xml:space="preserve"> za primjer sa slike (</w:t>
       </w:r>
       <w:r>
         <w:fldChar w:fldCharType="begin"/>
@@ -14472,8 +14692,13 @@
         <w:t>–</w:t>
       </w:r>
       <w:r>
-        <w:t xml:space="preserve"> superblokovi</w:t>
-      </w:r>
+        <w:t xml:space="preserve"> </w:t>
+      </w:r>
+      <w:proofErr w:type="spellStart"/>
+      <w:r>
+        <w:t>superblokovi</w:t>
+      </w:r>
+      <w:proofErr w:type="spellEnd"/>
     </w:p>
     <w:p>
       <w:pPr>
@@ -14528,7 +14753,15 @@
         </m:r>
       </m:oMath>
       <w:r>
-        <w:t xml:space="preserve"> budući da je to indeks prvog bita prvog bloka iz tog superbloka u prikazu sa slike (</w:t>
+        <w:t xml:space="preserve"> budući da je to indeks prvog bita prvog bloka iz tog superbloka u prik</w:t>
+      </w:r>
+      <w:proofErr w:type="spellStart"/>
+      <w:r>
+        <w:t>azu</w:t>
+      </w:r>
+      <w:proofErr w:type="spellEnd"/>
+      <w:r>
+        <w:t xml:space="preserve"> sa slike (</w:t>
       </w:r>
       <w:r>
         <w:fldChar w:fldCharType="begin"/>
@@ -14561,7 +14794,15 @@
         <w:jc w:val="both"/>
       </w:pPr>
       <w:r>
-        <w:t xml:space="preserve">Osnovni razlog zbog kojeg se blokovi grupiraju u superblokove jest skraćivanje vremena potrebno za odgovaranje na </w:t>
+        <w:t xml:space="preserve">Osnovni razlog zbog kojeg se blokovi grupiraju u </w:t>
+      </w:r>
+      <w:proofErr w:type="spellStart"/>
+      <w:r>
+        <w:t>superblokove</w:t>
+      </w:r>
+      <w:proofErr w:type="spellEnd"/>
+      <w:r>
+        <w:t xml:space="preserve"> jest skraćivanje vremena potrebno za odgovaranje na </w:t>
       </w:r>
       <m:oMath>
         <m:r>
@@ -14597,7 +14838,15 @@
         <w:t xml:space="preserve"> </w:t>
       </w:r>
       <w:r>
-        <w:t>zapisan u superblokovima.</w:t>
+        <w:t xml:space="preserve">zapisan u </w:t>
+      </w:r>
+      <w:proofErr w:type="spellStart"/>
+      <w:r>
+        <w:t>superblokovima</w:t>
+      </w:r>
+      <w:proofErr w:type="spellEnd"/>
+      <w:r>
+        <w:t>.</w:t>
       </w:r>
     </w:p>
     <w:p>
@@ -14813,7 +15062,15 @@
       </w:r>
       <w:bookmarkEnd w:id="22"/>
       <w:r>
-        <w:t xml:space="preserve"> RRR – lookup tablica</w:t>
+        <w:t xml:space="preserve"> RRR – </w:t>
+      </w:r>
+      <w:proofErr w:type="spellStart"/>
+      <w:r>
+        <w:t>lookup</w:t>
+      </w:r>
+      <w:proofErr w:type="spellEnd"/>
+      <w:r>
+        <w:t xml:space="preserve"> tablica</w:t>
       </w:r>
     </w:p>
     <w:p>
@@ -14821,8 +15078,13 @@
         <w:spacing w:line="360" w:lineRule="auto"/>
         <w:jc w:val="both"/>
       </w:pPr>
-      <w:r>
-        <w:t xml:space="preserve">Lookup tablica može se definirati tako da istu tablicu dijeli više RRR-ova. U tom slučaju tablica se izgradi za RRR sa najvećim blokovima, te se prilikom kodiranja pomaka blokova ostalih (manjih) RRR-ova pomak određuje razmatrajući prvih </w:t>
+      <w:proofErr w:type="spellStart"/>
+      <w:r>
+        <w:t>Lookup</w:t>
+      </w:r>
+      <w:proofErr w:type="spellEnd"/>
+      <w:r>
+        <w:t xml:space="preserve"> tablica može se definirati tako da istu tablicu dijeli više RRR-ova. U tom slučaju tablica se izgradi za RRR sa najvećim blokovima, te se prilikom kodiranja pomaka blokova ostalih (manjih) RRR-ova pomak određuje razmatrajući prvih </w:t>
       </w:r>
       <m:oMath>
         <m:r>
@@ -14990,8 +15252,13 @@
         <w:jc w:val="both"/>
       </w:pPr>
       <w:r>
-        <w:t>Izračunaju se veličine blokova i superblokova</w:t>
-      </w:r>
+        <w:t xml:space="preserve">Izračunaju se veličine blokova i </w:t>
+      </w:r>
+      <w:proofErr w:type="spellStart"/>
+      <w:r>
+        <w:t>superblokova</w:t>
+      </w:r>
+      <w:proofErr w:type="spellEnd"/>
     </w:p>
     <w:p>
       <w:pPr>
@@ -15004,7 +15271,15 @@
         <w:jc w:val="both"/>
       </w:pPr>
       <w:r>
-        <w:t>Izgradi se lookup tablica</w:t>
+        <w:t xml:space="preserve">Izgradi se </w:t>
+      </w:r>
+      <w:proofErr w:type="spellStart"/>
+      <w:r>
+        <w:t>lookup</w:t>
+      </w:r>
+      <w:proofErr w:type="spellEnd"/>
+      <w:r>
+        <w:t xml:space="preserve"> tablica</w:t>
       </w:r>
     </w:p>
     <w:p>
@@ -15033,7 +15308,15 @@
         <w:jc w:val="both"/>
       </w:pPr>
       <w:r>
-        <w:t>Kada se popuni superblok ažuriraju se njegovi podaci (</w:t>
+        <w:t xml:space="preserve">Kada se popuni </w:t>
+      </w:r>
+      <w:proofErr w:type="spellStart"/>
+      <w:r>
+        <w:t>superblok</w:t>
+      </w:r>
+      <w:proofErr w:type="spellEnd"/>
+      <w:r>
+        <w:t xml:space="preserve"> ažuriraju se njegovi podaci (</w:t>
       </w:r>
       <m:oMath>
         <m:r>
@@ -15865,7 +16148,15 @@
       </w:r>
       <w:bookmarkEnd w:id="25"/>
       <w:r>
-        <w:t xml:space="preserve"> Rank operacija nad RRR strukturom</w:t>
+        <w:t xml:space="preserve"> </w:t>
+      </w:r>
+      <w:proofErr w:type="spellStart"/>
+      <w:r>
+        <w:t>Rank</w:t>
+      </w:r>
+      <w:proofErr w:type="spellEnd"/>
+      <w:r>
+        <w:t xml:space="preserve"> operacija nad RRR strukturom</w:t>
       </w:r>
     </w:p>
     <w:tbl>
@@ -17713,7 +18004,19 @@
         <w:rPr>
           <w:lang w:val="pl-PL"/>
         </w:rPr>
-        <w:t xml:space="preserve">. Dakle nova vrijednost sume iznosti će </w:t>
+        <w:t>. Da</w:t>
+      </w:r>
+      <w:r>
+        <w:rPr>
+          <w:lang w:val="pl-PL"/>
+        </w:rPr>
+        <w:t>kle nova vrijednost sume iznosit</w:t>
+      </w:r>
+      <w:r>
+        <w:rPr>
+          <w:lang w:val="pl-PL"/>
+        </w:rPr>
+        <w:t xml:space="preserve"> će </w:t>
       </w:r>
       <m:oMath>
         <m:r>
@@ -18657,7 +18960,22 @@
         <w:rPr>
           <w:lang w:val="pl-PL"/>
         </w:rPr>
-        <w:t xml:space="preserve"> (t)</w:t>
+        <w:t xml:space="preserve"> (</w:t>
+      </w:r>
+      <m:oMath>
+        <m:r>
+          <w:rPr>
+            <w:rFonts w:ascii="Cambria Math" w:hAnsi="Cambria Math"/>
+            <w:lang w:val="pl-PL"/>
+          </w:rPr>
+          <m:t>t</m:t>
+        </m:r>
+      </m:oMath>
+      <w:r>
+        <w:rPr>
+          <w:lang w:val="pl-PL"/>
+        </w:rPr>
+        <w:t>)</w:t>
       </w:r>
       <w:r>
         <w:rPr>
@@ -18694,7 +19012,15 @@
       </w:r>
       <w:bookmarkEnd w:id="27"/>
       <w:r>
-        <w:t xml:space="preserve"> Select operacija nad RRR strukturom</w:t>
+        <w:t xml:space="preserve"> </w:t>
+      </w:r>
+      <w:proofErr w:type="spellStart"/>
+      <w:r>
+        <w:t>Select</w:t>
+      </w:r>
+      <w:proofErr w:type="spellEnd"/>
+      <w:r>
+        <w:t xml:space="preserve"> operacija nad RRR strukturom</w:t>
       </w:r>
     </w:p>
     <w:tbl>
@@ -18862,7 +19188,7 @@
                       <w:rFonts w:ascii="Cambria Math" w:hAnsi="Cambria Math" w:cs="Courier New"/>
                       <w:lang w:val="pl-PL"/>
                     </w:rPr>
-                    <m:t>min</m:t>
+                    <m:t>max</m:t>
                   </m:r>
                 </m:fName>
                 <m:e>
@@ -18971,7 +19297,14 @@
                   <w:rFonts w:ascii="Cambria Math" w:hAnsi="Cambria Math" w:cs="Courier New"/>
                   <w:lang w:val="pl-PL"/>
                 </w:rPr>
-                <m:t>≤count</m:t>
+                <m:t>&lt;</m:t>
+              </m:r>
+              <m:r>
+                <w:rPr>
+                  <w:rFonts w:ascii="Cambria Math" w:hAnsi="Cambria Math" w:cs="Courier New"/>
+                  <w:lang w:val="pl-PL"/>
+                </w:rPr>
+                <m:t>broj</m:t>
               </m:r>
             </m:oMath>
           </w:p>
@@ -19523,7 +19856,14 @@
                   <w:rFonts w:ascii="Cambria Math" w:hAnsi="Cambria Math" w:cs="Courier New"/>
                   <w:lang w:val="pl-PL"/>
                 </w:rPr>
-                <m:t>suma+s</m:t>
+                <m:t>suma+</m:t>
+              </m:r>
+              <m:r>
+                <w:rPr>
+                  <w:rFonts w:ascii="Cambria Math" w:hAnsi="Cambria Math" w:cs="Courier New"/>
+                  <w:lang w:val="pl-PL"/>
+                </w:rPr>
+                <m:t>razred(tB)</m:t>
               </m:r>
             </m:oMath>
           </w:p>
@@ -20035,7 +20375,7 @@
                       <w:rFonts w:ascii="Cambria Math" w:hAnsi="Cambria Math" w:cs="Courier New"/>
                       <w:lang w:val="pl-PL"/>
                     </w:rPr>
-                    <m:t>min</m:t>
+                    <m:t>max</m:t>
                   </m:r>
                 </m:fName>
                 <m:e>
@@ -20144,7 +20484,14 @@
                   <w:rFonts w:ascii="Cambria Math" w:hAnsi="Cambria Math" w:cs="Courier New"/>
                   <w:lang w:val="pl-PL"/>
                 </w:rPr>
-                <m:t>≤count</m:t>
+                <m:t>&lt;</m:t>
+              </m:r>
+              <m:r>
+                <w:rPr>
+                  <w:rFonts w:ascii="Cambria Math" w:hAnsi="Cambria Math" w:cs="Courier New"/>
+                  <w:lang w:val="pl-PL"/>
+                </w:rPr>
+                <m:t>broj</m:t>
               </m:r>
             </m:oMath>
           </w:p>
@@ -20759,7 +21106,41 @@
                   <w:rFonts w:ascii="Cambria Math" w:hAnsi="Cambria Math" w:cs="Courier New"/>
                   <w:lang w:val="pl-PL"/>
                 </w:rPr>
-                <m:t>suma+s</m:t>
+                <m:t>suma+</m:t>
+              </m:r>
+              <m:r>
+                <w:rPr>
+                  <w:rFonts w:ascii="Cambria Math" w:hAnsi="Cambria Math" w:cs="Courier New"/>
+                  <w:lang w:val="pl-PL"/>
+                </w:rPr>
+                <m:t>(b-razred</m:t>
+              </m:r>
+              <m:d>
+                <m:dPr>
+                  <m:ctrlPr>
+                    <w:rPr>
+                      <w:rFonts w:ascii="Cambria Math" w:hAnsi="Cambria Math" w:cs="Courier New"/>
+                      <w:i/>
+                      <w:lang w:val="pl-PL"/>
+                    </w:rPr>
+                  </m:ctrlPr>
+                </m:dPr>
+                <m:e>
+                  <m:r>
+                    <w:rPr>
+                      <w:rFonts w:ascii="Cambria Math" w:hAnsi="Cambria Math" w:cs="Courier New"/>
+                      <w:lang w:val="pl-PL"/>
+                    </w:rPr>
+                    <m:t>tB</m:t>
+                  </m:r>
+                </m:e>
+              </m:d>
+              <m:r>
+                <w:rPr>
+                  <w:rFonts w:ascii="Cambria Math" w:hAnsi="Cambria Math" w:cs="Courier New"/>
+                  <w:lang w:val="pl-PL"/>
+                </w:rPr>
+                <m:t>)</m:t>
               </m:r>
             </m:oMath>
           </w:p>
@@ -21329,7 +21710,7 @@
                 <w:rFonts w:ascii="Cambria Math" w:hAnsi="Cambria Math" w:cs="Courier New"/>
                 <w:lang w:val="pl-PL"/>
               </w:rPr>
-              <m:t>min</m:t>
+              <m:t>max</m:t>
             </m:r>
           </m:fName>
           <m:e>
@@ -21387,7 +21768,7 @@
                 <w:rFonts w:ascii="Cambria Math" w:hAnsi="Cambria Math" w:cs="Courier New"/>
                 <w:lang w:val="pl-PL"/>
               </w:rPr>
-              <m:t>0</m:t>
+              <m:t>1</m:t>
             </m:r>
           </m:sub>
         </m:sSub>
@@ -21455,19 +21836,7 @@
         <w:rPr>
           <w:lang w:val="pl-PL"/>
         </w:rPr>
-        <w:t xml:space="preserve">. </w:t>
-      </w:r>
-      <w:r>
-        <w:rPr>
-          <w:lang w:val="pl-PL"/>
-        </w:rPr>
-        <w:t xml:space="preserve">Prvi superblok ima rank 0, a drugi 0. </w:t>
-      </w:r>
-      <w:r>
-        <w:rPr>
-          <w:lang w:val="pl-PL"/>
-        </w:rPr>
-        <w:t xml:space="preserve">Dakle nalazimo se u prvom superbloku (sa indeksom </w:t>
+        <w:t xml:space="preserve">. Dakle nalazimo se u prvom superbloku (sa indeksom </w:t>
       </w:r>
       <m:oMath>
         <m:r>
@@ -21714,7 +22083,25 @@
         <w:rPr>
           <w:lang w:val="pl-PL"/>
         </w:rPr>
-        <w:t>se postavlja na 0, jer se nalazimo u prvom superbloku.</w:t>
+        <w:t>postavlja</w:t>
+      </w:r>
+      <w:r>
+        <w:rPr>
+          <w:lang w:val="pl-PL"/>
+        </w:rPr>
+        <w:t xml:space="preserve"> </w:t>
+      </w:r>
+      <w:r>
+        <w:rPr>
+          <w:lang w:val="pl-PL"/>
+        </w:rPr>
+        <w:t>se</w:t>
+      </w:r>
+      <w:r>
+        <w:rPr>
+          <w:lang w:val="pl-PL"/>
+        </w:rPr>
+        <w:t xml:space="preserve"> na 0, jer se nalazimo u prvom superbloku.</w:t>
       </w:r>
       <w:r>
         <w:rPr>
@@ -22645,20 +23032,20 @@
         <w:rPr>
           <w:lang w:val="pl-PL"/>
         </w:rPr>
-        <w:t xml:space="preserve">je potrebno pronaći superblok u </w:t>
+        <w:t>je potrebno pronaći superblok u kojem se nalazi traženi indeks</w:t>
+      </w:r>
+      <w:r>
+        <w:rPr>
+          <w:lang w:val="pl-PL"/>
+        </w:rPr>
+        <w:t xml:space="preserve">, a u pronađenom bloku poziciju preostalog broja </w:t>
       </w:r>
       <w:r>
         <w:rPr>
           <w:lang w:val="pl-PL"/>
         </w:rPr>
         <w:lastRenderedPageBreak/>
-        <w:t>kojem se nalazi traženi indeks</w:t>
-      </w:r>
-      <w:r>
-        <w:rPr>
-          <w:lang w:val="pl-PL"/>
-        </w:rPr>
-        <w:t>, a u pronađenom bloku poziciju preostalog broja pojavljivanja traženog elementa</w:t>
+        <w:t>pojavljivanja traženog elementa</w:t>
       </w:r>
       <w:r>
         <w:rPr>
@@ -22914,44 +23301,6 @@
           <w:noProof/>
         </w:rPr>
         <w:t>7</w:t>
-      </w:r>
-      <w:r>
-        <w:rPr>
-          <w:lang w:val="pl-PL"/>
-        </w:rPr>
-        <w:fldChar w:fldCharType="end"/>
-      </w:r>
-      <w:r>
-        <w:rPr>
-          <w:lang w:val="pl-PL"/>
-        </w:rPr>
-        <w:fldChar w:fldCharType="begin"/>
-      </w:r>
-      <w:r>
-        <w:rPr>
-          <w:lang w:val="pl-PL"/>
-        </w:rPr>
-        <w:instrText xml:space="preserve"> REF _Ref440283919 \h </w:instrText>
-      </w:r>
-      <w:r>
-        <w:rPr>
-          <w:lang w:val="pl-PL"/>
-        </w:rPr>
-      </w:r>
-      <w:r>
-        <w:rPr>
-          <w:lang w:val="pl-PL"/>
-        </w:rPr>
-        <w:fldChar w:fldCharType="separate"/>
-      </w:r>
-      <w:r>
-        <w:t xml:space="preserve">Tablica </w:t>
-      </w:r>
-      <w:r>
-        <w:rPr>
-          <w:noProof/>
-        </w:rPr>
-        <w:t>5</w:t>
       </w:r>
       <w:r>
         <w:rPr>
@@ -23451,7 +23800,19 @@
         <w:rPr>
           <w:lang w:val="pl-PL"/>
         </w:rPr>
-        <w:t xml:space="preserve"> (jer je broj jedinica ulaznom nizu do uključivo </w:t>
+        <w:t xml:space="preserve"> (jer je broj jedinica</w:t>
+      </w:r>
+      <w:r>
+        <w:rPr>
+          <w:lang w:val="pl-PL"/>
+        </w:rPr>
+        <w:t xml:space="preserve"> u</w:t>
+      </w:r>
+      <w:r>
+        <w:rPr>
+          <w:lang w:val="pl-PL"/>
+        </w:rPr>
+        <w:t xml:space="preserve"> ulaznom nizu do uključivo </w:t>
       </w:r>
       <m:oMath>
         <m:r>
@@ -23552,7 +23913,19 @@
         <w:rPr>
           <w:lang w:val="pl-PL"/>
         </w:rPr>
-        <w:t xml:space="preserve"> (jer je broj jedinica ulaznom nizu do uključivo </w:t>
+        <w:t xml:space="preserve"> (jer je broj jedinica</w:t>
+      </w:r>
+      <w:r>
+        <w:rPr>
+          <w:lang w:val="pl-PL"/>
+        </w:rPr>
+        <w:t xml:space="preserve"> u</w:t>
+      </w:r>
+      <w:r>
+        <w:rPr>
+          <w:lang w:val="pl-PL"/>
+        </w:rPr>
+        <w:t xml:space="preserve"> ulaznom nizu do uključivo </w:t>
       </w:r>
       <m:oMath>
         <m:r>
@@ -24125,8 +24498,13 @@
               <w:jc w:val="right"/>
             </w:pPr>
             <w:r>
-              <w:t>2 ms</w:t>
-            </w:r>
+              <w:t xml:space="preserve">2 </w:t>
+            </w:r>
+            <w:proofErr w:type="spellStart"/>
+            <w:r>
+              <w:t>ms</w:t>
+            </w:r>
+            <w:proofErr w:type="spellEnd"/>
           </w:p>
         </w:tc>
       </w:tr>
@@ -24161,8 +24539,13 @@
               <w:jc w:val="right"/>
             </w:pPr>
             <w:r>
-              <w:t xml:space="preserve"> 2 ms</w:t>
-            </w:r>
+              <w:t xml:space="preserve"> 2 </w:t>
+            </w:r>
+            <w:proofErr w:type="spellStart"/>
+            <w:r>
+              <w:t>ms</w:t>
+            </w:r>
+            <w:proofErr w:type="spellEnd"/>
           </w:p>
         </w:tc>
         <w:tc>
@@ -24174,8 +24557,13 @@
               <w:jc w:val="right"/>
             </w:pPr>
             <w:r>
-              <w:t>1 ms</w:t>
-            </w:r>
+              <w:t xml:space="preserve">1 </w:t>
+            </w:r>
+            <w:proofErr w:type="spellStart"/>
+            <w:r>
+              <w:t>ms</w:t>
+            </w:r>
+            <w:proofErr w:type="spellEnd"/>
           </w:p>
         </w:tc>
         <w:tc>
@@ -24187,8 +24575,13 @@
               <w:jc w:val="right"/>
             </w:pPr>
             <w:r>
-              <w:t>2 ms</w:t>
-            </w:r>
+              <w:t xml:space="preserve">2 </w:t>
+            </w:r>
+            <w:proofErr w:type="spellStart"/>
+            <w:r>
+              <w:t>ms</w:t>
+            </w:r>
+            <w:proofErr w:type="spellEnd"/>
           </w:p>
         </w:tc>
       </w:tr>
@@ -24223,8 +24616,13 @@
               <w:jc w:val="right"/>
             </w:pPr>
             <w:r>
-              <w:t>14 ms</w:t>
-            </w:r>
+              <w:t xml:space="preserve">14 </w:t>
+            </w:r>
+            <w:proofErr w:type="spellStart"/>
+            <w:r>
+              <w:t>ms</w:t>
+            </w:r>
+            <w:proofErr w:type="spellEnd"/>
           </w:p>
         </w:tc>
         <w:tc>
@@ -24236,8 +24634,13 @@
               <w:jc w:val="right"/>
             </w:pPr>
             <w:r>
-              <w:t>28 ms</w:t>
-            </w:r>
+              <w:t xml:space="preserve">28 </w:t>
+            </w:r>
+            <w:proofErr w:type="spellStart"/>
+            <w:r>
+              <w:t>ms</w:t>
+            </w:r>
+            <w:proofErr w:type="spellEnd"/>
           </w:p>
         </w:tc>
         <w:tc>
@@ -24249,8 +24652,13 @@
               <w:jc w:val="right"/>
             </w:pPr>
             <w:r>
-              <w:t>43 ms</w:t>
-            </w:r>
+              <w:t xml:space="preserve">43 </w:t>
+            </w:r>
+            <w:proofErr w:type="spellStart"/>
+            <w:r>
+              <w:t>ms</w:t>
+            </w:r>
+            <w:proofErr w:type="spellEnd"/>
           </w:p>
         </w:tc>
       </w:tr>
@@ -24285,8 +24693,13 @@
               <w:jc w:val="right"/>
             </w:pPr>
             <w:r>
-              <w:t>378 ms</w:t>
-            </w:r>
+              <w:t xml:space="preserve">378 </w:t>
+            </w:r>
+            <w:proofErr w:type="spellStart"/>
+            <w:r>
+              <w:t>ms</w:t>
+            </w:r>
+            <w:proofErr w:type="spellEnd"/>
           </w:p>
         </w:tc>
         <w:tc>
@@ -24298,8 +24711,13 @@
               <w:jc w:val="right"/>
             </w:pPr>
             <w:r>
-              <w:t>757 ms</w:t>
-            </w:r>
+              <w:t xml:space="preserve">757 </w:t>
+            </w:r>
+            <w:proofErr w:type="spellStart"/>
+            <w:r>
+              <w:t>ms</w:t>
+            </w:r>
+            <w:proofErr w:type="spellEnd"/>
           </w:p>
         </w:tc>
         <w:tc>
@@ -24311,8 +24729,13 @@
               <w:jc w:val="right"/>
             </w:pPr>
             <w:r>
-              <w:t>878 ms</w:t>
-            </w:r>
+              <w:t xml:space="preserve">878 </w:t>
+            </w:r>
+            <w:proofErr w:type="spellStart"/>
+            <w:r>
+              <w:t>ms</w:t>
+            </w:r>
+            <w:proofErr w:type="spellEnd"/>
           </w:p>
         </w:tc>
       </w:tr>
@@ -24347,8 +24770,13 @@
               <w:jc w:val="right"/>
             </w:pPr>
             <w:r>
-              <w:t>5.516 ms</w:t>
-            </w:r>
+              <w:t xml:space="preserve">5.516 </w:t>
+            </w:r>
+            <w:proofErr w:type="spellStart"/>
+            <w:r>
+              <w:t>ms</w:t>
+            </w:r>
+            <w:proofErr w:type="spellEnd"/>
           </w:p>
         </w:tc>
         <w:tc>
@@ -24360,8 +24788,13 @@
               <w:jc w:val="right"/>
             </w:pPr>
             <w:r>
-              <w:t>11.519 ms</w:t>
-            </w:r>
+              <w:t xml:space="preserve">11.519 </w:t>
+            </w:r>
+            <w:proofErr w:type="spellStart"/>
+            <w:r>
+              <w:t>ms</w:t>
+            </w:r>
+            <w:proofErr w:type="spellEnd"/>
           </w:p>
         </w:tc>
         <w:tc>
@@ -24373,8 +24806,13 @@
               <w:jc w:val="right"/>
             </w:pPr>
             <w:r>
-              <w:t>13.267 ms</w:t>
-            </w:r>
+              <w:t xml:space="preserve">13.267 </w:t>
+            </w:r>
+            <w:proofErr w:type="spellStart"/>
+            <w:r>
+              <w:t>ms</w:t>
+            </w:r>
+            <w:proofErr w:type="spellEnd"/>
           </w:p>
         </w:tc>
       </w:tr>
@@ -24409,8 +24847,13 @@
               <w:jc w:val="right"/>
             </w:pPr>
             <w:r>
-              <w:t>155.459 ms</w:t>
-            </w:r>
+              <w:t xml:space="preserve">155.459 </w:t>
+            </w:r>
+            <w:proofErr w:type="spellStart"/>
+            <w:r>
+              <w:t>ms</w:t>
+            </w:r>
+            <w:proofErr w:type="spellEnd"/>
           </w:p>
         </w:tc>
         <w:tc>
@@ -24422,8 +24865,13 @@
               <w:jc w:val="right"/>
             </w:pPr>
             <w:r>
-              <w:t>315.767 ms</w:t>
-            </w:r>
+              <w:t xml:space="preserve">315.767 </w:t>
+            </w:r>
+            <w:proofErr w:type="spellStart"/>
+            <w:r>
+              <w:t>ms</w:t>
+            </w:r>
+            <w:proofErr w:type="spellEnd"/>
           </w:p>
         </w:tc>
         <w:tc>
@@ -24435,8 +24883,13 @@
               <w:jc w:val="right"/>
             </w:pPr>
             <w:r>
-              <w:t>370.959 ms</w:t>
-            </w:r>
+              <w:t xml:space="preserve">370.959 </w:t>
+            </w:r>
+            <w:proofErr w:type="spellStart"/>
+            <w:r>
+              <w:t>ms</w:t>
+            </w:r>
+            <w:proofErr w:type="spellEnd"/>
           </w:p>
         </w:tc>
       </w:tr>
@@ -24471,8 +24924,13 @@
               <w:jc w:val="right"/>
             </w:pPr>
             <w:r>
-              <w:t>5.107.821 ms</w:t>
-            </w:r>
+              <w:t xml:space="preserve">5.107.821 </w:t>
+            </w:r>
+            <w:proofErr w:type="spellStart"/>
+            <w:r>
+              <w:t>ms</w:t>
+            </w:r>
+            <w:proofErr w:type="spellEnd"/>
           </w:p>
         </w:tc>
         <w:tc>
@@ -24484,8 +24942,13 @@
               <w:jc w:val="right"/>
             </w:pPr>
             <w:r>
-              <w:t>10.759.557 ms</w:t>
-            </w:r>
+              <w:t xml:space="preserve">10.759.557 </w:t>
+            </w:r>
+            <w:proofErr w:type="spellStart"/>
+            <w:r>
+              <w:t>ms</w:t>
+            </w:r>
+            <w:proofErr w:type="spellEnd"/>
           </w:p>
         </w:tc>
         <w:tc>
@@ -24497,8 +24960,13 @@
               <w:jc w:val="right"/>
             </w:pPr>
             <w:r>
-              <w:t>11.329.138 ms</w:t>
-            </w:r>
+              <w:t xml:space="preserve">11.329.138 </w:t>
+            </w:r>
+            <w:proofErr w:type="spellStart"/>
+            <w:r>
+              <w:t>ms</w:t>
+            </w:r>
+            <w:proofErr w:type="spellEnd"/>
           </w:p>
         </w:tc>
       </w:tr>
@@ -24689,8 +25157,13 @@
               <w:jc w:val="right"/>
             </w:pPr>
             <w:r>
-              <w:t>1 ms</w:t>
-            </w:r>
+              <w:t xml:space="preserve">1 </w:t>
+            </w:r>
+            <w:proofErr w:type="spellStart"/>
+            <w:r>
+              <w:t>ms</w:t>
+            </w:r>
+            <w:proofErr w:type="spellEnd"/>
           </w:p>
         </w:tc>
       </w:tr>
@@ -24749,8 +25222,13 @@
               <w:jc w:val="right"/>
             </w:pPr>
             <w:r>
-              <w:t>3 ms</w:t>
-            </w:r>
+              <w:t xml:space="preserve">3 </w:t>
+            </w:r>
+            <w:proofErr w:type="spellStart"/>
+            <w:r>
+              <w:t>ms</w:t>
+            </w:r>
+            <w:proofErr w:type="spellEnd"/>
           </w:p>
         </w:tc>
       </w:tr>
@@ -24766,9 +25244,11 @@
             <w:pPr>
               <w:jc w:val="center"/>
             </w:pPr>
+            <w:proofErr w:type="spellStart"/>
             <w:r>
               <w:t>Flu</w:t>
             </w:r>
+            <w:proofErr w:type="spellEnd"/>
           </w:p>
         </w:tc>
         <w:tc>
@@ -24809,8 +25289,13 @@
               <w:jc w:val="right"/>
             </w:pPr>
             <w:r>
-              <w:t>3 ms</w:t>
-            </w:r>
+              <w:t xml:space="preserve">3 </w:t>
+            </w:r>
+            <w:proofErr w:type="spellStart"/>
+            <w:r>
+              <w:t>ms</w:t>
+            </w:r>
+            <w:proofErr w:type="spellEnd"/>
           </w:p>
         </w:tc>
       </w:tr>
@@ -24826,9 +25311,11 @@
             <w:pPr>
               <w:jc w:val="center"/>
             </w:pPr>
+            <w:proofErr w:type="spellStart"/>
             <w:r>
               <w:t>Camelpox</w:t>
             </w:r>
+            <w:proofErr w:type="spellEnd"/>
           </w:p>
         </w:tc>
         <w:tc>
@@ -24875,8 +25362,13 @@
               <w:jc w:val="right"/>
             </w:pPr>
             <w:r>
-              <w:t>641 ms</w:t>
-            </w:r>
+              <w:t xml:space="preserve">641 </w:t>
+            </w:r>
+            <w:proofErr w:type="spellStart"/>
+            <w:r>
+              <w:t>ms</w:t>
+            </w:r>
+            <w:proofErr w:type="spellEnd"/>
           </w:p>
         </w:tc>
       </w:tr>
@@ -24947,8 +25439,13 @@
               <w:jc w:val="right"/>
             </w:pPr>
             <w:r>
-              <w:t>12.977 ms</w:t>
-            </w:r>
+              <w:t xml:space="preserve">12.977 </w:t>
+            </w:r>
+            <w:proofErr w:type="spellStart"/>
+            <w:r>
+              <w:t>ms</w:t>
+            </w:r>
+            <w:proofErr w:type="spellEnd"/>
           </w:p>
         </w:tc>
       </w:tr>
@@ -24964,9 +25461,11 @@
             <w:pPr>
               <w:jc w:val="center"/>
             </w:pPr>
+            <w:proofErr w:type="spellStart"/>
             <w:r>
               <w:t>Pig</w:t>
             </w:r>
+            <w:proofErr w:type="spellEnd"/>
           </w:p>
         </w:tc>
         <w:tc>
@@ -25019,8 +25518,13 @@
               <w:jc w:val="right"/>
             </w:pPr>
             <w:r>
-              <w:t>9.107 ms</w:t>
-            </w:r>
+              <w:t xml:space="preserve">9.107 </w:t>
+            </w:r>
+            <w:proofErr w:type="spellStart"/>
+            <w:r>
+              <w:t>ms</w:t>
+            </w:r>
+            <w:proofErr w:type="spellEnd"/>
           </w:p>
         </w:tc>
       </w:tr>
@@ -25091,8 +25595,13 @@
               <w:jc w:val="right"/>
             </w:pPr>
             <w:r>
-              <w:t>25.757 ms</w:t>
-            </w:r>
+              <w:t xml:space="preserve">25.757 </w:t>
+            </w:r>
+            <w:proofErr w:type="spellStart"/>
+            <w:r>
+              <w:t>ms</w:t>
+            </w:r>
+            <w:proofErr w:type="spellEnd"/>
           </w:p>
         </w:tc>
       </w:tr>
@@ -25108,9 +25617,11 @@
             <w:pPr>
               <w:jc w:val="center"/>
             </w:pPr>
+            <w:proofErr w:type="spellStart"/>
             <w:r>
               <w:t>HumanDNA</w:t>
             </w:r>
+            <w:proofErr w:type="spellEnd"/>
           </w:p>
         </w:tc>
         <w:tc>
@@ -25163,8 +25674,13 @@
               <w:jc w:val="right"/>
             </w:pPr>
             <w:r>
-              <w:t>612.881 ms</w:t>
-            </w:r>
+              <w:t xml:space="preserve">612.881 </w:t>
+            </w:r>
+            <w:proofErr w:type="spellStart"/>
+            <w:r>
+              <w:t>ms</w:t>
+            </w:r>
+            <w:proofErr w:type="spellEnd"/>
           </w:p>
         </w:tc>
       </w:tr>
@@ -25236,8 +25752,13 @@
               <w:jc w:val="right"/>
             </w:pPr>
             <w:r>
-              <w:t>6.050.824 ms</w:t>
-            </w:r>
+              <w:t xml:space="preserve">6.050.824 </w:t>
+            </w:r>
+            <w:proofErr w:type="spellStart"/>
+            <w:r>
+              <w:t>ms</w:t>
+            </w:r>
+            <w:proofErr w:type="spellEnd"/>
           </w:p>
         </w:tc>
       </w:tr>
@@ -27219,9 +27740,11 @@
             <w:pPr>
               <w:jc w:val="center"/>
             </w:pPr>
+            <w:proofErr w:type="spellStart"/>
             <w:r>
               <w:t>Flu</w:t>
             </w:r>
+            <w:proofErr w:type="spellEnd"/>
           </w:p>
         </w:tc>
         <w:tc>
@@ -27311,9 +27834,11 @@
             <w:pPr>
               <w:jc w:val="center"/>
             </w:pPr>
+            <w:proofErr w:type="spellStart"/>
             <w:r>
               <w:t>Camelpox</w:t>
             </w:r>
+            <w:proofErr w:type="spellEnd"/>
           </w:p>
         </w:tc>
         <w:tc>
@@ -27513,9 +28038,11 @@
             <w:pPr>
               <w:jc w:val="center"/>
             </w:pPr>
+            <w:proofErr w:type="spellStart"/>
             <w:r>
               <w:t>Pig</w:t>
             </w:r>
+            <w:proofErr w:type="spellEnd"/>
           </w:p>
         </w:tc>
         <w:tc>
@@ -27721,9 +28248,11 @@
             <w:pPr>
               <w:jc w:val="center"/>
             </w:pPr>
+            <w:proofErr w:type="spellStart"/>
             <w:r>
               <w:t>HumanDNA</w:t>
             </w:r>
+            <w:proofErr w:type="spellEnd"/>
           </w:p>
         </w:tc>
         <w:tc>
@@ -28079,7 +28608,15 @@
         <w:fldChar w:fldCharType="end"/>
       </w:r>
       <w:r>
-        <w:t xml:space="preserve"> prikazuju izmjerenu potrošnju memorije na BioLinux platformi za cjelokupni proces i izgrađeno stablo valića.</w:t>
+        <w:t xml:space="preserve"> prikazuju izmjerenu potrošnju memorije na </w:t>
+      </w:r>
+      <w:proofErr w:type="spellStart"/>
+      <w:r>
+        <w:t>BioLinux</w:t>
+      </w:r>
+      <w:proofErr w:type="spellEnd"/>
+      <w:r>
+        <w:t xml:space="preserve"> platformi za cjelokupni proces i izgrađeno stablo valića.</w:t>
       </w:r>
     </w:p>
     <w:p>
@@ -29526,9 +30063,11 @@
             <w:pPr>
               <w:jc w:val="center"/>
             </w:pPr>
+            <w:proofErr w:type="spellStart"/>
             <w:r>
               <w:t>Flu</w:t>
             </w:r>
+            <w:proofErr w:type="spellEnd"/>
           </w:p>
         </w:tc>
         <w:tc>
@@ -29605,9 +30144,11 @@
             <w:pPr>
               <w:jc w:val="center"/>
             </w:pPr>
+            <w:proofErr w:type="spellStart"/>
             <w:r>
               <w:t>Camelpox</w:t>
             </w:r>
+            <w:proofErr w:type="spellEnd"/>
           </w:p>
         </w:tc>
         <w:tc>
@@ -29781,9 +30322,11 @@
             <w:pPr>
               <w:jc w:val="center"/>
             </w:pPr>
+            <w:proofErr w:type="spellStart"/>
             <w:r>
               <w:t>Pig</w:t>
             </w:r>
+            <w:proofErr w:type="spellEnd"/>
           </w:p>
         </w:tc>
         <w:tc>
@@ -29963,9 +30506,11 @@
             <w:pPr>
               <w:jc w:val="center"/>
             </w:pPr>
+            <w:proofErr w:type="spellStart"/>
             <w:r>
               <w:t>HumanDNA</w:t>
             </w:r>
+            <w:proofErr w:type="spellEnd"/>
           </w:p>
         </w:tc>
         <w:tc>
@@ -30149,6 +30694,56 @@
     </w:p>
     <w:p>
       <w:pPr>
+        <w:spacing w:line="360" w:lineRule="auto"/>
+        <w:jc w:val="both"/>
+      </w:pPr>
+      <w:r>
+        <w:t xml:space="preserve">Za potrebe ispitivanja implementiranog rješenja generirani su </w:t>
+      </w:r>
+      <w:proofErr w:type="spellStart"/>
+      <w:r>
+        <w:t>unit</w:t>
+      </w:r>
+      <w:proofErr w:type="spellEnd"/>
+      <w:r>
+        <w:t xml:space="preserve"> testovi, te su dodatno slučajnim izborom generirani upiti za sve korištene ulazne datoteke. Na taj način generirano je i uspješno obavljeno 2.426.523 upita (</w:t>
+      </w:r>
+      <m:oMath>
+        <m:r>
+          <w:rPr>
+            <w:rFonts w:ascii="Cambria Math" w:hAnsi="Cambria Math"/>
+          </w:rPr>
+          <m:t>rank</m:t>
+        </m:r>
+      </m:oMath>
+      <w:r>
+        <w:t xml:space="preserve">, </w:t>
+      </w:r>
+      <m:oMath>
+        <m:r>
+          <w:rPr>
+            <w:rFonts w:ascii="Cambria Math" w:hAnsi="Cambria Math"/>
+          </w:rPr>
+          <m:t>select</m:t>
+        </m:r>
+      </m:oMath>
+      <w:r>
+        <w:t xml:space="preserve"> i </w:t>
+      </w:r>
+      <m:oMath>
+        <m:r>
+          <w:rPr>
+            <w:rFonts w:ascii="Cambria Math" w:hAnsi="Cambria Math"/>
+          </w:rPr>
+          <m:t>access</m:t>
+        </m:r>
+      </m:oMath>
+      <w:r>
+        <w:t>) na ukupno 31 ulaznoj datoteci.</w:t>
+      </w:r>
+    </w:p>
+    <w:p>
+      <w:pPr>
         <w:pStyle w:val="Heading1"/>
       </w:pPr>
       <w:bookmarkStart w:id="37" w:name="_Toc440492384"/>
@@ -30255,7 +30850,15 @@
         <w:t xml:space="preserve"> – enkapsulira operacije koje se mogu izvoditi nad binarnim vektorom. </w:t>
       </w:r>
       <w:r>
-        <w:t>Prilikom konstrukcije ulazni niz nula i jedinica se kodira, te zapisuje binarno u 64-bitne cijele brojeve bez predznaka. Budući da se nizovi obrađuju bit po bit, izbjegavani su pretjerani funkcijski pozivi, kako bi se smanjilo vrijeme izvođenja. Informacija o superblokovima pohranjuje se u zasebnom vektoru cijelih brojeva bez predznaka.</w:t>
+        <w:t xml:space="preserve">Prilikom konstrukcije ulazni niz nula i jedinica se kodira, te zapisuje binarno u 64-bitne cijele brojeve bez predznaka. Budući da se nizovi obrađuju bit po bit, izbjegavani su pretjerani funkcijski pozivi, kako bi se smanjilo vrijeme izvođenja. Informacija o </w:t>
+      </w:r>
+      <w:proofErr w:type="spellStart"/>
+      <w:r>
+        <w:t>superblokovima</w:t>
+      </w:r>
+      <w:proofErr w:type="spellEnd"/>
+      <w:r>
+        <w:t xml:space="preserve"> pohranjuje se u zasebnom vektoru cijelih brojeva bez predznaka.</w:t>
       </w:r>
     </w:p>
     <w:p>
@@ -30279,12 +30882,14 @@
       <w:r>
         <w:t xml:space="preserve"> – predstavlja </w:t>
       </w:r>
+      <w:proofErr w:type="spellStart"/>
       <w:r>
         <w:rPr>
           <w:i/>
         </w:rPr>
         <w:t>lookup</w:t>
       </w:r>
+      <w:proofErr w:type="spellEnd"/>
       <w:r>
         <w:t xml:space="preserve"> tablicu koju RRR koristi kako bi ostvario izvedbu </w:t>
       </w:r>
@@ -30297,14 +30902,22 @@
         </m:r>
       </m:oMath>
       <w:r>
-        <w:t xml:space="preserve"> operacije u konstantnom vremenu. Tablica je realizirana kao višedimenzionalni vektor, te se prilikom popunjava svim mogućim permutacijama nula i jedinica s odgovarajućim brojem postavljenih bita. Razred je implementiran kao </w:t>
-      </w:r>
+        <w:t xml:space="preserve"> operacije u konstantnom vremenu. Tablica je realizirana kao višedimenzionalni vektor, te se prilikom</w:t>
+      </w:r>
+      <w:r>
+        <w:t xml:space="preserve"> izgradnje</w:t>
+      </w:r>
+      <w:r>
+        <w:t xml:space="preserve"> popunjava svim mogućim permutacijama nula i jedinica s odgovarajućim brojem postavljenih bita. Razred je implementiran kao </w:t>
+      </w:r>
+      <w:proofErr w:type="spellStart"/>
       <w:r>
         <w:rPr>
           <w:i/>
         </w:rPr>
         <w:t>singleton</w:t>
       </w:r>
+      <w:proofErr w:type="spellEnd"/>
       <w:r>
         <w:t>, te ga svi RRR-ovi međusobno dijele. Iz tog razreda prilikom prve konstrukcije, tablicu je potrebno konstruirati za najveći RRR.</w:t>
       </w:r>
@@ -30374,7 +30987,7 @@
       <w:bookmarkStart w:id="39" w:name="_Toc73793800"/>
       <w:bookmarkStart w:id="40" w:name="_Toc73794370"/>
       <w:bookmarkStart w:id="41" w:name="_Toc113812272"/>
-      <w:bookmarkEnd w:id="16"/>
+      <w:bookmarkEnd w:id="17"/>
       <w:bookmarkEnd w:id="38"/>
     </w:p>
     <w:p>
@@ -30433,7 +31046,15 @@
         <w:t xml:space="preserve"> </w:t>
       </w:r>
       <w:r>
-        <w:t xml:space="preserve">Prednost naše implementacije uključuje lookup tablicu koju dijele svi čvorovi u stablu valića, </w:t>
+        <w:t xml:space="preserve">Prednost naše implementacije uključuje </w:t>
+      </w:r>
+      <w:proofErr w:type="spellStart"/>
+      <w:r>
+        <w:t>lookup</w:t>
+      </w:r>
+      <w:proofErr w:type="spellEnd"/>
+      <w:r>
+        <w:t xml:space="preserve"> tablicu koju dijele svi čvorovi u stablu valića, </w:t>
       </w:r>
       <w:r>
         <w:t xml:space="preserve">te nema potrebe za ponovnom izgradnjom tablice za svaki RRR. </w:t>
@@ -30456,7 +31077,23 @@
         </m:r>
       </m:oMath>
       <w:r>
-        <w:t xml:space="preserve"> upita u konstantnom vremenu. Naravno, to bi uključivalo i veću potrošnju memorije. Dodatno bi se moglo razmotriti potencijalno ubrzanje izgradnje stabla. Brzina izgradnje stabla u konačnici nije toliko relevantna budući da se jednom izgrađeno stablo može serijalizirati i kao takvo brzo učitavati za naknadnu upotrebu.</w:t>
+        <w:t xml:space="preserve"> upita u konstantnom vremenu. Naravno, to bi uključivalo i veću potrošnju memorije. Dodatno bi se moglo razmotriti potencijalno ubrzanje izgradnje stabla. Brzina izgradnje stabla u konač</w:t>
+      </w:r>
+      <w:proofErr w:type="spellStart"/>
+      <w:r>
+        <w:t>nici</w:t>
+      </w:r>
+      <w:proofErr w:type="spellEnd"/>
+      <w:r>
+        <w:t xml:space="preserve"> nije toliko relevantna budući da se jednom izgrađeno stablo može </w:t>
+      </w:r>
+      <w:proofErr w:type="spellStart"/>
+      <w:r>
+        <w:t>serijalizirati</w:t>
+      </w:r>
+      <w:proofErr w:type="spellEnd"/>
+      <w:r>
+        <w:t xml:space="preserve"> i kao takvo brzo učitavati za naknadnu upotrebu.</w:t>
       </w:r>
     </w:p>
     <w:p/>
@@ -30482,32 +31119,94 @@
         </w:numPr>
       </w:pPr>
       <w:bookmarkStart w:id="43" w:name="_Ref440276551"/>
-      <w:r>
-        <w:t xml:space="preserve">Bowe, A. </w:t>
-      </w:r>
-      <w:r>
-        <w:t xml:space="preserve">Multiary </w:t>
-      </w:r>
+      <w:proofErr w:type="spellStart"/>
+      <w:r>
+        <w:t>Bowe</w:t>
+      </w:r>
+      <w:proofErr w:type="spellEnd"/>
+      <w:r>
+        <w:t xml:space="preserve">, A. </w:t>
+      </w:r>
+      <w:proofErr w:type="spellStart"/>
+      <w:r>
+        <w:t>Multiary</w:t>
+      </w:r>
+      <w:proofErr w:type="spellEnd"/>
+      <w:r>
+        <w:t xml:space="preserve"> </w:t>
+      </w:r>
+      <w:proofErr w:type="spellStart"/>
       <w:r>
         <w:t>W</w:t>
       </w:r>
       <w:r>
-        <w:t xml:space="preserve">avelet </w:t>
-      </w:r>
+        <w:t>avelet</w:t>
+      </w:r>
+      <w:proofErr w:type="spellEnd"/>
+      <w:r>
+        <w:t xml:space="preserve"> </w:t>
+      </w:r>
+      <w:proofErr w:type="spellStart"/>
       <w:r>
         <w:t>T</w:t>
       </w:r>
       <w:r>
-        <w:t xml:space="preserve">rees in </w:t>
-      </w:r>
+        <w:t>rees</w:t>
+      </w:r>
+      <w:proofErr w:type="spellEnd"/>
+      <w:r>
+        <w:t xml:space="preserve"> </w:t>
+      </w:r>
+      <w:proofErr w:type="spellStart"/>
+      <w:r>
+        <w:t>in</w:t>
+      </w:r>
+      <w:proofErr w:type="spellEnd"/>
+      <w:r>
+        <w:t xml:space="preserve"> </w:t>
+      </w:r>
+      <w:proofErr w:type="spellStart"/>
       <w:r>
         <w:t>P</w:t>
       </w:r>
       <w:r>
         <w:t>ractice</w:t>
       </w:r>
-      <w:r>
-        <w:t>. Diplomski rad. School of Computer Science and Information Technology RMIT University Melbourne, 2010.</w:t>
+      <w:proofErr w:type="spellEnd"/>
+      <w:r>
+        <w:t xml:space="preserve">. Diplomski rad. </w:t>
+      </w:r>
+      <w:proofErr w:type="spellStart"/>
+      <w:r>
+        <w:t>School</w:t>
+      </w:r>
+      <w:proofErr w:type="spellEnd"/>
+      <w:r>
+        <w:t xml:space="preserve"> </w:t>
+      </w:r>
+      <w:proofErr w:type="spellStart"/>
+      <w:r>
+        <w:t>of</w:t>
+      </w:r>
+      <w:proofErr w:type="spellEnd"/>
+      <w:r>
+        <w:t xml:space="preserve"> Computer Science </w:t>
+      </w:r>
+      <w:proofErr w:type="spellStart"/>
+      <w:r>
+        <w:t>and</w:t>
+      </w:r>
+      <w:proofErr w:type="spellEnd"/>
+      <w:r>
+        <w:t xml:space="preserve"> </w:t>
+      </w:r>
+      <w:proofErr w:type="spellStart"/>
+      <w:r>
+        <w:t>Information</w:t>
+      </w:r>
+      <w:proofErr w:type="spellEnd"/>
+      <w:r>
+        <w:t xml:space="preserve"> Technology RMIT University Melbourne, 2010.</w:t>
       </w:r>
       <w:bookmarkEnd w:id="43"/>
     </w:p>
@@ -30519,6 +31218,7 @@
         </w:numPr>
       </w:pPr>
       <w:bookmarkStart w:id="44" w:name="_Ref440276583"/>
+      <w:proofErr w:type="spellStart"/>
       <w:r>
         <w:t>Gonz</w:t>
       </w:r>
@@ -30526,41 +31226,165 @@
         <w:t>á</w:t>
       </w:r>
       <w:r>
-        <w:t xml:space="preserve">lez, R., Grabowski, S., Mäkinen, V., Navarro, G. </w:t>
-      </w:r>
-      <w:r>
-        <w:t xml:space="preserve">Practical </w:t>
-      </w:r>
+        <w:t>lez</w:t>
+      </w:r>
+      <w:proofErr w:type="spellEnd"/>
+      <w:r>
+        <w:t xml:space="preserve">, R., </w:t>
+      </w:r>
+      <w:proofErr w:type="spellStart"/>
+      <w:r>
+        <w:t>Grabowski</w:t>
+      </w:r>
+      <w:proofErr w:type="spellEnd"/>
+      <w:r>
+        <w:t xml:space="preserve">, S., </w:t>
+      </w:r>
+      <w:proofErr w:type="spellStart"/>
+      <w:r>
+        <w:t>Mäkinen</w:t>
+      </w:r>
+      <w:proofErr w:type="spellEnd"/>
+      <w:r>
+        <w:t xml:space="preserve">, V., </w:t>
+      </w:r>
+      <w:proofErr w:type="spellStart"/>
+      <w:r>
+        <w:t>Navarro</w:t>
+      </w:r>
+      <w:proofErr w:type="spellEnd"/>
+      <w:r>
+        <w:t xml:space="preserve">, G. </w:t>
+      </w:r>
+      <w:proofErr w:type="spellStart"/>
+      <w:r>
+        <w:t>Practical</w:t>
+      </w:r>
+      <w:proofErr w:type="spellEnd"/>
+      <w:r>
+        <w:t xml:space="preserve"> </w:t>
+      </w:r>
+      <w:proofErr w:type="spellStart"/>
       <w:r>
         <w:t>I</w:t>
       </w:r>
       <w:r>
-        <w:t xml:space="preserve">mplementation of </w:t>
-      </w:r>
+        <w:t>mplementation</w:t>
+      </w:r>
+      <w:proofErr w:type="spellEnd"/>
+      <w:r>
+        <w:t xml:space="preserve"> </w:t>
+      </w:r>
+      <w:proofErr w:type="spellStart"/>
+      <w:r>
+        <w:t>of</w:t>
+      </w:r>
+      <w:proofErr w:type="spellEnd"/>
+      <w:r>
+        <w:t xml:space="preserve"> </w:t>
+      </w:r>
+      <w:proofErr w:type="spellStart"/>
       <w:r>
         <w:t>R</w:t>
       </w:r>
       <w:r>
-        <w:t xml:space="preserve">ank and </w:t>
-      </w:r>
+        <w:t>ank</w:t>
+      </w:r>
+      <w:proofErr w:type="spellEnd"/>
+      <w:r>
+        <w:t xml:space="preserve"> </w:t>
+      </w:r>
+      <w:proofErr w:type="spellStart"/>
+      <w:r>
+        <w:t>and</w:t>
+      </w:r>
+      <w:proofErr w:type="spellEnd"/>
+      <w:r>
+        <w:t xml:space="preserve"> </w:t>
+      </w:r>
+      <w:proofErr w:type="spellStart"/>
       <w:r>
         <w:t>S</w:t>
       </w:r>
       <w:r>
-        <w:t xml:space="preserve">elect </w:t>
-      </w:r>
+        <w:t>elect</w:t>
+      </w:r>
+      <w:proofErr w:type="spellEnd"/>
+      <w:r>
+        <w:t xml:space="preserve"> </w:t>
+      </w:r>
+      <w:proofErr w:type="spellStart"/>
       <w:r>
         <w:t>Q</w:t>
       </w:r>
       <w:r>
         <w:t>ueries</w:t>
       </w:r>
+      <w:proofErr w:type="spellEnd"/>
       <w:r>
         <w:t xml:space="preserve">. </w:t>
       </w:r>
-      <w:r>
-        <w:t>Poster Proceedings Volume of 4th Workshop on Efficient and Experimental Algorithms</w:t>
-      </w:r>
+      <w:proofErr w:type="spellStart"/>
+      <w:r>
+        <w:t>Poster</w:t>
+      </w:r>
+      <w:proofErr w:type="spellEnd"/>
+      <w:r>
+        <w:t xml:space="preserve"> </w:t>
+      </w:r>
+      <w:proofErr w:type="spellStart"/>
+      <w:r>
+        <w:t>Proceedings</w:t>
+      </w:r>
+      <w:proofErr w:type="spellEnd"/>
+      <w:r>
+        <w:t xml:space="preserve"> </w:t>
+      </w:r>
+      <w:proofErr w:type="spellStart"/>
+      <w:r>
+        <w:t>Volume</w:t>
+      </w:r>
+      <w:proofErr w:type="spellEnd"/>
+      <w:r>
+        <w:t xml:space="preserve"> </w:t>
+      </w:r>
+      <w:proofErr w:type="spellStart"/>
+      <w:r>
+        <w:t>of</w:t>
+      </w:r>
+      <w:proofErr w:type="spellEnd"/>
+      <w:r>
+        <w:t xml:space="preserve"> 4th Workshop on </w:t>
+      </w:r>
+      <w:proofErr w:type="spellStart"/>
+      <w:r>
+        <w:t>Efficient</w:t>
+      </w:r>
+      <w:proofErr w:type="spellEnd"/>
+      <w:r>
+        <w:t xml:space="preserve"> </w:t>
+      </w:r>
+      <w:proofErr w:type="spellStart"/>
+      <w:r>
+        <w:t>and</w:t>
+      </w:r>
+      <w:proofErr w:type="spellEnd"/>
+      <w:r>
+        <w:t xml:space="preserve"> </w:t>
+      </w:r>
+      <w:proofErr w:type="spellStart"/>
+      <w:r>
+        <w:t>Experimental</w:t>
+      </w:r>
+      <w:proofErr w:type="spellEnd"/>
+      <w:r>
+        <w:t xml:space="preserve"> </w:t>
+      </w:r>
+      <w:proofErr w:type="spellStart"/>
+      <w:r>
+        <w:t>Algorithms</w:t>
+      </w:r>
+      <w:proofErr w:type="spellEnd"/>
       <w:r>
         <w:t>, Grčka, (2005), str. 27-38.</w:t>
       </w:r>
@@ -30573,18 +31397,62 @@
           <w:numId w:val="42"/>
         </w:numPr>
       </w:pPr>
-      <w:r>
-        <w:t>Navarro, G.</w:t>
+      <w:proofErr w:type="spellStart"/>
+      <w:r>
+        <w:t>Navarro</w:t>
+      </w:r>
+      <w:proofErr w:type="spellEnd"/>
+      <w:r>
+        <w:t>, G.</w:t>
       </w:r>
       <w:r>
         <w:t xml:space="preserve"> </w:t>
       </w:r>
-      <w:r>
-        <w:t>Wavelet trees for all</w:t>
-      </w:r>
-      <w:r>
-        <w:t>. Journal of Discrete Algorithms</w:t>
-      </w:r>
+      <w:proofErr w:type="spellStart"/>
+      <w:r>
+        <w:t>Wavelet</w:t>
+      </w:r>
+      <w:proofErr w:type="spellEnd"/>
+      <w:r>
+        <w:t xml:space="preserve"> </w:t>
+      </w:r>
+      <w:proofErr w:type="spellStart"/>
+      <w:r>
+        <w:t>trees</w:t>
+      </w:r>
+      <w:proofErr w:type="spellEnd"/>
+      <w:r>
+        <w:t xml:space="preserve"> for </w:t>
+      </w:r>
+      <w:proofErr w:type="spellStart"/>
+      <w:r>
+        <w:t>all</w:t>
+      </w:r>
+      <w:proofErr w:type="spellEnd"/>
+      <w:r>
+        <w:t xml:space="preserve">. Journal </w:t>
+      </w:r>
+      <w:proofErr w:type="spellStart"/>
+      <w:r>
+        <w:t>of</w:t>
+      </w:r>
+      <w:proofErr w:type="spellEnd"/>
+      <w:r>
+        <w:t xml:space="preserve"> </w:t>
+      </w:r>
+      <w:proofErr w:type="spellStart"/>
+      <w:r>
+        <w:t>Discrete</w:t>
+      </w:r>
+      <w:proofErr w:type="spellEnd"/>
+      <w:r>
+        <w:t xml:space="preserve"> </w:t>
+      </w:r>
+      <w:proofErr w:type="spellStart"/>
+      <w:r>
+        <w:t>Algorithms</w:t>
+      </w:r>
+      <w:proofErr w:type="spellEnd"/>
       <w:r>
         <w:t>.</w:t>
       </w:r>
@@ -30605,21 +31473,174 @@
           <w:numId w:val="42"/>
         </w:numPr>
       </w:pPr>
-      <w:r>
-        <w:t>Raman, R., Raman, V., Rao, S. S.</w:t>
+      <w:proofErr w:type="spellStart"/>
+      <w:r>
+        <w:t>Raman</w:t>
+      </w:r>
+      <w:proofErr w:type="spellEnd"/>
+      <w:r>
+        <w:t xml:space="preserve">, R., </w:t>
+      </w:r>
+      <w:proofErr w:type="spellStart"/>
+      <w:r>
+        <w:t>Raman</w:t>
+      </w:r>
+      <w:proofErr w:type="spellEnd"/>
+      <w:r>
+        <w:t xml:space="preserve">, V., </w:t>
+      </w:r>
+      <w:proofErr w:type="spellStart"/>
+      <w:r>
+        <w:t>Rao</w:t>
+      </w:r>
+      <w:proofErr w:type="spellEnd"/>
+      <w:r>
+        <w:t>, S. S.</w:t>
       </w:r>
       <w:r>
         <w:t xml:space="preserve"> </w:t>
       </w:r>
-      <w:r>
-        <w:t>Succinct indexable dictionaries with applications to encoding k-ary trees and multisets</w:t>
-      </w:r>
+      <w:proofErr w:type="spellStart"/>
+      <w:r>
+        <w:t>Succinct</w:t>
+      </w:r>
+      <w:proofErr w:type="spellEnd"/>
+      <w:r>
+        <w:t xml:space="preserve"> </w:t>
+      </w:r>
+      <w:proofErr w:type="spellStart"/>
+      <w:r>
+        <w:t>indexable</w:t>
+      </w:r>
+      <w:proofErr w:type="spellEnd"/>
+      <w:r>
+        <w:t xml:space="preserve"> </w:t>
+      </w:r>
+      <w:proofErr w:type="spellStart"/>
+      <w:r>
+        <w:t>dictionaries</w:t>
+      </w:r>
+      <w:proofErr w:type="spellEnd"/>
+      <w:r>
+        <w:t xml:space="preserve"> </w:t>
+      </w:r>
+      <w:proofErr w:type="spellStart"/>
+      <w:r>
+        <w:t>with</w:t>
+      </w:r>
+      <w:proofErr w:type="spellEnd"/>
+      <w:r>
+        <w:t xml:space="preserve"> </w:t>
+      </w:r>
+      <w:proofErr w:type="spellStart"/>
+      <w:r>
+        <w:t>applications</w:t>
+      </w:r>
+      <w:proofErr w:type="spellEnd"/>
+      <w:r>
+        <w:t xml:space="preserve"> to </w:t>
+      </w:r>
+      <w:proofErr w:type="spellStart"/>
+      <w:r>
+        <w:t>encoding</w:t>
+      </w:r>
+      <w:proofErr w:type="spellEnd"/>
+      <w:r>
+        <w:t xml:space="preserve"> k-</w:t>
+      </w:r>
+      <w:proofErr w:type="spellStart"/>
+      <w:r>
+        <w:t>ary</w:t>
+      </w:r>
+      <w:proofErr w:type="spellEnd"/>
+      <w:r>
+        <w:t xml:space="preserve"> </w:t>
+      </w:r>
+      <w:proofErr w:type="spellStart"/>
+      <w:r>
+        <w:t>trees</w:t>
+      </w:r>
+      <w:proofErr w:type="spellEnd"/>
+      <w:r>
+        <w:t xml:space="preserve"> </w:t>
+      </w:r>
+      <w:proofErr w:type="spellStart"/>
+      <w:r>
+        <w:t>and</w:t>
+      </w:r>
+      <w:proofErr w:type="spellEnd"/>
+      <w:r>
+        <w:t xml:space="preserve"> </w:t>
+      </w:r>
+      <w:proofErr w:type="spellStart"/>
+      <w:r>
+        <w:t>multisets</w:t>
+      </w:r>
+      <w:proofErr w:type="spellEnd"/>
       <w:r>
         <w:t xml:space="preserve">. </w:t>
       </w:r>
-      <w:r>
-        <w:t>Proceedings of the thirteenth annual ACM-SIAM symposium on Discrete algorithms</w:t>
-      </w:r>
+      <w:proofErr w:type="spellStart"/>
+      <w:r>
+        <w:t>Proceedings</w:t>
+      </w:r>
+      <w:proofErr w:type="spellEnd"/>
+      <w:r>
+        <w:t xml:space="preserve"> </w:t>
+      </w:r>
+      <w:proofErr w:type="spellStart"/>
+      <w:r>
+        <w:t>of</w:t>
+      </w:r>
+      <w:proofErr w:type="spellEnd"/>
+      <w:r>
+        <w:t xml:space="preserve"> </w:t>
+      </w:r>
+      <w:proofErr w:type="spellStart"/>
+      <w:r>
+        <w:t>the</w:t>
+      </w:r>
+      <w:proofErr w:type="spellEnd"/>
+      <w:r>
+        <w:t xml:space="preserve"> </w:t>
+      </w:r>
+      <w:proofErr w:type="spellStart"/>
+      <w:r>
+        <w:t>thirteenth</w:t>
+      </w:r>
+      <w:proofErr w:type="spellEnd"/>
+      <w:r>
+        <w:t xml:space="preserve"> </w:t>
+      </w:r>
+      <w:proofErr w:type="spellStart"/>
+      <w:r>
+        <w:t>annual</w:t>
+      </w:r>
+      <w:proofErr w:type="spellEnd"/>
+      <w:r>
+        <w:t xml:space="preserve"> ACM-SIAM </w:t>
+      </w:r>
+      <w:proofErr w:type="spellStart"/>
+      <w:r>
+        <w:t>symposium</w:t>
+      </w:r>
+      <w:proofErr w:type="spellEnd"/>
+      <w:r>
+        <w:t xml:space="preserve"> on </w:t>
+      </w:r>
+      <w:proofErr w:type="spellStart"/>
+      <w:r>
+        <w:t>Discrete</w:t>
+      </w:r>
+      <w:proofErr w:type="spellEnd"/>
+      <w:r>
+        <w:t xml:space="preserve"> </w:t>
+      </w:r>
+      <w:proofErr w:type="spellStart"/>
+      <w:r>
+        <w:t>algorithms</w:t>
+      </w:r>
+      <w:proofErr w:type="spellEnd"/>
       <w:r>
         <w:t xml:space="preserve">, (2002), str. </w:t>
       </w:r>
@@ -30640,11 +31661,37 @@
       <w:r>
         <w:t>. </w:t>
       </w:r>
-      <w:r>
-        <w:t>Compact Pat Trees</w:t>
-      </w:r>
-      <w:r>
-        <w:t>. Doktorska disertacija. University of Waterloo, 1998.</w:t>
+      <w:proofErr w:type="spellStart"/>
+      <w:r>
+        <w:t>Compact</w:t>
+      </w:r>
+      <w:proofErr w:type="spellEnd"/>
+      <w:r>
+        <w:t xml:space="preserve"> Pat </w:t>
+      </w:r>
+      <w:proofErr w:type="spellStart"/>
+      <w:r>
+        <w:t>Trees</w:t>
+      </w:r>
+      <w:proofErr w:type="spellEnd"/>
+      <w:r>
+        <w:t xml:space="preserve">. Doktorska disertacija. University </w:t>
+      </w:r>
+      <w:proofErr w:type="spellStart"/>
+      <w:r>
+        <w:t>of</w:t>
+      </w:r>
+      <w:proofErr w:type="spellEnd"/>
+      <w:r>
+        <w:t xml:space="preserve"> </w:t>
+      </w:r>
+      <w:proofErr w:type="spellStart"/>
+      <w:r>
+        <w:t>Waterloo</w:t>
+      </w:r>
+      <w:proofErr w:type="spellEnd"/>
+      <w:r>
+        <w:t>, 1998.</w:t>
       </w:r>
     </w:p>
     <w:p>
@@ -30654,11 +31701,32 @@
           <w:numId w:val="42"/>
         </w:numPr>
       </w:pPr>
-      <w:r>
-        <w:t>Kärkkäinen, J</w:t>
-      </w:r>
-      <w:r>
-        <w:t>. Compressed bit vectors.</w:t>
+      <w:proofErr w:type="spellStart"/>
+      <w:r>
+        <w:t>Kärkkäinen</w:t>
+      </w:r>
+      <w:proofErr w:type="spellEnd"/>
+      <w:r>
+        <w:t>, J</w:t>
+      </w:r>
+      <w:r>
+        <w:t xml:space="preserve">. </w:t>
+      </w:r>
+      <w:proofErr w:type="spellStart"/>
+      <w:r>
+        <w:t>Compressed</w:t>
+      </w:r>
+      <w:proofErr w:type="spellEnd"/>
+      <w:r>
+        <w:t xml:space="preserve"> bit </w:t>
+      </w:r>
+      <w:proofErr w:type="spellStart"/>
+      <w:r>
+        <w:t>vectors</w:t>
+      </w:r>
+      <w:proofErr w:type="spellEnd"/>
+      <w:r>
+        <w:t>.</w:t>
       </w:r>
       <w:r>
         <w:t xml:space="preserve"> </w:t>
@@ -30672,7 +31740,15 @@
         </w:r>
       </w:hyperlink>
       <w:r>
-        <w:t>, pristupljeno 10.1.2016.</w:t>
+        <w:t xml:space="preserve">, </w:t>
+      </w:r>
+      <w:proofErr w:type="spellStart"/>
+      <w:r>
+        <w:t>pristupljeno</w:t>
+      </w:r>
+      <w:proofErr w:type="spellEnd"/>
+      <w:r>
+        <w:t xml:space="preserve"> 10.1.2016.</w:t>
       </w:r>
     </w:p>
     <w:p>
@@ -30682,8 +31758,45 @@
           <w:numId w:val="42"/>
         </w:numPr>
       </w:pPr>
-      <w:r>
-        <w:t xml:space="preserve">Bowe, A. Wavelet Trees – an Introduction. 28. 6. 2011. </w:t>
+      <w:proofErr w:type="spellStart"/>
+      <w:r>
+        <w:t>Bowe</w:t>
+      </w:r>
+      <w:proofErr w:type="spellEnd"/>
+      <w:r>
+        <w:t xml:space="preserve">, A. </w:t>
+      </w:r>
+      <w:proofErr w:type="spellStart"/>
+      <w:r>
+        <w:t>Wavelet</w:t>
+      </w:r>
+      <w:proofErr w:type="spellEnd"/>
+      <w:r>
+        <w:t xml:space="preserve"> </w:t>
+      </w:r>
+      <w:proofErr w:type="spellStart"/>
+      <w:r>
+        <w:t>Trees</w:t>
+      </w:r>
+      <w:proofErr w:type="spellEnd"/>
+      <w:r>
+        <w:t xml:space="preserve"> – </w:t>
+      </w:r>
+      <w:proofErr w:type="spellStart"/>
+      <w:r>
+        <w:t>an</w:t>
+      </w:r>
+      <w:proofErr w:type="spellEnd"/>
+      <w:r>
+        <w:t xml:space="preserve"> </w:t>
+      </w:r>
+      <w:proofErr w:type="spellStart"/>
+      <w:r>
+        <w:t>Introduction</w:t>
+      </w:r>
+      <w:proofErr w:type="spellEnd"/>
+      <w:r>
+        <w:t xml:space="preserve">. 28. 6. 2011. </w:t>
       </w:r>
       <w:hyperlink r:id="rId16" w:history="1">
         <w:r>
@@ -30694,7 +31807,15 @@
         </w:r>
       </w:hyperlink>
       <w:r>
-        <w:t>, pristupljeno 10.1.2016.</w:t>
+        <w:t xml:space="preserve">, </w:t>
+      </w:r>
+      <w:proofErr w:type="spellStart"/>
+      <w:r>
+        <w:t>pristupljeno</w:t>
+      </w:r>
+      <w:proofErr w:type="spellEnd"/>
+      <w:r>
+        <w:t xml:space="preserve"> 10.1.2016.</w:t>
       </w:r>
     </w:p>
     <w:p>
@@ -30704,8 +31825,45 @@
           <w:numId w:val="42"/>
         </w:numPr>
       </w:pPr>
-      <w:r>
-        <w:t xml:space="preserve">Bowe, A. RRR – A Succinct Rank/Select Indeks for Bit Vectors. 1. 6. 2011. </w:t>
+      <w:proofErr w:type="spellStart"/>
+      <w:r>
+        <w:t>Bowe</w:t>
+      </w:r>
+      <w:proofErr w:type="spellEnd"/>
+      <w:r>
+        <w:t xml:space="preserve">, A. RRR – A </w:t>
+      </w:r>
+      <w:proofErr w:type="spellStart"/>
+      <w:r>
+        <w:t>Succinct</w:t>
+      </w:r>
+      <w:proofErr w:type="spellEnd"/>
+      <w:r>
+        <w:t xml:space="preserve"> </w:t>
+      </w:r>
+      <w:proofErr w:type="spellStart"/>
+      <w:r>
+        <w:t>Rank</w:t>
+      </w:r>
+      <w:proofErr w:type="spellEnd"/>
+      <w:r>
+        <w:t>/</w:t>
+      </w:r>
+      <w:proofErr w:type="spellStart"/>
+      <w:r>
+        <w:t>Select</w:t>
+      </w:r>
+      <w:proofErr w:type="spellEnd"/>
+      <w:r>
+        <w:t xml:space="preserve"> Indeks for Bit </w:t>
+      </w:r>
+      <w:proofErr w:type="spellStart"/>
+      <w:r>
+        <w:t>Vectors</w:t>
+      </w:r>
+      <w:proofErr w:type="spellEnd"/>
+      <w:r>
+        <w:t xml:space="preserve">. 1. 6. 2011. </w:t>
       </w:r>
       <w:hyperlink r:id="rId17" w:history="1">
         <w:r>
@@ -30716,7 +31874,15 @@
         </w:r>
       </w:hyperlink>
       <w:r>
-        <w:t>, pristupljeno 10.1.2016.</w:t>
+        <w:t xml:space="preserve">, </w:t>
+      </w:r>
+      <w:proofErr w:type="spellStart"/>
+      <w:r>
+        <w:t>pristupljeno</w:t>
+      </w:r>
+      <w:proofErr w:type="spellEnd"/>
+      <w:r>
+        <w:t xml:space="preserve"> 10.1.2016.</w:t>
       </w:r>
     </w:p>
     <w:p>
@@ -30726,8 +31892,61 @@
           <w:numId w:val="42"/>
         </w:numPr>
       </w:pPr>
-      <w:r>
-        <w:t xml:space="preserve">Bowe, A. Generating Binary Permutations in Popcount Order. 9. 5. 2011. </w:t>
+      <w:proofErr w:type="spellStart"/>
+      <w:r>
+        <w:t>Bowe</w:t>
+      </w:r>
+      <w:proofErr w:type="spellEnd"/>
+      <w:r>
+        <w:t xml:space="preserve">, A. </w:t>
+      </w:r>
+      <w:proofErr w:type="spellStart"/>
+      <w:r>
+        <w:t>Generating</w:t>
+      </w:r>
+      <w:proofErr w:type="spellEnd"/>
+      <w:r>
+        <w:t xml:space="preserve"> </w:t>
+      </w:r>
+      <w:proofErr w:type="spellStart"/>
+      <w:r>
+        <w:t>Binary</w:t>
+      </w:r>
+      <w:proofErr w:type="spellEnd"/>
+      <w:r>
+        <w:t xml:space="preserve"> </w:t>
+      </w:r>
+      <w:proofErr w:type="spellStart"/>
+      <w:r>
+        <w:t>Permutations</w:t>
+      </w:r>
+      <w:proofErr w:type="spellEnd"/>
+      <w:r>
+        <w:t xml:space="preserve"> </w:t>
+      </w:r>
+      <w:proofErr w:type="spellStart"/>
+      <w:r>
+        <w:t>in</w:t>
+      </w:r>
+      <w:proofErr w:type="spellEnd"/>
+      <w:r>
+        <w:t xml:space="preserve"> </w:t>
+      </w:r>
+      <w:proofErr w:type="spellStart"/>
+      <w:r>
+        <w:t>Popcount</w:t>
+      </w:r>
+      <w:proofErr w:type="spellEnd"/>
+      <w:r>
+        <w:t xml:space="preserve"> </w:t>
+      </w:r>
+      <w:proofErr w:type="spellStart"/>
+      <w:r>
+        <w:t>Order</w:t>
+      </w:r>
+      <w:proofErr w:type="spellEnd"/>
+      <w:r>
+        <w:t xml:space="preserve">. 9. 5. 2011. </w:t>
       </w:r>
       <w:hyperlink r:id="rId18" w:history="1">
         <w:r>
@@ -30738,7 +31957,15 @@
         </w:r>
       </w:hyperlink>
       <w:r>
-        <w:t>, pristupljeno 10.1.2016.</w:t>
+        <w:t xml:space="preserve">, </w:t>
+      </w:r>
+      <w:proofErr w:type="spellStart"/>
+      <w:r>
+        <w:t>pristupljeno</w:t>
+      </w:r>
+      <w:proofErr w:type="spellEnd"/>
+      <w:r>
+        <w:t xml:space="preserve"> 10.1.2016.</w:t>
       </w:r>
     </w:p>
     <w:p>
@@ -30749,11 +31976,29 @@
         </w:numPr>
       </w:pPr>
       <w:bookmarkStart w:id="45" w:name="_Ref440276561"/>
+      <w:proofErr w:type="spellStart"/>
       <w:r>
         <w:t>Brejová</w:t>
       </w:r>
-      <w:r>
-        <w:t xml:space="preserve">, B. Succinct dana structures. </w:t>
+      <w:proofErr w:type="spellEnd"/>
+      <w:r>
+        <w:t xml:space="preserve">, B. </w:t>
+      </w:r>
+      <w:proofErr w:type="spellStart"/>
+      <w:r>
+        <w:t>Succinct</w:t>
+      </w:r>
+      <w:proofErr w:type="spellEnd"/>
+      <w:r>
+        <w:t xml:space="preserve"> dana </w:t>
+      </w:r>
+      <w:proofErr w:type="spellStart"/>
+      <w:r>
+        <w:t>structures</w:t>
+      </w:r>
+      <w:proofErr w:type="spellEnd"/>
+      <w:r>
+        <w:t xml:space="preserve">. </w:t>
       </w:r>
       <w:hyperlink r:id="rId19" w:history="1">
         <w:r>
@@ -30764,7 +32009,15 @@
         </w:r>
       </w:hyperlink>
       <w:r>
-        <w:t>, pristupljeno 10.1.2016.</w:t>
+        <w:t xml:space="preserve">, </w:t>
+      </w:r>
+      <w:proofErr w:type="spellStart"/>
+      <w:r>
+        <w:t>pristupljeno</w:t>
+      </w:r>
+      <w:proofErr w:type="spellEnd"/>
+      <w:r>
+        <w:t xml:space="preserve"> 10.1.2016.</w:t>
       </w:r>
       <w:bookmarkEnd w:id="45"/>
     </w:p>
@@ -30867,7 +32120,7 @@
         <w:rStyle w:val="PageNumber"/>
         <w:noProof/>
       </w:rPr>
-      <w:t>18</w:t>
+      <w:t>19</w:t>
     </w:r>
     <w:r>
       <w:rPr>
@@ -30968,7 +32221,15 @@
 <w:hdr xmlns:wpc="http://schemas.microsoft.com/office/word/2010/wordprocessingCanvas" xmlns:mc="http://schemas.openxmlformats.org/markup-compatibility/2006" xmlns:o="urn:schemas-microsoft-com:office:office" xmlns:r="http://schemas.openxmlformats.org/officeDocument/2006/relationships" xmlns:m="http://schemas.openxmlformats.org/officeDocument/2006/math" xmlns:v="urn:schemas-microsoft-com:vml" xmlns:wp14="http://schemas.microsoft.com/office/word/2010/wordprocessingDrawing" xmlns:wp="http://schemas.openxmlformats.org/drawingml/2006/wordprocessingDrawing" xmlns:w10="urn:schemas-microsoft-com:office:word" xmlns:w="http://schemas.openxmlformats.org/wordprocessingml/2006/main" xmlns:w14="http://schemas.microsoft.com/office/word/2010/wordml" xmlns:w15="http://schemas.microsoft.com/office/word/2012/wordml" xmlns:wpg="http://schemas.microsoft.com/office/word/2010/wordprocessingGroup" xmlns:wpi="http://schemas.microsoft.com/office/word/2010/wordprocessingInk" xmlns:wne="http://schemas.microsoft.com/office/word/2006/wordml" xmlns:wps="http://schemas.microsoft.com/office/word/2010/wordprocessingShape" mc:Ignorable="w14 w15 wp14">
   <w:p>
     <w:r>
-      <w:t>Kvaliteta usluge u OpenBSD-u</w:t>
+      <w:t xml:space="preserve">Kvaliteta usluge u </w:t>
+    </w:r>
+    <w:proofErr w:type="spellStart"/>
+    <w:r>
+      <w:t>OpenBSD</w:t>
+    </w:r>
+    <w:proofErr w:type="spellEnd"/>
+    <w:r>
+      <w:t>-u</w:t>
     </w:r>
   </w:p>
   <w:p/>
@@ -38079,7 +39340,7 @@
 </file>
 
 <file path=customXml/itemProps1.xml><?xml version="1.0" encoding="utf-8"?>
-<ds:datastoreItem xmlns:ds="http://schemas.openxmlformats.org/officeDocument/2006/customXml" ds:itemID="{DDA4EEBE-A32E-4271-9BE5-BD19246D0224}">
+<ds:datastoreItem xmlns:ds="http://schemas.openxmlformats.org/officeDocument/2006/customXml" ds:itemID="{F193AF68-1684-4F71-A264-69CBFBD8634E}">
   <ds:schemaRefs>
     <ds:schemaRef ds:uri="http://schemas.openxmlformats.org/officeDocument/2006/bibliography"/>
   </ds:schemaRefs>

</xml_diff>

<commit_message>
Added Citations as professor suggested
</commit_message>
<xml_diff>
--- a/Documentation/Dokumentacija.docx
+++ b/Documentation/Dokumentacija.docx
@@ -1549,7 +1549,25 @@
         <w:jc w:val="both"/>
       </w:pPr>
       <w:r>
-        <w:t>Najprije su se pojavila sufiksna stabla koja su omogućila učinkovito rješavanje problema podudaranja uzoraka.</w:t>
+        <w:t>Najprije su se pojavila sufiksna stabla</w:t>
+      </w:r>
+      <w:r>
+        <w:fldChar w:fldCharType="begin"/>
+      </w:r>
+      <w:r>
+        <w:instrText xml:space="preserve"> REF _Ref441533805 \r \h </w:instrText>
+      </w:r>
+      <w:r>
+        <w:fldChar w:fldCharType="separate"/>
+      </w:r>
+      <w:r>
+        <w:t>[11]</w:t>
+      </w:r>
+      <w:r>
+        <w:fldChar w:fldCharType="end"/>
+      </w:r>
+      <w:r>
+        <w:t xml:space="preserve"> koja su omogućila učinkovito rješavanje problema podudaranja uzoraka.</w:t>
       </w:r>
       <w:r>
         <w:t xml:space="preserve"> Glavni nedostatak sufiksnih stabala bili su veoma veliki memorijski zahtjevi. Budući da tekstualne sekvence danas postaju sve veće i veće, velika važnost pridijeljena je istraživanju </w:t>
@@ -1588,7 +1606,25 @@
         <w:t>)</w:t>
       </w:r>
       <w:r>
-        <w:t xml:space="preserve"> podatkovnih struktura.  Prvi korak bila je pojava sufiksnih polja, koja su predstavljala svojevrstan kompromis između vremenskih i memorijskih zahtjeva, te su zahtijevali manje memorijskih resursa u odnosu na sufiksna stabla. </w:t>
+        <w:t xml:space="preserve"> podatkovnih struktura.  Prvi korak bila je pojava sufiksnih polja</w:t>
+      </w:r>
+      <w:r>
+        <w:fldChar w:fldCharType="begin"/>
+      </w:r>
+      <w:r>
+        <w:instrText xml:space="preserve"> REF _Ref441533826 \r \h </w:instrText>
+      </w:r>
+      <w:r>
+        <w:fldChar w:fldCharType="separate"/>
+      </w:r>
+      <w:r>
+        <w:t>[12]</w:t>
+      </w:r>
+      <w:r>
+        <w:fldChar w:fldCharType="end"/>
+      </w:r>
+      <w:r>
+        <w:t xml:space="preserve">, koja su predstavljala svojevrstan kompromis između vremenskih i memorijskih zahtjeva, te su zahtijevali manje memorijskih resursa u odnosu na sufiksna stabla. </w:t>
       </w:r>
     </w:p>
     <w:p>
@@ -1606,7 +1642,25 @@
         <w:t xml:space="preserve">Za razliku od potpunih indeksa, samostojni indeksi vrše kompresiju teksta, te originalni tekst mogu rekonstruirati iz komprimiranog oblika. </w:t>
       </w:r>
       <w:r>
-        <w:t xml:space="preserve">Prvi samostojni indeks bio je FM-indeks. On se temelji na </w:t>
+        <w:t>Prvi samostojni indeks bio je FM-indeks</w:t>
+      </w:r>
+      <w:r>
+        <w:fldChar w:fldCharType="begin"/>
+      </w:r>
+      <w:r>
+        <w:instrText xml:space="preserve"> REF _Ref441533854 \r \h </w:instrText>
+      </w:r>
+      <w:r>
+        <w:fldChar w:fldCharType="separate"/>
+      </w:r>
+      <w:r>
+        <w:t>[14]</w:t>
+      </w:r>
+      <w:r>
+        <w:fldChar w:fldCharType="end"/>
+      </w:r>
+      <w:r>
+        <w:t xml:space="preserve">. On se temelji na </w:t>
       </w:r>
       <w:proofErr w:type="spellStart"/>
       <w:r>
@@ -1614,6 +1668,21 @@
       </w:r>
       <w:proofErr w:type="spellEnd"/>
       <w:r>
+        <w:fldChar w:fldCharType="begin"/>
+      </w:r>
+      <w:r>
+        <w:instrText xml:space="preserve"> REF _Ref441533861 \r \h </w:instrText>
+      </w:r>
+      <w:r>
+        <w:fldChar w:fldCharType="separate"/>
+      </w:r>
+      <w:r>
+        <w:t>[13]</w:t>
+      </w:r>
+      <w:r>
+        <w:fldChar w:fldCharType="end"/>
+      </w:r>
+      <w:r>
         <w:t xml:space="preserve"> transformaciji teksta, te omogućava brzu implementaciju podudaranja uzoraka, za koju koristi </w:t>
       </w:r>
       <m:oMath>
@@ -1653,13 +1722,94 @@
         <w:t xml:space="preserve">Naivna implementacija zahtijevala bi sekvencijalni prolazak kroz tekst (linearna vremenska složenost). Međutim, željeni upiti mogu se realizirati u logaritamskom </w:t>
       </w:r>
       <w:r>
-        <w:t>vremenu primjenom stabla valića, koje ul</w:t>
+        <w:t>vremenu primjenom stabla valića</w:t>
+      </w:r>
+      <w:r>
+        <w:fldChar w:fldCharType="begin"/>
+      </w:r>
+      <w:r>
+        <w:instrText xml:space="preserve"> REF _Ref440276583 \r \h </w:instrText>
+      </w:r>
+      <w:r>
+        <w:fldChar w:fldCharType="separate"/>
+      </w:r>
+      <w:r>
+        <w:t>[2]</w:t>
+      </w:r>
+      <w:r>
+        <w:fldChar w:fldCharType="end"/>
+      </w:r>
+      <w:r>
+        <w:fldChar w:fldCharType="begin"/>
+      </w:r>
+      <w:r>
+        <w:instrText xml:space="preserve"> REF _Ref441533935 \r \h </w:instrText>
+      </w:r>
+      <w:r>
+        <w:fldChar w:fldCharType="separate"/>
+      </w:r>
+      <w:r>
+        <w:t>[3]</w:t>
+      </w:r>
+      <w:r>
+        <w:fldChar w:fldCharType="end"/>
+      </w:r>
+      <w:r>
+        <w:fldChar w:fldCharType="begin"/>
+      </w:r>
+      <w:r>
+        <w:instrText xml:space="preserve"> REF _Ref441534337 \r \h </w:instrText>
+      </w:r>
+      <w:r>
+        <w:fldChar w:fldCharType="separate"/>
+      </w:r>
+      <w:r>
+        <w:t>[7]</w:t>
+      </w:r>
+      <w:r>
+        <w:fldChar w:fldCharType="end"/>
+      </w:r>
+      <w:r>
+        <w:t>, koje ul</w:t>
       </w:r>
       <w:r>
         <w:t>aznu sekvencu kodira kao stablo binarnih</w:t>
       </w:r>
       <w:r>
-        <w:t xml:space="preserve"> vektora. Ukoliko se stablo implementira kao RRR struktura, konačna</w:t>
+        <w:t xml:space="preserve"> vektora. Ukoliko se stablo implementira kao RRR struktura</w:t>
+      </w:r>
+      <w:r>
+        <w:fldChar w:fldCharType="begin"/>
+      </w:r>
+      <w:r>
+        <w:instrText xml:space="preserve"> REF _Ref441533955 \r \h </w:instrText>
+      </w:r>
+      <w:r>
+        <w:fldChar w:fldCharType="separate"/>
+      </w:r>
+      <w:r>
+        <w:t>[4]</w:t>
+      </w:r>
+      <w:r>
+        <w:fldChar w:fldCharType="end"/>
+      </w:r>
+      <w:r>
+        <w:fldChar w:fldCharType="begin"/>
+      </w:r>
+      <w:r>
+        <w:instrText xml:space="preserve"> REF _Ref441534327 \r \h </w:instrText>
+      </w:r>
+      <w:r>
+        <w:fldChar w:fldCharType="separate"/>
+      </w:r>
+      <w:r>
+        <w:t>[8]</w:t>
+      </w:r>
+      <w:r>
+        <w:fldChar w:fldCharType="end"/>
+      </w:r>
+      <w:r>
+        <w:t>, konačna</w:t>
       </w:r>
       <w:r>
         <w:t xml:space="preserve"> vremenska složenost</w:t>
@@ -1815,7 +1965,118 @@
         <w:rPr>
           <w:lang w:val="pl-PL"/>
         </w:rPr>
-        <w:t>Stablo valića (eng. wavelet tree) je podatkovna struktura koja kodira ulazni niz znakova kao stablo binarnih vektora.</w:t>
+        <w:t>Stablo valića</w:t>
+      </w:r>
+      <w:r>
+        <w:rPr>
+          <w:lang w:val="pl-PL"/>
+        </w:rPr>
+        <w:fldChar w:fldCharType="begin"/>
+      </w:r>
+      <w:r>
+        <w:rPr>
+          <w:lang w:val="pl-PL"/>
+        </w:rPr>
+        <w:instrText xml:space="preserve"> REF _Ref440276583 \r \h </w:instrText>
+      </w:r>
+      <w:r>
+        <w:rPr>
+          <w:lang w:val="pl-PL"/>
+        </w:rPr>
+      </w:r>
+      <w:r>
+        <w:rPr>
+          <w:lang w:val="pl-PL"/>
+        </w:rPr>
+        <w:fldChar w:fldCharType="separate"/>
+      </w:r>
+      <w:r>
+        <w:rPr>
+          <w:lang w:val="pl-PL"/>
+        </w:rPr>
+        <w:t>[2]</w:t>
+      </w:r>
+      <w:r>
+        <w:rPr>
+          <w:lang w:val="pl-PL"/>
+        </w:rPr>
+        <w:fldChar w:fldCharType="end"/>
+      </w:r>
+      <w:r>
+        <w:rPr>
+          <w:lang w:val="pl-PL"/>
+        </w:rPr>
+        <w:fldChar w:fldCharType="begin"/>
+      </w:r>
+      <w:r>
+        <w:rPr>
+          <w:lang w:val="pl-PL"/>
+        </w:rPr>
+        <w:instrText xml:space="preserve"> REF _Ref441533935 \r \h </w:instrText>
+      </w:r>
+      <w:r>
+        <w:rPr>
+          <w:lang w:val="pl-PL"/>
+        </w:rPr>
+      </w:r>
+      <w:r>
+        <w:rPr>
+          <w:lang w:val="pl-PL"/>
+        </w:rPr>
+        <w:fldChar w:fldCharType="separate"/>
+      </w:r>
+      <w:r>
+        <w:rPr>
+          <w:lang w:val="pl-PL"/>
+        </w:rPr>
+        <w:t>[3]</w:t>
+      </w:r>
+      <w:r>
+        <w:rPr>
+          <w:lang w:val="pl-PL"/>
+        </w:rPr>
+        <w:fldChar w:fldCharType="end"/>
+      </w:r>
+      <w:r>
+        <w:rPr>
+          <w:lang w:val="pl-PL"/>
+        </w:rPr>
+        <w:fldChar w:fldCharType="begin"/>
+      </w:r>
+      <w:r>
+        <w:rPr>
+          <w:lang w:val="pl-PL"/>
+        </w:rPr>
+        <w:instrText xml:space="preserve"> REF _Ref441534337 \r \h </w:instrText>
+      </w:r>
+      <w:r>
+        <w:rPr>
+          <w:lang w:val="pl-PL"/>
+        </w:rPr>
+      </w:r>
+      <w:r>
+        <w:rPr>
+          <w:lang w:val="pl-PL"/>
+        </w:rPr>
+        <w:fldChar w:fldCharType="separate"/>
+      </w:r>
+      <w:r>
+        <w:rPr>
+          <w:lang w:val="pl-PL"/>
+        </w:rPr>
+        <w:t>[7]</w:t>
+      </w:r>
+      <w:r>
+        <w:rPr>
+          <w:lang w:val="pl-PL"/>
+        </w:rPr>
+        <w:fldChar w:fldCharType="end"/>
+      </w:r>
+      <w:r>
+        <w:rPr>
+          <w:lang w:val="pl-PL"/>
+        </w:rPr>
+        <w:t xml:space="preserve"> (eng. wavelet tree) je podatkovna struktura koja kodira ulazni niz znakova kao stablo binarnih vektora.</w:t>
       </w:r>
       <w:r>
         <w:rPr>
@@ -12890,7 +13151,42 @@
         <w:jc w:val="both"/>
       </w:pPr>
       <w:r>
-        <w:t xml:space="preserve">RRR je </w:t>
+        <w:t>RRR</w:t>
+      </w:r>
+      <w:r>
+        <w:fldChar w:fldCharType="begin"/>
+      </w:r>
+      <w:r>
+        <w:instrText xml:space="preserve"> REF _Ref441533955 \r \h </w:instrText>
+      </w:r>
+      <w:r>
+        <w:fldChar w:fldCharType="separate"/>
+      </w:r>
+      <w:r>
+        <w:t>[4]</w:t>
+      </w:r>
+      <w:r>
+        <w:fldChar w:fldCharType="end"/>
+      </w:r>
+      <w:r>
+        <w:fldChar w:fldCharType="begin"/>
+      </w:r>
+      <w:r>
+        <w:instrText xml:space="preserve"> REF _Ref441534327 \r \h </w:instrText>
+      </w:r>
+      <w:r>
+        <w:fldChar w:fldCharType="separate"/>
+      </w:r>
+      <w:r>
+        <w:t>[8]</w:t>
+      </w:r>
+      <w:r>
+        <w:fldChar w:fldCharType="end"/>
+      </w:r>
+      <w:bookmarkStart w:id="17" w:name="_GoBack"/>
+      <w:bookmarkEnd w:id="17"/>
+      <w:r>
+        <w:t xml:space="preserve"> je </w:t>
       </w:r>
       <w:proofErr w:type="spellStart"/>
       <w:r>
@@ -12947,14 +13243,14 @@
           <w:lang w:val="pl-PL"/>
         </w:rPr>
       </w:pPr>
-      <w:bookmarkStart w:id="17" w:name="_Toc440492378"/>
+      <w:bookmarkStart w:id="18" w:name="_Toc440492378"/>
       <w:r>
         <w:rPr>
           <w:lang w:val="pl-PL"/>
         </w:rPr>
         <w:t>Izgradnja RRR-a</w:t>
       </w:r>
-      <w:bookmarkEnd w:id="17"/>
+      <w:bookmarkEnd w:id="18"/>
     </w:p>
     <w:p>
       <w:pPr>
@@ -13523,7 +13819,7 @@
         <w:pStyle w:val="Caption"/>
         <w:jc w:val="center"/>
       </w:pPr>
-      <w:bookmarkStart w:id="18" w:name="_Ref440278119"/>
+      <w:bookmarkStart w:id="19" w:name="_Ref440278119"/>
       <w:r>
         <w:t xml:space="preserve">Slika </w:t>
       </w:r>
@@ -13545,7 +13841,7 @@
       <w:r>
         <w:fldChar w:fldCharType="end"/>
       </w:r>
-      <w:bookmarkEnd w:id="18"/>
+      <w:bookmarkEnd w:id="19"/>
       <w:r>
         <w:t xml:space="preserve"> RRR - podjela na </w:t>
       </w:r>
@@ -14114,7 +14410,7 @@
         <w:pStyle w:val="Caption"/>
         <w:jc w:val="center"/>
       </w:pPr>
-      <w:bookmarkStart w:id="19" w:name="_Ref440279562"/>
+      <w:bookmarkStart w:id="20" w:name="_Ref440279562"/>
       <w:r>
         <w:t xml:space="preserve">Slika </w:t>
       </w:r>
@@ -14136,7 +14432,7 @@
       <w:r>
         <w:fldChar w:fldCharType="end"/>
       </w:r>
-      <w:bookmarkEnd w:id="19"/>
+      <w:bookmarkEnd w:id="20"/>
       <w:r>
         <w:t xml:space="preserve"> RRR – blokovi</w:t>
       </w:r>
@@ -14668,7 +14964,7 @@
         <w:pStyle w:val="Caption"/>
         <w:jc w:val="center"/>
       </w:pPr>
-      <w:bookmarkStart w:id="20" w:name="_Ref440281143"/>
+      <w:bookmarkStart w:id="21" w:name="_Ref440281143"/>
       <w:r>
         <w:t xml:space="preserve">Slika </w:t>
       </w:r>
@@ -14690,7 +14986,7 @@
       <w:r>
         <w:fldChar w:fldCharType="end"/>
       </w:r>
-      <w:bookmarkEnd w:id="20"/>
+      <w:bookmarkEnd w:id="21"/>
       <w:r>
         <w:t xml:space="preserve"> RRR </w:t>
       </w:r>
@@ -15037,7 +15333,7 @@
         <w:pStyle w:val="Caption"/>
         <w:jc w:val="center"/>
       </w:pPr>
-      <w:bookmarkStart w:id="21" w:name="_Ref440282611"/>
+      <w:bookmarkStart w:id="22" w:name="_Ref440282611"/>
       <w:r>
         <w:t xml:space="preserve">Slika </w:t>
       </w:r>
@@ -15059,13 +15355,9 @@
       <w:r>
         <w:fldChar w:fldCharType="end"/>
       </w:r>
-      <w:bookmarkEnd w:id="21"/>
-      <w:r>
-        <w:t xml:space="preserve"> RRR </w:t>
-      </w:r>
-      <w:bookmarkStart w:id="22" w:name="_GoBack"/>
-      <w:r>
-        <w:t xml:space="preserve">– </w:t>
+      <w:bookmarkEnd w:id="22"/>
+      <w:r>
+        <w:t xml:space="preserve"> RRR – </w:t>
       </w:r>
       <w:proofErr w:type="spellStart"/>
       <w:r>
@@ -15073,11 +15365,7 @@
       </w:r>
       <w:proofErr w:type="spellEnd"/>
       <w:r>
-        <w:t xml:space="preserve"> </w:t>
-      </w:r>
-      <w:bookmarkEnd w:id="22"/>
-      <w:r>
-        <w:t>tablica</w:t>
+        <w:t xml:space="preserve"> tablica</w:t>
       </w:r>
     </w:p>
     <w:p>
@@ -31400,6 +31688,7 @@
           <w:numId w:val="42"/>
         </w:numPr>
       </w:pPr>
+      <w:bookmarkStart w:id="45" w:name="_Ref441533935"/>
       <w:proofErr w:type="spellStart"/>
       <w:r>
         <w:t>Navarro</w:t>
@@ -31468,6 +31757,7 @@
       <w:r>
         <w:t>2-20.</w:t>
       </w:r>
+      <w:bookmarkEnd w:id="45"/>
     </w:p>
     <w:p>
       <w:pPr>
@@ -31476,6 +31766,7 @@
           <w:numId w:val="42"/>
         </w:numPr>
       </w:pPr>
+      <w:bookmarkStart w:id="46" w:name="_Ref441533955"/>
       <w:proofErr w:type="spellStart"/>
       <w:r>
         <w:t>Raman</w:t>
@@ -31650,6 +31941,7 @@
       <w:r>
         <w:t>233-242.</w:t>
       </w:r>
+      <w:bookmarkEnd w:id="46"/>
     </w:p>
     <w:p>
       <w:pPr>
@@ -31761,6 +32053,7 @@
           <w:numId w:val="42"/>
         </w:numPr>
       </w:pPr>
+      <w:bookmarkStart w:id="47" w:name="_Ref441534337"/>
       <w:proofErr w:type="spellStart"/>
       <w:r>
         <w:t>Bowe</w:t>
@@ -31820,6 +32113,7 @@
       <w:r>
         <w:t xml:space="preserve"> 10.1.2016.</w:t>
       </w:r>
+      <w:bookmarkEnd w:id="47"/>
     </w:p>
     <w:p>
       <w:pPr>
@@ -31828,6 +32122,7 @@
           <w:numId w:val="42"/>
         </w:numPr>
       </w:pPr>
+      <w:bookmarkStart w:id="48" w:name="_Ref441534327"/>
       <w:proofErr w:type="spellStart"/>
       <w:r>
         <w:t>Bowe</w:t>
@@ -31887,6 +32182,7 @@
       <w:r>
         <w:t xml:space="preserve"> 10.1.2016.</w:t>
       </w:r>
+      <w:bookmarkEnd w:id="48"/>
     </w:p>
     <w:p>
       <w:pPr>
@@ -31978,7 +32274,7 @@
           <w:numId w:val="42"/>
         </w:numPr>
       </w:pPr>
-      <w:bookmarkStart w:id="45" w:name="_Ref440276561"/>
+      <w:bookmarkStart w:id="49" w:name="_Ref440276561"/>
       <w:proofErr w:type="spellStart"/>
       <w:r>
         <w:t>Brejová</w:t>
@@ -32022,7 +32318,408 @@
       <w:r>
         <w:t xml:space="preserve"> 10.1.2016.</w:t>
       </w:r>
-      <w:bookmarkEnd w:id="45"/>
+      <w:bookmarkEnd w:id="49"/>
+    </w:p>
+    <w:p>
+      <w:pPr>
+        <w:numPr>
+          <w:ilvl w:val="0"/>
+          <w:numId w:val="42"/>
+        </w:numPr>
+      </w:pPr>
+      <w:bookmarkStart w:id="50" w:name="_Ref441533805"/>
+      <w:proofErr w:type="spellStart"/>
+      <w:r>
+        <w:t>Weiner</w:t>
+      </w:r>
+      <w:proofErr w:type="spellEnd"/>
+      <w:r>
+        <w:t xml:space="preserve">, P. </w:t>
+      </w:r>
+      <w:proofErr w:type="spellStart"/>
+      <w:r>
+        <w:t>Linear</w:t>
+      </w:r>
+      <w:proofErr w:type="spellEnd"/>
+      <w:r>
+        <w:t xml:space="preserve"> </w:t>
+      </w:r>
+      <w:proofErr w:type="spellStart"/>
+      <w:r>
+        <w:t>pattern</w:t>
+      </w:r>
+      <w:proofErr w:type="spellEnd"/>
+      <w:r>
+        <w:t xml:space="preserve"> </w:t>
+      </w:r>
+      <w:proofErr w:type="spellStart"/>
+      <w:r>
+        <w:t>matching</w:t>
+      </w:r>
+      <w:proofErr w:type="spellEnd"/>
+      <w:r>
+        <w:t xml:space="preserve"> </w:t>
+      </w:r>
+      <w:proofErr w:type="spellStart"/>
+      <w:r>
+        <w:t>algorithm</w:t>
+      </w:r>
+      <w:proofErr w:type="spellEnd"/>
+      <w:r>
+        <w:t xml:space="preserve">. </w:t>
+      </w:r>
+      <w:proofErr w:type="spellStart"/>
+      <w:r>
+        <w:t>Proc</w:t>
+      </w:r>
+      <w:proofErr w:type="spellEnd"/>
+      <w:r>
+        <w:t>. 14</w:t>
+      </w:r>
+      <w:r>
+        <w:rPr>
+          <w:vertAlign w:val="superscript"/>
+        </w:rPr>
+        <w:t>th</w:t>
+      </w:r>
+      <w:r>
+        <w:t xml:space="preserve"> IEEE </w:t>
+      </w:r>
+      <w:proofErr w:type="spellStart"/>
+      <w:r>
+        <w:t>Symposium</w:t>
+      </w:r>
+      <w:proofErr w:type="spellEnd"/>
+      <w:r>
+        <w:t xml:space="preserve"> </w:t>
+      </w:r>
+      <w:proofErr w:type="spellStart"/>
+      <w:r>
+        <w:t>Switching</w:t>
+      </w:r>
+      <w:proofErr w:type="spellEnd"/>
+      <w:r>
+        <w:t xml:space="preserve"> </w:t>
+      </w:r>
+      <w:proofErr w:type="spellStart"/>
+      <w:r>
+        <w:t>Theory</w:t>
+      </w:r>
+      <w:proofErr w:type="spellEnd"/>
+      <w:r>
+        <w:t xml:space="preserve"> </w:t>
+      </w:r>
+      <w:proofErr w:type="spellStart"/>
+      <w:r>
+        <w:t>and</w:t>
+      </w:r>
+      <w:proofErr w:type="spellEnd"/>
+      <w:r>
+        <w:t xml:space="preserve"> Automata </w:t>
+      </w:r>
+      <w:proofErr w:type="spellStart"/>
+      <w:r>
+        <w:t>Theory</w:t>
+      </w:r>
+      <w:proofErr w:type="spellEnd"/>
+      <w:r>
+        <w:t>, (1973), str. 1-11.</w:t>
+      </w:r>
+      <w:bookmarkEnd w:id="50"/>
+    </w:p>
+    <w:p>
+      <w:pPr>
+        <w:numPr>
+          <w:ilvl w:val="0"/>
+          <w:numId w:val="42"/>
+        </w:numPr>
+      </w:pPr>
+      <w:bookmarkStart w:id="51" w:name="_Ref441533826"/>
+      <w:proofErr w:type="spellStart"/>
+      <w:r>
+        <w:t>Manber</w:t>
+      </w:r>
+      <w:proofErr w:type="spellEnd"/>
+      <w:r>
+        <w:t xml:space="preserve">, U., </w:t>
+      </w:r>
+      <w:proofErr w:type="spellStart"/>
+      <w:r>
+        <w:t>Myers</w:t>
+      </w:r>
+      <w:proofErr w:type="spellEnd"/>
+      <w:r>
+        <w:t xml:space="preserve">, G. </w:t>
+      </w:r>
+      <w:proofErr w:type="spellStart"/>
+      <w:r>
+        <w:t>Suffix</w:t>
+      </w:r>
+      <w:proofErr w:type="spellEnd"/>
+      <w:r>
+        <w:t xml:space="preserve"> </w:t>
+      </w:r>
+      <w:proofErr w:type="spellStart"/>
+      <w:r>
+        <w:t>arrays</w:t>
+      </w:r>
+      <w:proofErr w:type="spellEnd"/>
+      <w:r>
+        <w:t xml:space="preserve">: A </w:t>
+      </w:r>
+      <w:proofErr w:type="spellStart"/>
+      <w:r>
+        <w:t>new</w:t>
+      </w:r>
+      <w:proofErr w:type="spellEnd"/>
+      <w:r>
+        <w:t xml:space="preserve"> </w:t>
+      </w:r>
+      <w:proofErr w:type="spellStart"/>
+      <w:r>
+        <w:t>method</w:t>
+      </w:r>
+      <w:proofErr w:type="spellEnd"/>
+      <w:r>
+        <w:t xml:space="preserve"> for on-line </w:t>
+      </w:r>
+      <w:proofErr w:type="spellStart"/>
+      <w:r>
+        <w:t>string</w:t>
+      </w:r>
+      <w:proofErr w:type="spellEnd"/>
+      <w:r>
+        <w:t xml:space="preserve"> </w:t>
+      </w:r>
+      <w:proofErr w:type="spellStart"/>
+      <w:r>
+        <w:t>searches</w:t>
+      </w:r>
+      <w:proofErr w:type="spellEnd"/>
+      <w:r>
+        <w:t xml:space="preserve">. SIAM Journal on </w:t>
+      </w:r>
+      <w:proofErr w:type="spellStart"/>
+      <w:r>
+        <w:t>Computing</w:t>
+      </w:r>
+      <w:proofErr w:type="spellEnd"/>
+      <w:r>
+        <w:t>, 22(5), str. 935-948, 1993.</w:t>
+      </w:r>
+      <w:bookmarkEnd w:id="51"/>
+    </w:p>
+    <w:p>
+      <w:pPr>
+        <w:numPr>
+          <w:ilvl w:val="0"/>
+          <w:numId w:val="42"/>
+        </w:numPr>
+      </w:pPr>
+      <w:bookmarkStart w:id="52" w:name="_Ref441533861"/>
+      <w:proofErr w:type="spellStart"/>
+      <w:r>
+        <w:t>Burrows</w:t>
+      </w:r>
+      <w:proofErr w:type="spellEnd"/>
+      <w:r>
+        <w:t xml:space="preserve">, M., </w:t>
+      </w:r>
+      <w:proofErr w:type="spellStart"/>
+      <w:r>
+        <w:t>Wheeler</w:t>
+      </w:r>
+      <w:proofErr w:type="spellEnd"/>
+      <w:r>
+        <w:t xml:space="preserve">, D.J. A </w:t>
+      </w:r>
+      <w:proofErr w:type="spellStart"/>
+      <w:r>
+        <w:t>block-sorting</w:t>
+      </w:r>
+      <w:proofErr w:type="spellEnd"/>
+      <w:r>
+        <w:t xml:space="preserve"> </w:t>
+      </w:r>
+      <w:proofErr w:type="spellStart"/>
+      <w:r>
+        <w:t>lossless</w:t>
+      </w:r>
+      <w:proofErr w:type="spellEnd"/>
+      <w:r>
+        <w:t xml:space="preserve"> data </w:t>
+      </w:r>
+      <w:proofErr w:type="spellStart"/>
+      <w:r>
+        <w:t>compression</w:t>
+      </w:r>
+      <w:proofErr w:type="spellEnd"/>
+      <w:r>
+        <w:t xml:space="preserve"> </w:t>
+      </w:r>
+      <w:proofErr w:type="spellStart"/>
+      <w:r>
+        <w:t>algorithm</w:t>
+      </w:r>
+      <w:proofErr w:type="spellEnd"/>
+      <w:r>
+        <w:t xml:space="preserve">. </w:t>
+      </w:r>
+      <w:proofErr w:type="spellStart"/>
+      <w:r>
+        <w:t>Technical</w:t>
+      </w:r>
+      <w:proofErr w:type="spellEnd"/>
+      <w:r>
+        <w:t xml:space="preserve"> </w:t>
+      </w:r>
+      <w:proofErr w:type="spellStart"/>
+      <w:r>
+        <w:t>Report</w:t>
+      </w:r>
+      <w:proofErr w:type="spellEnd"/>
+      <w:r>
+        <w:t xml:space="preserve"> 124, Digital </w:t>
+      </w:r>
+      <w:proofErr w:type="spellStart"/>
+      <w:r>
+        <w:t>Equipment</w:t>
+      </w:r>
+      <w:proofErr w:type="spellEnd"/>
+      <w:r>
+        <w:t xml:space="preserve"> Corporation, Palo </w:t>
+      </w:r>
+      <w:proofErr w:type="spellStart"/>
+      <w:r>
+        <w:t>Alto</w:t>
+      </w:r>
+      <w:proofErr w:type="spellEnd"/>
+      <w:r>
+        <w:t xml:space="preserve">, </w:t>
+      </w:r>
+      <w:proofErr w:type="spellStart"/>
+      <w:r>
+        <w:t>California</w:t>
+      </w:r>
+      <w:proofErr w:type="spellEnd"/>
+      <w:r>
+        <w:t>, 1994.</w:t>
+      </w:r>
+      <w:bookmarkEnd w:id="52"/>
+    </w:p>
+    <w:p>
+      <w:pPr>
+        <w:numPr>
+          <w:ilvl w:val="0"/>
+          <w:numId w:val="42"/>
+        </w:numPr>
+      </w:pPr>
+      <w:bookmarkStart w:id="53" w:name="_Ref441533854"/>
+      <w:proofErr w:type="spellStart"/>
+      <w:r>
+        <w:t>Ferragina</w:t>
+      </w:r>
+      <w:proofErr w:type="spellEnd"/>
+      <w:r>
+        <w:t xml:space="preserve">, P., </w:t>
+      </w:r>
+      <w:proofErr w:type="spellStart"/>
+      <w:r>
+        <w:t>Manzini</w:t>
+      </w:r>
+      <w:proofErr w:type="spellEnd"/>
+      <w:r>
+        <w:t xml:space="preserve">, G. </w:t>
+      </w:r>
+      <w:proofErr w:type="spellStart"/>
+      <w:r>
+        <w:t>Opportunistic</w:t>
+      </w:r>
+      <w:proofErr w:type="spellEnd"/>
+      <w:r>
+        <w:t xml:space="preserve"> dana </w:t>
+      </w:r>
+      <w:proofErr w:type="spellStart"/>
+      <w:r>
+        <w:t>structures</w:t>
+      </w:r>
+      <w:proofErr w:type="spellEnd"/>
+      <w:r>
+        <w:t xml:space="preserve"> </w:t>
+      </w:r>
+      <w:proofErr w:type="spellStart"/>
+      <w:r>
+        <w:t>with</w:t>
+      </w:r>
+      <w:proofErr w:type="spellEnd"/>
+      <w:r>
+        <w:t xml:space="preserve"> </w:t>
+      </w:r>
+      <w:proofErr w:type="spellStart"/>
+      <w:r>
+        <w:t>applications</w:t>
+      </w:r>
+      <w:proofErr w:type="spellEnd"/>
+      <w:r>
+        <w:t xml:space="preserve">. </w:t>
+      </w:r>
+      <w:proofErr w:type="spellStart"/>
+      <w:r>
+        <w:t>Proceedings</w:t>
+      </w:r>
+      <w:proofErr w:type="spellEnd"/>
+      <w:r>
+        <w:t xml:space="preserve"> </w:t>
+      </w:r>
+      <w:proofErr w:type="spellStart"/>
+      <w:r>
+        <w:t>of</w:t>
+      </w:r>
+      <w:proofErr w:type="spellEnd"/>
+      <w:r>
+        <w:t xml:space="preserve"> </w:t>
+      </w:r>
+      <w:proofErr w:type="spellStart"/>
+      <w:r>
+        <w:t>the</w:t>
+      </w:r>
+      <w:proofErr w:type="spellEnd"/>
+      <w:r>
+        <w:t xml:space="preserve"> 41st </w:t>
+      </w:r>
+      <w:proofErr w:type="spellStart"/>
+      <w:r>
+        <w:t>Annual</w:t>
+      </w:r>
+      <w:proofErr w:type="spellEnd"/>
+      <w:r>
+        <w:t xml:space="preserve"> IEEE </w:t>
+      </w:r>
+      <w:proofErr w:type="spellStart"/>
+      <w:r>
+        <w:t>Symposium</w:t>
+      </w:r>
+      <w:proofErr w:type="spellEnd"/>
+      <w:r>
+        <w:t xml:space="preserve"> on </w:t>
+      </w:r>
+      <w:proofErr w:type="spellStart"/>
+      <w:r>
+        <w:t>Foundations</w:t>
+      </w:r>
+      <w:proofErr w:type="spellEnd"/>
+      <w:r>
+        <w:t xml:space="preserve"> </w:t>
+      </w:r>
+      <w:proofErr w:type="spellStart"/>
+      <w:r>
+        <w:t>of</w:t>
+      </w:r>
+      <w:proofErr w:type="spellEnd"/>
+      <w:r>
+        <w:t xml:space="preserve"> Computer Science, (2000), str. 390-398.</w:t>
+      </w:r>
+      <w:bookmarkEnd w:id="53"/>
     </w:p>
     <w:sectPr>
       <w:headerReference w:type="even" r:id="rId20"/>
@@ -32123,7 +32820,7 @@
         <w:rStyle w:val="PageNumber"/>
         <w:noProof/>
       </w:rPr>
-      <w:t>27</w:t>
+      <w:t>11</w:t>
     </w:r>
     <w:r>
       <w:rPr>
@@ -39343,7 +40040,7 @@
 </file>
 
 <file path=customXml/itemProps1.xml><?xml version="1.0" encoding="utf-8"?>
-<ds:datastoreItem xmlns:ds="http://schemas.openxmlformats.org/officeDocument/2006/customXml" ds:itemID="{BA780496-AEFB-4BBD-B311-D201B493EEC5}">
+<ds:datastoreItem xmlns:ds="http://schemas.openxmlformats.org/officeDocument/2006/customXml" ds:itemID="{702FB69C-85B7-463C-BE32-81C4301EDE2D}">
   <ds:schemaRefs>
     <ds:schemaRef ds:uri="http://schemas.openxmlformats.org/officeDocument/2006/bibliography"/>
   </ds:schemaRefs>

</xml_diff>

<commit_message>
documentation updated + debug measurements for human200 added with real stats without duplicates
</commit_message>
<xml_diff>
--- a/Documentation/Dokumentacija.docx
+++ b/Documentation/Dokumentacija.docx
@@ -1,6 +1,6 @@
 
 <file path=word/document.xml><?xml version="1.0" encoding="utf-8"?>
-<w:document xmlns:wpc="http://schemas.microsoft.com/office/word/2010/wordprocessingCanvas" xmlns:mc="http://schemas.openxmlformats.org/markup-compatibility/2006" xmlns:o="urn:schemas-microsoft-com:office:office" xmlns:r="http://schemas.openxmlformats.org/officeDocument/2006/relationships" xmlns:m="http://schemas.openxmlformats.org/officeDocument/2006/math" xmlns:v="urn:schemas-microsoft-com:vml" xmlns:wp14="http://schemas.microsoft.com/office/word/2010/wordprocessingDrawing" xmlns:wp="http://schemas.openxmlformats.org/drawingml/2006/wordprocessingDrawing" xmlns:w10="urn:schemas-microsoft-com:office:word" xmlns:w="http://schemas.openxmlformats.org/wordprocessingml/2006/main" xmlns:w14="http://schemas.microsoft.com/office/word/2010/wordml" xmlns:w15="http://schemas.microsoft.com/office/word/2012/wordml" xmlns:wpg="http://schemas.microsoft.com/office/word/2010/wordprocessingGroup" xmlns:wpi="http://schemas.microsoft.com/office/word/2010/wordprocessingInk" xmlns:wne="http://schemas.microsoft.com/office/word/2006/wordml" xmlns:wps="http://schemas.microsoft.com/office/word/2010/wordprocessingShape" mc:Ignorable="w14 w15 wp14">
+<w:document xmlns:wpc="http://schemas.microsoft.com/office/word/2010/wordprocessingCanvas" xmlns:cx="http://schemas.microsoft.com/office/drawing/2014/chartex" xmlns:cx1="http://schemas.microsoft.com/office/drawing/2015/9/8/chartex" xmlns:mc="http://schemas.openxmlformats.org/markup-compatibility/2006" xmlns:o="urn:schemas-microsoft-com:office:office" xmlns:r="http://schemas.openxmlformats.org/officeDocument/2006/relationships" xmlns:m="http://schemas.openxmlformats.org/officeDocument/2006/math" xmlns:v="urn:schemas-microsoft-com:vml" xmlns:wp14="http://schemas.microsoft.com/office/word/2010/wordprocessingDrawing" xmlns:wp="http://schemas.openxmlformats.org/drawingml/2006/wordprocessingDrawing" xmlns:w10="urn:schemas-microsoft-com:office:word" xmlns:w="http://schemas.openxmlformats.org/wordprocessingml/2006/main" xmlns:w14="http://schemas.microsoft.com/office/word/2010/wordml" xmlns:w15="http://schemas.microsoft.com/office/word/2012/wordml" xmlns:w16se="http://schemas.microsoft.com/office/word/2015/wordml/symex" xmlns:wpg="http://schemas.microsoft.com/office/word/2010/wordprocessingGroup" xmlns:wpi="http://schemas.microsoft.com/office/word/2010/wordprocessingInk" xmlns:wne="http://schemas.microsoft.com/office/word/2006/wordml" xmlns:wps="http://schemas.microsoft.com/office/word/2010/wordprocessingShape" mc:Ignorable="w14 w15 w16se wp14">
   <w:body>
     <w:p>
       <w:pPr>
@@ -1694,15 +1694,7 @@
         </m:r>
       </m:oMath>
       <w:r>
-        <w:t xml:space="preserve"> upite, koji određuju broj pojavljivanja traženog znaka do zadane pozicije u tekstu. Kako bi se podudaranje uzoraka moglo brzo izvo</w:t>
-      </w:r>
-      <w:proofErr w:type="spellStart"/>
-      <w:r>
-        <w:t>diti</w:t>
-      </w:r>
-      <w:proofErr w:type="spellEnd"/>
-      <w:r>
-        <w:t xml:space="preserve">, potrebna je vremenski učinkovita implementacija </w:t>
+        <w:t xml:space="preserve"> upite, koji određuju broj pojavljivanja traženog znaka do zadane pozicije u tekstu. Kako bi se podudaranje uzoraka moglo brzo izvoditi, potrebna je vremenski učinkovita implementacija </w:t>
       </w:r>
       <m:oMath>
         <m:r>
@@ -2172,7 +2164,6 @@
       <w:r>
         <w:rPr>
           <w:noProof/>
-          <w:lang w:val="hr-BA" w:eastAsia="hr-BA"/>
         </w:rPr>
         <w:drawing>
           <wp:inline distT="0" distB="0" distL="0" distR="0" wp14:anchorId="185BE560" wp14:editId="4B1638D8">
@@ -8294,11 +8285,9 @@
       <w:r>
         <w:t xml:space="preserve"> </w:t>
       </w:r>
-      <w:proofErr w:type="spellStart"/>
       <w:r>
         <w:t>Select</w:t>
       </w:r>
-      <w:proofErr w:type="spellEnd"/>
       <w:r>
         <w:t xml:space="preserve"> operacija nad stablom valića</w:t>
       </w:r>
@@ -9859,15 +9848,7 @@
         </m:r>
       </m:oMath>
       <w:r>
-        <w:t xml:space="preserve"> je č</w:t>
-      </w:r>
-      <w:proofErr w:type="spellStart"/>
-      <w:r>
-        <w:t>vor</w:t>
-      </w:r>
-      <w:proofErr w:type="spellEnd"/>
-      <w:r>
-        <w:t xml:space="preserve"> </w:t>
+        <w:t xml:space="preserve"> je čvor </w:t>
       </w:r>
       <m:oMath>
         <m:r>
@@ -12265,15 +12246,7 @@
         </m:r>
       </m:oMath>
       <w:r>
-        <w:t xml:space="preserve"> na vrije</w:t>
-      </w:r>
-      <w:proofErr w:type="spellStart"/>
-      <w:r>
-        <w:t>dnost</w:t>
-      </w:r>
-      <w:proofErr w:type="spellEnd"/>
-      <w:r>
-        <w:t xml:space="preserve"> </w:t>
+        <w:t xml:space="preserve"> na vrijednost </w:t>
       </w:r>
       <m:oMath>
         <m:r>
@@ -13183,8 +13156,6 @@
       <w:r>
         <w:fldChar w:fldCharType="end"/>
       </w:r>
-      <w:bookmarkStart w:id="17" w:name="_GoBack"/>
-      <w:bookmarkEnd w:id="17"/>
       <w:r>
         <w:t xml:space="preserve"> je </w:t>
       </w:r>
@@ -13222,18 +13193,10 @@
         </m:r>
       </m:oMath>
       <w:r>
-        <w:t xml:space="preserve"> upiti izvodili u konstantnom vremenu, međutim takve inačice nisu razmatr</w:t>
-      </w:r>
-      <w:proofErr w:type="spellStart"/>
-      <w:r>
-        <w:t>a</w:t>
-      </w:r>
-      <w:r>
-        <w:t>ne</w:t>
-      </w:r>
-      <w:proofErr w:type="spellEnd"/>
-      <w:r>
-        <w:t xml:space="preserve"> u okviru ovog projekta.</w:t>
+        <w:t xml:space="preserve"> upiti izvodili u konstantnom vremenu, međutim takve inačice nisu razmatra</w:t>
+      </w:r>
+      <w:r>
+        <w:t>ne u okviru ovog projekta.</w:t>
       </w:r>
     </w:p>
     <w:p>
@@ -13243,14 +13206,14 @@
           <w:lang w:val="pl-PL"/>
         </w:rPr>
       </w:pPr>
-      <w:bookmarkStart w:id="18" w:name="_Toc440492378"/>
+      <w:bookmarkStart w:id="17" w:name="_Toc440492378"/>
       <w:r>
         <w:rPr>
           <w:lang w:val="pl-PL"/>
         </w:rPr>
         <w:t>Izgradnja RRR-a</w:t>
       </w:r>
-      <w:bookmarkEnd w:id="18"/>
+      <w:bookmarkEnd w:id="17"/>
     </w:p>
     <w:p>
       <w:pPr>
@@ -13762,7 +13725,6 @@
       <w:r>
         <w:rPr>
           <w:noProof/>
-          <w:lang w:val="hr-BA" w:eastAsia="hr-BA"/>
         </w:rPr>
         <w:drawing>
           <wp:inline distT="0" distB="0" distL="0" distR="0" wp14:anchorId="6B488248" wp14:editId="1C1BF748">
@@ -13819,7 +13781,7 @@
         <w:pStyle w:val="Caption"/>
         <w:jc w:val="center"/>
       </w:pPr>
-      <w:bookmarkStart w:id="19" w:name="_Ref440278119"/>
+      <w:bookmarkStart w:id="18" w:name="_Ref440278119"/>
       <w:r>
         <w:t xml:space="preserve">Slika </w:t>
       </w:r>
@@ -13841,7 +13803,7 @@
       <w:r>
         <w:fldChar w:fldCharType="end"/>
       </w:r>
-      <w:bookmarkEnd w:id="19"/>
+      <w:bookmarkEnd w:id="18"/>
       <w:r>
         <w:t xml:space="preserve"> RRR - podjela na </w:t>
       </w:r>
@@ -13955,15 +13917,7 @@
         </m:r>
       </m:oMath>
       <w:r>
-        <w:t xml:space="preserve"> koristi se za odab</w:t>
-      </w:r>
-      <w:proofErr w:type="spellStart"/>
-      <w:r>
-        <w:t>ir</w:t>
-      </w:r>
-      <w:proofErr w:type="spellEnd"/>
-      <w:r>
-        <w:t xml:space="preserve"> pretinca </w:t>
+        <w:t xml:space="preserve"> koristi se za odabir pretinca </w:t>
       </w:r>
       <w:proofErr w:type="spellStart"/>
       <w:r>
@@ -14163,15 +14117,7 @@
         </m:r>
       </m:oMath>
       <w:r>
-        <w:t>. Iz p</w:t>
-      </w:r>
-      <w:proofErr w:type="spellStart"/>
-      <w:r>
-        <w:t>rethodnog</w:t>
-      </w:r>
-      <w:proofErr w:type="spellEnd"/>
-      <w:r>
-        <w:t xml:space="preserve"> slijedi da je za pohranu pomaka </w:t>
+        <w:t xml:space="preserve">. Iz prethodnog slijedi da je za pohranu pomaka </w:t>
       </w:r>
       <m:oMath>
         <m:r>
@@ -14353,7 +14299,6 @@
       <w:r>
         <w:rPr>
           <w:noProof/>
-          <w:lang w:val="hr-BA" w:eastAsia="hr-BA"/>
         </w:rPr>
         <w:drawing>
           <wp:inline distT="0" distB="0" distL="0" distR="0" wp14:anchorId="229A610F" wp14:editId="04B74AC8">
@@ -14410,7 +14355,7 @@
         <w:pStyle w:val="Caption"/>
         <w:jc w:val="center"/>
       </w:pPr>
-      <w:bookmarkStart w:id="20" w:name="_Ref440279562"/>
+      <w:bookmarkStart w:id="19" w:name="_Ref440279562"/>
       <w:r>
         <w:t xml:space="preserve">Slika </w:t>
       </w:r>
@@ -14432,7 +14377,7 @@
       <w:r>
         <w:fldChar w:fldCharType="end"/>
       </w:r>
-      <w:bookmarkEnd w:id="20"/>
+      <w:bookmarkEnd w:id="19"/>
       <w:r>
         <w:t xml:space="preserve"> RRR – blokovi</w:t>
       </w:r>
@@ -14645,15 +14590,7 @@
         </m:r>
       </m:oMath>
       <w:r>
-        <w:t xml:space="preserve"> jer i</w:t>
-      </w:r>
-      <w:proofErr w:type="spellStart"/>
-      <w:r>
-        <w:t>zvorni</w:t>
-      </w:r>
-      <w:proofErr w:type="spellEnd"/>
-      <w:r>
-        <w:t xml:space="preserve"> blok sadrži dvije jedinice, dok će pomak iznositi </w:t>
+        <w:t xml:space="preserve"> jer izvorni blok sadrži dvije jedinice, dok će pomak iznositi </w:t>
       </w:r>
       <m:oMath>
         <m:r>
@@ -14907,7 +14844,6 @@
       <w:r>
         <w:rPr>
           <w:noProof/>
-          <w:lang w:val="hr-BA" w:eastAsia="hr-BA"/>
         </w:rPr>
         <w:drawing>
           <wp:inline distT="0" distB="0" distL="0" distR="0" wp14:anchorId="69D4480D" wp14:editId="26AB0B52">
@@ -14964,7 +14900,7 @@
         <w:pStyle w:val="Caption"/>
         <w:jc w:val="center"/>
       </w:pPr>
-      <w:bookmarkStart w:id="21" w:name="_Ref440281143"/>
+      <w:bookmarkStart w:id="20" w:name="_Ref440281143"/>
       <w:r>
         <w:t xml:space="preserve">Slika </w:t>
       </w:r>
@@ -14986,7 +14922,7 @@
       <w:r>
         <w:fldChar w:fldCharType="end"/>
       </w:r>
-      <w:bookmarkEnd w:id="21"/>
+      <w:bookmarkEnd w:id="20"/>
       <w:r>
         <w:t xml:space="preserve"> RRR </w:t>
       </w:r>
@@ -15275,7 +15211,6 @@
       <w:r>
         <w:rPr>
           <w:noProof/>
-          <w:lang w:val="hr-BA" w:eastAsia="hr-BA"/>
         </w:rPr>
         <w:lastRenderedPageBreak/>
         <w:drawing>
@@ -15333,7 +15268,7 @@
         <w:pStyle w:val="Caption"/>
         <w:jc w:val="center"/>
       </w:pPr>
-      <w:bookmarkStart w:id="22" w:name="_Ref440282611"/>
+      <w:bookmarkStart w:id="21" w:name="_Ref440282611"/>
       <w:r>
         <w:t xml:space="preserve">Slika </w:t>
       </w:r>
@@ -15355,7 +15290,7 @@
       <w:r>
         <w:fldChar w:fldCharType="end"/>
       </w:r>
-      <w:bookmarkEnd w:id="22"/>
+      <w:bookmarkEnd w:id="21"/>
       <w:r>
         <w:t xml:space="preserve"> RRR – </w:t>
       </w:r>
@@ -15401,15 +15336,7 @@
         </m:r>
       </m:oMath>
       <w:r>
-        <w:t xml:space="preserve"> označava duljinu bloka kod man</w:t>
-      </w:r>
-      <w:proofErr w:type="spellStart"/>
-      <w:r>
-        <w:t>jeg</w:t>
-      </w:r>
-      <w:proofErr w:type="spellEnd"/>
-      <w:r>
-        <w:t xml:space="preserve"> RRR-a. Pogledajmo to na primjeru. Neka je tablica izgrađena za blokove duljine </w:t>
+        <w:t xml:space="preserve"> označava duljinu bloka kod manjeg RRR-a. Pogledajmo to na primjeru. Neka je tablica izgrađena za blokove duljine </w:t>
       </w:r>
       <m:oMath>
         <m:r>
@@ -15488,15 +15415,7 @@
         </m:r>
       </m:oMath>
       <w:r>
-        <w:t>, odlazimo u drugi pretinac tabli</w:t>
-      </w:r>
-      <w:proofErr w:type="spellStart"/>
-      <w:r>
-        <w:t>ce</w:t>
-      </w:r>
-      <w:proofErr w:type="spellEnd"/>
-      <w:r>
-        <w:t xml:space="preserve"> (indeks </w:t>
+        <w:t xml:space="preserve">, odlazimo u drugi pretinac tablice (indeks </w:t>
       </w:r>
       <m:oMath>
         <m:r>
@@ -15648,14 +15567,14 @@
           <w:lang w:val="pl-PL"/>
         </w:rPr>
       </w:pPr>
-      <w:bookmarkStart w:id="23" w:name="_Toc440492379"/>
+      <w:bookmarkStart w:id="22" w:name="_Toc440492379"/>
       <w:r>
         <w:rPr>
           <w:lang w:val="pl-PL"/>
         </w:rPr>
         <w:t>Operacije nad RRR-om</w:t>
       </w:r>
-      <w:bookmarkEnd w:id="23"/>
+      <w:bookmarkEnd w:id="22"/>
     </w:p>
     <w:p>
       <w:pPr>
@@ -15940,7 +15859,7 @@
       <w:pPr>
         <w:pStyle w:val="Heading3"/>
       </w:pPr>
-      <w:bookmarkStart w:id="24" w:name="_Toc440492380"/>
+      <w:bookmarkStart w:id="23" w:name="_Toc440492380"/>
       <m:oMath>
         <m:r>
           <m:rPr>
@@ -15949,7 +15868,7 @@
           <m:t>rank</m:t>
         </m:r>
       </m:oMath>
-      <w:bookmarkEnd w:id="24"/>
+      <w:bookmarkEnd w:id="23"/>
     </w:p>
     <w:p>
       <w:pPr>
@@ -16435,7 +16354,7 @@
       <w:pPr>
         <w:pStyle w:val="Caption"/>
       </w:pPr>
-      <w:bookmarkStart w:id="25" w:name="_Ref440283919"/>
+      <w:bookmarkStart w:id="24" w:name="_Ref440283919"/>
       <w:r>
         <w:t xml:space="preserve">Tablica </w:t>
       </w:r>
@@ -16457,7 +16376,7 @@
       <w:r>
         <w:fldChar w:fldCharType="end"/>
       </w:r>
-      <w:bookmarkEnd w:id="25"/>
+      <w:bookmarkEnd w:id="24"/>
       <w:r>
         <w:t xml:space="preserve"> </w:t>
       </w:r>
@@ -18833,7 +18752,7 @@
       <w:pPr>
         <w:pStyle w:val="Heading3"/>
       </w:pPr>
-      <w:bookmarkStart w:id="26" w:name="_Toc440492381"/>
+      <w:bookmarkStart w:id="25" w:name="_Toc440492381"/>
       <m:oMath>
         <m:r>
           <m:rPr>
@@ -18842,7 +18761,7 @@
           <m:t>select</m:t>
         </m:r>
       </m:oMath>
-      <w:bookmarkEnd w:id="26"/>
+      <w:bookmarkEnd w:id="25"/>
     </w:p>
     <w:p>
       <w:pPr>
@@ -19299,7 +19218,7 @@
       <w:pPr>
         <w:pStyle w:val="Caption"/>
       </w:pPr>
-      <w:bookmarkStart w:id="27" w:name="_Ref440287477"/>
+      <w:bookmarkStart w:id="26" w:name="_Ref440287477"/>
       <w:r>
         <w:t xml:space="preserve">Tablica </w:t>
       </w:r>
@@ -19321,17 +19240,9 @@
       <w:r>
         <w:fldChar w:fldCharType="end"/>
       </w:r>
-      <w:bookmarkEnd w:id="27"/>
-      <w:r>
-        <w:t xml:space="preserve"> </w:t>
-      </w:r>
-      <w:proofErr w:type="spellStart"/>
-      <w:r>
-        <w:t>Select</w:t>
-      </w:r>
-      <w:proofErr w:type="spellEnd"/>
-      <w:r>
-        <w:t xml:space="preserve"> operacija nad RRR strukturom</w:t>
+      <w:bookmarkEnd w:id="26"/>
+      <w:r>
+        <w:t xml:space="preserve"> Select operacija nad RRR strukturom</w:t>
       </w:r>
     </w:p>
     <w:tbl>
@@ -23513,7 +23424,7 @@
       <w:pPr>
         <w:pStyle w:val="Heading3"/>
       </w:pPr>
-      <w:bookmarkStart w:id="28" w:name="_Toc440492382"/>
+      <w:bookmarkStart w:id="27" w:name="_Toc440492382"/>
       <m:oMath>
         <m:r>
           <m:rPr>
@@ -23522,7 +23433,7 @@
           <m:t>access</m:t>
         </m:r>
       </m:oMath>
-      <w:bookmarkEnd w:id="28"/>
+      <w:bookmarkEnd w:id="27"/>
     </w:p>
     <w:p>
       <w:pPr>
@@ -23617,7 +23528,7 @@
       <w:pPr>
         <w:pStyle w:val="Caption"/>
       </w:pPr>
-      <w:bookmarkStart w:id="29" w:name="_Ref440287485"/>
+      <w:bookmarkStart w:id="28" w:name="_Ref440287485"/>
       <w:r>
         <w:t xml:space="preserve">Tablica </w:t>
       </w:r>
@@ -23639,7 +23550,7 @@
       <w:r>
         <w:fldChar w:fldCharType="end"/>
       </w:r>
-      <w:bookmarkEnd w:id="29"/>
+      <w:bookmarkEnd w:id="28"/>
       <w:r>
         <w:t xml:space="preserve"> Access operacija nad RRR strukturom</w:t>
       </w:r>
@@ -24358,12 +24269,12 @@
       <w:pPr>
         <w:pStyle w:val="Heading1"/>
       </w:pPr>
-      <w:bookmarkStart w:id="30" w:name="_Toc440492383"/>
+      <w:bookmarkStart w:id="29" w:name="_Toc440492383"/>
       <w:r>
         <w:lastRenderedPageBreak/>
         <w:t>Eksperimentalni rezultati</w:t>
       </w:r>
-      <w:bookmarkEnd w:id="30"/>
+      <w:bookmarkEnd w:id="29"/>
     </w:p>
     <w:p>
       <w:pPr>
@@ -24565,7 +24476,7 @@
       <w:pPr>
         <w:pStyle w:val="Caption"/>
       </w:pPr>
-      <w:bookmarkStart w:id="31" w:name="_Ref440466866"/>
+      <w:bookmarkStart w:id="30" w:name="_Ref440466866"/>
       <w:r>
         <w:t xml:space="preserve">Tablica </w:t>
       </w:r>
@@ -24587,7 +24498,7 @@
       <w:r>
         <w:fldChar w:fldCharType="end"/>
       </w:r>
-      <w:bookmarkEnd w:id="31"/>
+      <w:bookmarkEnd w:id="30"/>
       <w:r>
         <w:t xml:space="preserve"> Vrijeme izgradnje stabla valića</w:t>
       </w:r>
@@ -25259,7 +25170,7 @@
       <w:pPr>
         <w:pStyle w:val="Caption"/>
       </w:pPr>
-      <w:bookmarkStart w:id="32" w:name="_Ref440469080"/>
+      <w:bookmarkStart w:id="31" w:name="_Ref440469080"/>
       <w:r>
         <w:lastRenderedPageBreak/>
         <w:t xml:space="preserve">Tablica </w:t>
@@ -25282,7 +25193,7 @@
       <w:r>
         <w:fldChar w:fldCharType="end"/>
       </w:r>
-      <w:bookmarkEnd w:id="32"/>
+      <w:bookmarkEnd w:id="31"/>
       <w:r>
         <w:t xml:space="preserve"> Vrijeme izgradnje stabla valića - FASTA datoteke</w:t>
       </w:r>
@@ -26035,7 +25946,19 @@
               <w:jc w:val="right"/>
             </w:pPr>
             <w:r>
-              <w:t xml:space="preserve">6.050.824 </w:t>
+              <w:t>6.</w:t>
+            </w:r>
+            <w:r>
+              <w:t>286</w:t>
+            </w:r>
+            <w:r>
+              <w:t>.8</w:t>
+            </w:r>
+            <w:r>
+              <w:t>88</w:t>
+            </w:r>
+            <w:r>
+              <w:t xml:space="preserve"> </w:t>
             </w:r>
             <w:proofErr w:type="spellStart"/>
             <w:r>
@@ -26188,7 +26111,7 @@
       <w:pPr>
         <w:pStyle w:val="Caption"/>
       </w:pPr>
-      <w:bookmarkStart w:id="33" w:name="_Ref440469503"/>
+      <w:bookmarkStart w:id="32" w:name="_Ref440469503"/>
       <w:r>
         <w:t xml:space="preserve">Tablica </w:t>
       </w:r>
@@ -26210,7 +26133,7 @@
       <w:r>
         <w:fldChar w:fldCharType="end"/>
       </w:r>
-      <w:bookmarkEnd w:id="33"/>
+      <w:bookmarkEnd w:id="32"/>
       <w:r>
         <w:t xml:space="preserve"> Prosječno vrijeme izvršavanja</w:t>
       </w:r>
@@ -27641,7 +27564,7 @@
       <w:pPr>
         <w:pStyle w:val="Caption"/>
       </w:pPr>
-      <w:bookmarkStart w:id="34" w:name="_Ref440469515"/>
+      <w:bookmarkStart w:id="33" w:name="_Ref440469515"/>
       <w:r>
         <w:t xml:space="preserve">Tablica </w:t>
       </w:r>
@@ -27663,7 +27586,7 @@
       <w:r>
         <w:fldChar w:fldCharType="end"/>
       </w:r>
-      <w:bookmarkEnd w:id="34"/>
+      <w:bookmarkEnd w:id="33"/>
       <w:r>
         <w:t xml:space="preserve"> Prosječno vrijeme izvršavanja upita - FASTA datoteke</w:t>
       </w:r>
@@ -28714,7 +28637,7 @@
               <w:jc w:val="right"/>
             </w:pPr>
             <w:r>
-              <w:t>936</w:t>
+              <w:t>12</w:t>
             </w:r>
           </w:p>
         </w:tc>
@@ -28727,7 +28650,7 @@
               <w:jc w:val="right"/>
             </w:pPr>
             <w:r>
-              <w:t>7</w:t>
+              <w:t>8</w:t>
             </w:r>
           </w:p>
         </w:tc>
@@ -28918,7 +28841,7 @@
       <w:pPr>
         <w:pStyle w:val="Caption"/>
       </w:pPr>
-      <w:bookmarkStart w:id="35" w:name="_Ref440479276"/>
+      <w:bookmarkStart w:id="34" w:name="_Ref440479276"/>
       <w:r>
         <w:t xml:space="preserve">Tablica </w:t>
       </w:r>
@@ -28940,7 +28863,7 @@
       <w:r>
         <w:fldChar w:fldCharType="end"/>
       </w:r>
-      <w:bookmarkEnd w:id="35"/>
+      <w:bookmarkEnd w:id="34"/>
       <w:r>
         <w:t xml:space="preserve"> </w:t>
       </w:r>
@@ -30007,7 +29930,7 @@
       <w:pPr>
         <w:pStyle w:val="Caption"/>
       </w:pPr>
-      <w:bookmarkStart w:id="36" w:name="_Ref440479277"/>
+      <w:bookmarkStart w:id="35" w:name="_Ref440479277"/>
       <w:r>
         <w:t xml:space="preserve">Tablica </w:t>
       </w:r>
@@ -30029,7 +29952,7 @@
       <w:r>
         <w:fldChar w:fldCharType="end"/>
       </w:r>
-      <w:bookmarkEnd w:id="36"/>
+      <w:bookmarkEnd w:id="35"/>
       <w:r>
         <w:t xml:space="preserve"> </w:t>
       </w:r>
@@ -30945,8 +30868,13 @@
             <w:pPr>
               <w:jc w:val="right"/>
             </w:pPr>
-            <w:r>
-              <w:t>290.88</w:t>
+            <w:bookmarkStart w:id="36" w:name="_GoBack"/>
+            <w:bookmarkEnd w:id="36"/>
+            <w:r>
+              <w:t>290.</w:t>
+            </w:r>
+            <w:r>
+              <w:t>44</w:t>
             </w:r>
           </w:p>
         </w:tc>
@@ -30959,7 +30887,10 @@
               <w:jc w:val="right"/>
             </w:pPr>
             <w:r>
-              <w:t>100.52</w:t>
+              <w:t>100.</w:t>
+            </w:r>
+            <w:r>
+              <w:t>07</w:t>
             </w:r>
           </w:p>
         </w:tc>
@@ -30981,15 +30912,7 @@
         <w:jc w:val="both"/>
       </w:pPr>
       <w:r>
-        <w:t xml:space="preserve">Za potrebe ispitivanja implementiranog rješenja generirani su </w:t>
-      </w:r>
-      <w:proofErr w:type="spellStart"/>
-      <w:r>
-        <w:t>unit</w:t>
-      </w:r>
-      <w:proofErr w:type="spellEnd"/>
-      <w:r>
-        <w:t xml:space="preserve"> testovi, te su dodatno slučajnim izborom generirani upiti za sve korištene ulazne datoteke. Na taj način generirano je i uspješno obavljeno 2.426.523 upita (</w:t>
+        <w:t>Za potrebe ispitivanja implementiranog rješenja generirani su unit testovi, te su dodatno slučajnim izborom generirani upiti za sve korištene ulazne datoteke. Na taj način generirano je i uspješno obavljeno 2.426.523 upita (</w:t>
       </w:r>
       <m:oMath>
         <m:r>
@@ -31108,15 +31031,7 @@
         </m:r>
       </m:oMath>
       <w:r>
-        <w:t>-a. Prilikom konstrukcije ulazni niz se kodira i dijeli prema abecedi na dva dijela, koji se prosljeđuju lijevom i desnom djetetu t</w:t>
-      </w:r>
-      <w:proofErr w:type="spellStart"/>
-      <w:r>
-        <w:t>renutnog</w:t>
-      </w:r>
-      <w:proofErr w:type="spellEnd"/>
-      <w:r>
-        <w:t xml:space="preserve"> čvora.</w:t>
+        <w:t>-a. Prilikom konstrukcije ulazni niz se kodira i dijeli prema abecedi na dva dijela, koji se prosljeđuju lijevom i desnom djetetu trenutnog čvora.</w:t>
       </w:r>
     </w:p>
     <w:p>
@@ -31331,15 +31246,7 @@
         </m:r>
       </m:oMath>
       <w:r>
-        <w:t xml:space="preserve"> uz dodatne memorijske strukture, koje ovdje nisu implementirane). Svojstvo sažimanja RRR strukture dolazi do izražaja tek za veće ulazne nizove budući da za malene nizove razred i pomak, kojim kodiramo pojedine blokove zah</w:t>
-      </w:r>
-      <w:proofErr w:type="spellStart"/>
-      <w:r>
-        <w:t>tijevaju</w:t>
-      </w:r>
-      <w:proofErr w:type="spellEnd"/>
-      <w:r>
-        <w:t xml:space="preserve"> više bitova od izvornog bloka.</w:t>
+        <w:t xml:space="preserve"> uz dodatne memorijske strukture, koje ovdje nisu implementirane). Svojstvo sažimanja RRR strukture dolazi do izražaja tek za veće ulazne nizove budući da za malene nizove razred i pomak, kojim kodiramo pojedine blokove zahtijevaju više bitova od izvornog bloka.</w:t>
       </w:r>
       <w:r>
         <w:t xml:space="preserve"> </w:t>
@@ -31473,15 +31380,7 @@
       </w:r>
       <w:proofErr w:type="spellEnd"/>
       <w:r>
-        <w:t xml:space="preserve"> </w:t>
-      </w:r>
-      <w:proofErr w:type="spellStart"/>
-      <w:r>
-        <w:t>of</w:t>
-      </w:r>
-      <w:proofErr w:type="spellEnd"/>
-      <w:r>
-        <w:t xml:space="preserve"> Computer Science </w:t>
+        <w:t xml:space="preserve"> of Computer Science </w:t>
       </w:r>
       <w:proofErr w:type="spellStart"/>
       <w:r>
@@ -31564,30 +31463,55 @@
       </w:r>
       <w:proofErr w:type="spellEnd"/>
       <w:r>
+        <w:t xml:space="preserve"> of </w:t>
+      </w:r>
+      <w:proofErr w:type="spellStart"/>
+      <w:r>
+        <w:t>R</w:t>
+      </w:r>
+      <w:r>
+        <w:t>ank</w:t>
+      </w:r>
+      <w:proofErr w:type="spellEnd"/>
+      <w:r>
         <w:t xml:space="preserve"> </w:t>
       </w:r>
       <w:proofErr w:type="spellStart"/>
       <w:r>
-        <w:t>of</w:t>
+        <w:t>and</w:t>
       </w:r>
       <w:proofErr w:type="spellEnd"/>
       <w:r>
         <w:t xml:space="preserve"> </w:t>
       </w:r>
+      <w:r>
+        <w:t>S</w:t>
+      </w:r>
+      <w:r>
+        <w:t xml:space="preserve">elect </w:t>
+      </w:r>
       <w:proofErr w:type="spellStart"/>
       <w:r>
-        <w:t>R</w:t>
-      </w:r>
-      <w:r>
-        <w:t>ank</w:t>
+        <w:t>Q</w:t>
+      </w:r>
+      <w:r>
+        <w:t>ueries</w:t>
       </w:r>
       <w:proofErr w:type="spellEnd"/>
       <w:r>
+        <w:t xml:space="preserve">. </w:t>
+      </w:r>
+      <w:proofErr w:type="spellStart"/>
+      <w:r>
+        <w:t>Poster</w:t>
+      </w:r>
+      <w:proofErr w:type="spellEnd"/>
+      <w:r>
         <w:t xml:space="preserve"> </w:t>
       </w:r>
       <w:proofErr w:type="spellStart"/>
       <w:r>
-        <w:t>and</w:t>
+        <w:t>Proceedings</w:t>
       </w:r>
       <w:proofErr w:type="spellEnd"/>
       <w:r>
@@ -31595,57 +31519,11 @@
       </w:r>
       <w:proofErr w:type="spellStart"/>
       <w:r>
-        <w:t>S</w:t>
-      </w:r>
-      <w:r>
-        <w:t>elect</w:t>
+        <w:t>Volume</w:t>
       </w:r>
       <w:proofErr w:type="spellEnd"/>
       <w:r>
-        <w:t xml:space="preserve"> </w:t>
-      </w:r>
-      <w:proofErr w:type="spellStart"/>
-      <w:r>
-        <w:t>Q</w:t>
-      </w:r>
-      <w:r>
-        <w:t>ueries</w:t>
-      </w:r>
-      <w:proofErr w:type="spellEnd"/>
-      <w:r>
-        <w:t xml:space="preserve">. </w:t>
-      </w:r>
-      <w:proofErr w:type="spellStart"/>
-      <w:r>
-        <w:t>Poster</w:t>
-      </w:r>
-      <w:proofErr w:type="spellEnd"/>
-      <w:r>
-        <w:t xml:space="preserve"> </w:t>
-      </w:r>
-      <w:proofErr w:type="spellStart"/>
-      <w:r>
-        <w:t>Proceedings</w:t>
-      </w:r>
-      <w:proofErr w:type="spellEnd"/>
-      <w:r>
-        <w:t xml:space="preserve"> </w:t>
-      </w:r>
-      <w:proofErr w:type="spellStart"/>
-      <w:r>
-        <w:t>Volume</w:t>
-      </w:r>
-      <w:proofErr w:type="spellEnd"/>
-      <w:r>
-        <w:t xml:space="preserve"> </w:t>
-      </w:r>
-      <w:proofErr w:type="spellStart"/>
-      <w:r>
-        <w:t>of</w:t>
-      </w:r>
-      <w:proofErr w:type="spellEnd"/>
-      <w:r>
-        <w:t xml:space="preserve"> 4th Workshop on </w:t>
+        <w:t xml:space="preserve"> of 4th Workshop on </w:t>
       </w:r>
       <w:proofErr w:type="spellStart"/>
       <w:r>
@@ -31722,15 +31600,7 @@
       </w:r>
       <w:proofErr w:type="spellEnd"/>
       <w:r>
-        <w:t xml:space="preserve">. Journal </w:t>
-      </w:r>
-      <w:proofErr w:type="spellStart"/>
-      <w:r>
-        <w:t>of</w:t>
-      </w:r>
-      <w:proofErr w:type="spellEnd"/>
-      <w:r>
-        <w:t xml:space="preserve"> </w:t>
+        <w:t xml:space="preserve">. Journal of </w:t>
       </w:r>
       <w:proofErr w:type="spellStart"/>
       <w:r>
@@ -31880,15 +31750,7 @@
       </w:r>
       <w:proofErr w:type="spellEnd"/>
       <w:r>
-        <w:t xml:space="preserve"> </w:t>
-      </w:r>
-      <w:proofErr w:type="spellStart"/>
-      <w:r>
-        <w:t>of</w:t>
-      </w:r>
-      <w:proofErr w:type="spellEnd"/>
-      <w:r>
-        <w:t xml:space="preserve"> </w:t>
+        <w:t xml:space="preserve"> of </w:t>
       </w:r>
       <w:proofErr w:type="spellStart"/>
       <w:r>
@@ -31970,15 +31832,7 @@
       </w:r>
       <w:proofErr w:type="spellEnd"/>
       <w:r>
-        <w:t xml:space="preserve">. Doktorska disertacija. University </w:t>
-      </w:r>
-      <w:proofErr w:type="spellStart"/>
-      <w:r>
-        <w:t>of</w:t>
-      </w:r>
-      <w:proofErr w:type="spellEnd"/>
-      <w:r>
-        <w:t xml:space="preserve"> </w:t>
+        <w:t xml:space="preserve">. Doktorska disertacija. University of </w:t>
       </w:r>
       <w:proofErr w:type="spellStart"/>
       <w:r>
@@ -32145,15 +31999,7 @@
       </w:r>
       <w:proofErr w:type="spellEnd"/>
       <w:r>
-        <w:t>/</w:t>
-      </w:r>
-      <w:proofErr w:type="spellStart"/>
-      <w:r>
-        <w:t>Select</w:t>
-      </w:r>
-      <w:proofErr w:type="spellEnd"/>
-      <w:r>
-        <w:t xml:space="preserve"> Indeks for Bit </w:t>
+        <w:t xml:space="preserve">/Select Indeks for Bit </w:t>
       </w:r>
       <w:proofErr w:type="spellStart"/>
       <w:r>
@@ -32342,15 +32188,7 @@
       </w:r>
       <w:proofErr w:type="spellEnd"/>
       <w:r>
-        <w:t xml:space="preserve"> </w:t>
-      </w:r>
-      <w:proofErr w:type="spellStart"/>
-      <w:r>
-        <w:t>pattern</w:t>
-      </w:r>
-      <w:proofErr w:type="spellEnd"/>
-      <w:r>
-        <w:t xml:space="preserve"> </w:t>
+        <w:t xml:space="preserve"> pattern </w:t>
       </w:r>
       <w:proofErr w:type="spellStart"/>
       <w:r>
@@ -32465,15 +32303,7 @@
       </w:r>
       <w:proofErr w:type="spellEnd"/>
       <w:r>
-        <w:t xml:space="preserve">: A </w:t>
-      </w:r>
-      <w:proofErr w:type="spellStart"/>
-      <w:r>
-        <w:t>new</w:t>
-      </w:r>
-      <w:proofErr w:type="spellEnd"/>
-      <w:r>
-        <w:t xml:space="preserve"> </w:t>
+        <w:t xml:space="preserve">: A new </w:t>
       </w:r>
       <w:proofErr w:type="spellStart"/>
       <w:r>
@@ -32669,55 +32499,39 @@
       </w:r>
       <w:proofErr w:type="spellEnd"/>
       <w:r>
-        <w:t xml:space="preserve"> </w:t>
+        <w:t xml:space="preserve"> of </w:t>
       </w:r>
       <w:proofErr w:type="spellStart"/>
       <w:r>
-        <w:t>of</w:t>
+        <w:t>the</w:t>
       </w:r>
       <w:proofErr w:type="spellEnd"/>
       <w:r>
-        <w:t xml:space="preserve"> </w:t>
+        <w:t xml:space="preserve"> 41st </w:t>
       </w:r>
       <w:proofErr w:type="spellStart"/>
       <w:r>
-        <w:t>the</w:t>
+        <w:t>Annual</w:t>
       </w:r>
       <w:proofErr w:type="spellEnd"/>
       <w:r>
-        <w:t xml:space="preserve"> 41st </w:t>
+        <w:t xml:space="preserve"> IEEE </w:t>
       </w:r>
       <w:proofErr w:type="spellStart"/>
       <w:r>
-        <w:t>Annual</w:t>
+        <w:t>Symposium</w:t>
       </w:r>
       <w:proofErr w:type="spellEnd"/>
       <w:r>
-        <w:t xml:space="preserve"> IEEE </w:t>
+        <w:t xml:space="preserve"> on </w:t>
       </w:r>
       <w:proofErr w:type="spellStart"/>
       <w:r>
-        <w:t>Symposium</w:t>
+        <w:t>Foundations</w:t>
       </w:r>
       <w:proofErr w:type="spellEnd"/>
       <w:r>
-        <w:t xml:space="preserve"> on </w:t>
-      </w:r>
-      <w:proofErr w:type="spellStart"/>
-      <w:r>
-        <w:t>Foundations</w:t>
-      </w:r>
-      <w:proofErr w:type="spellEnd"/>
-      <w:r>
-        <w:t xml:space="preserve"> </w:t>
-      </w:r>
-      <w:proofErr w:type="spellStart"/>
-      <w:r>
-        <w:t>of</w:t>
-      </w:r>
-      <w:proofErr w:type="spellEnd"/>
-      <w:r>
-        <w:t xml:space="preserve"> Computer Science, (2000), str. 390-398.</w:t>
+        <w:t xml:space="preserve"> of Computer Science, (2000), str. 390-398.</w:t>
       </w:r>
       <w:bookmarkEnd w:id="53"/>
     </w:p>
@@ -32736,7 +32550,7 @@
 </file>
 
 <file path=word/endnotes.xml><?xml version="1.0" encoding="utf-8"?>
-<w:endnotes xmlns:wpc="http://schemas.microsoft.com/office/word/2010/wordprocessingCanvas" xmlns:mc="http://schemas.openxmlformats.org/markup-compatibility/2006" xmlns:o="urn:schemas-microsoft-com:office:office" xmlns:r="http://schemas.openxmlformats.org/officeDocument/2006/relationships" xmlns:m="http://schemas.openxmlformats.org/officeDocument/2006/math" xmlns:v="urn:schemas-microsoft-com:vml" xmlns:wp14="http://schemas.microsoft.com/office/word/2010/wordprocessingDrawing" xmlns:wp="http://schemas.openxmlformats.org/drawingml/2006/wordprocessingDrawing" xmlns:w10="urn:schemas-microsoft-com:office:word" xmlns:w="http://schemas.openxmlformats.org/wordprocessingml/2006/main" xmlns:w14="http://schemas.microsoft.com/office/word/2010/wordml" xmlns:w15="http://schemas.microsoft.com/office/word/2012/wordml" xmlns:wpg="http://schemas.microsoft.com/office/word/2010/wordprocessingGroup" xmlns:wpi="http://schemas.microsoft.com/office/word/2010/wordprocessingInk" xmlns:wne="http://schemas.microsoft.com/office/word/2006/wordml" xmlns:wps="http://schemas.microsoft.com/office/word/2010/wordprocessingShape" mc:Ignorable="w14 w15 wp14">
+<w:endnotes xmlns:wpc="http://schemas.microsoft.com/office/word/2010/wordprocessingCanvas" xmlns:cx="http://schemas.microsoft.com/office/drawing/2014/chartex" xmlns:cx1="http://schemas.microsoft.com/office/drawing/2015/9/8/chartex" xmlns:mc="http://schemas.openxmlformats.org/markup-compatibility/2006" xmlns:o="urn:schemas-microsoft-com:office:office" xmlns:r="http://schemas.openxmlformats.org/officeDocument/2006/relationships" xmlns:m="http://schemas.openxmlformats.org/officeDocument/2006/math" xmlns:v="urn:schemas-microsoft-com:vml" xmlns:wp14="http://schemas.microsoft.com/office/word/2010/wordprocessingDrawing" xmlns:wp="http://schemas.openxmlformats.org/drawingml/2006/wordprocessingDrawing" xmlns:w10="urn:schemas-microsoft-com:office:word" xmlns:w="http://schemas.openxmlformats.org/wordprocessingml/2006/main" xmlns:w14="http://schemas.microsoft.com/office/word/2010/wordml" xmlns:w15="http://schemas.microsoft.com/office/word/2012/wordml" xmlns:w16se="http://schemas.microsoft.com/office/word/2015/wordml/symex" xmlns:wpg="http://schemas.microsoft.com/office/word/2010/wordprocessingGroup" xmlns:wpi="http://schemas.microsoft.com/office/word/2010/wordprocessingInk" xmlns:wne="http://schemas.microsoft.com/office/word/2006/wordml" xmlns:wps="http://schemas.microsoft.com/office/word/2010/wordprocessingShape" mc:Ignorable="w14 w15 w16se wp14">
   <w:endnote w:type="separator" w:id="-1">
     <w:p>
       <w:r>
@@ -32761,7 +32575,7 @@
 </file>
 
 <file path=word/footer1.xml><?xml version="1.0" encoding="utf-8"?>
-<w:ftr xmlns:wpc="http://schemas.microsoft.com/office/word/2010/wordprocessingCanvas" xmlns:mc="http://schemas.openxmlformats.org/markup-compatibility/2006" xmlns:o="urn:schemas-microsoft-com:office:office" xmlns:r="http://schemas.openxmlformats.org/officeDocument/2006/relationships" xmlns:m="http://schemas.openxmlformats.org/officeDocument/2006/math" xmlns:v="urn:schemas-microsoft-com:vml" xmlns:wp14="http://schemas.microsoft.com/office/word/2010/wordprocessingDrawing" xmlns:wp="http://schemas.openxmlformats.org/drawingml/2006/wordprocessingDrawing" xmlns:w10="urn:schemas-microsoft-com:office:word" xmlns:w="http://schemas.openxmlformats.org/wordprocessingml/2006/main" xmlns:w14="http://schemas.microsoft.com/office/word/2010/wordml" xmlns:w15="http://schemas.microsoft.com/office/word/2012/wordml" xmlns:wpg="http://schemas.microsoft.com/office/word/2010/wordprocessingGroup" xmlns:wpi="http://schemas.microsoft.com/office/word/2010/wordprocessingInk" xmlns:wne="http://schemas.microsoft.com/office/word/2006/wordml" xmlns:wps="http://schemas.microsoft.com/office/word/2010/wordprocessingShape" mc:Ignorable="w14 w15 wp14">
+<w:ftr xmlns:wpc="http://schemas.microsoft.com/office/word/2010/wordprocessingCanvas" xmlns:cx="http://schemas.microsoft.com/office/drawing/2014/chartex" xmlns:cx1="http://schemas.microsoft.com/office/drawing/2015/9/8/chartex" xmlns:mc="http://schemas.openxmlformats.org/markup-compatibility/2006" xmlns:o="urn:schemas-microsoft-com:office:office" xmlns:r="http://schemas.openxmlformats.org/officeDocument/2006/relationships" xmlns:m="http://schemas.openxmlformats.org/officeDocument/2006/math" xmlns:v="urn:schemas-microsoft-com:vml" xmlns:wp14="http://schemas.microsoft.com/office/word/2010/wordprocessingDrawing" xmlns:wp="http://schemas.openxmlformats.org/drawingml/2006/wordprocessingDrawing" xmlns:w10="urn:schemas-microsoft-com:office:word" xmlns:w="http://schemas.openxmlformats.org/wordprocessingml/2006/main" xmlns:w14="http://schemas.microsoft.com/office/word/2010/wordml" xmlns:w15="http://schemas.microsoft.com/office/word/2012/wordml" xmlns:w16se="http://schemas.microsoft.com/office/word/2015/wordml/symex" xmlns:wpg="http://schemas.microsoft.com/office/word/2010/wordprocessingGroup" xmlns:wpi="http://schemas.microsoft.com/office/word/2010/wordprocessingInk" xmlns:wne="http://schemas.microsoft.com/office/word/2006/wordml" xmlns:wps="http://schemas.microsoft.com/office/word/2010/wordprocessingShape" mc:Ignorable="w14 w15 w16se wp14">
   <w:p>
     <w:r>
       <w:tab/>
@@ -32791,7 +32605,7 @@
 </file>
 
 <file path=word/footer2.xml><?xml version="1.0" encoding="utf-8"?>
-<w:ftr xmlns:wpc="http://schemas.microsoft.com/office/word/2010/wordprocessingCanvas" xmlns:mc="http://schemas.openxmlformats.org/markup-compatibility/2006" xmlns:o="urn:schemas-microsoft-com:office:office" xmlns:r="http://schemas.openxmlformats.org/officeDocument/2006/relationships" xmlns:m="http://schemas.openxmlformats.org/officeDocument/2006/math" xmlns:v="urn:schemas-microsoft-com:vml" xmlns:wp14="http://schemas.microsoft.com/office/word/2010/wordprocessingDrawing" xmlns:wp="http://schemas.openxmlformats.org/drawingml/2006/wordprocessingDrawing" xmlns:w10="urn:schemas-microsoft-com:office:word" xmlns:w="http://schemas.openxmlformats.org/wordprocessingml/2006/main" xmlns:w14="http://schemas.microsoft.com/office/word/2010/wordml" xmlns:w15="http://schemas.microsoft.com/office/word/2012/wordml" xmlns:wpg="http://schemas.microsoft.com/office/word/2010/wordprocessingGroup" xmlns:wpi="http://schemas.microsoft.com/office/word/2010/wordprocessingInk" xmlns:wne="http://schemas.microsoft.com/office/word/2006/wordml" xmlns:wps="http://schemas.microsoft.com/office/word/2010/wordprocessingShape" mc:Ignorable="w14 w15 wp14">
+<w:ftr xmlns:wpc="http://schemas.microsoft.com/office/word/2010/wordprocessingCanvas" xmlns:cx="http://schemas.microsoft.com/office/drawing/2014/chartex" xmlns:cx1="http://schemas.microsoft.com/office/drawing/2015/9/8/chartex" xmlns:mc="http://schemas.openxmlformats.org/markup-compatibility/2006" xmlns:o="urn:schemas-microsoft-com:office:office" xmlns:r="http://schemas.openxmlformats.org/officeDocument/2006/relationships" xmlns:m="http://schemas.openxmlformats.org/officeDocument/2006/math" xmlns:v="urn:schemas-microsoft-com:vml" xmlns:wp14="http://schemas.microsoft.com/office/word/2010/wordprocessingDrawing" xmlns:wp="http://schemas.openxmlformats.org/drawingml/2006/wordprocessingDrawing" xmlns:w10="urn:schemas-microsoft-com:office:word" xmlns:w="http://schemas.openxmlformats.org/wordprocessingml/2006/main" xmlns:w14="http://schemas.microsoft.com/office/word/2010/wordml" xmlns:w15="http://schemas.microsoft.com/office/word/2012/wordml" xmlns:w16se="http://schemas.microsoft.com/office/word/2015/wordml/symex" xmlns:wpg="http://schemas.microsoft.com/office/word/2010/wordprocessingGroup" xmlns:wpi="http://schemas.microsoft.com/office/word/2010/wordprocessingInk" xmlns:wne="http://schemas.microsoft.com/office/word/2006/wordml" xmlns:wps="http://schemas.microsoft.com/office/word/2010/wordprocessingShape" mc:Ignorable="w14 w15 w16se wp14">
   <w:p>
     <w:pPr>
       <w:pStyle w:val="Footer"/>
@@ -32820,7 +32634,7 @@
         <w:rStyle w:val="PageNumber"/>
         <w:noProof/>
       </w:rPr>
-      <w:t>11</w:t>
+      <w:t>25</w:t>
     </w:r>
     <w:r>
       <w:rPr>
@@ -32834,7 +32648,7 @@
 </file>
 
 <file path=word/footnotes.xml><?xml version="1.0" encoding="utf-8"?>
-<w:footnotes xmlns:wpc="http://schemas.microsoft.com/office/word/2010/wordprocessingCanvas" xmlns:mc="http://schemas.openxmlformats.org/markup-compatibility/2006" xmlns:o="urn:schemas-microsoft-com:office:office" xmlns:r="http://schemas.openxmlformats.org/officeDocument/2006/relationships" xmlns:m="http://schemas.openxmlformats.org/officeDocument/2006/math" xmlns:v="urn:schemas-microsoft-com:vml" xmlns:wp14="http://schemas.microsoft.com/office/word/2010/wordprocessingDrawing" xmlns:wp="http://schemas.openxmlformats.org/drawingml/2006/wordprocessingDrawing" xmlns:w10="urn:schemas-microsoft-com:office:word" xmlns:w="http://schemas.openxmlformats.org/wordprocessingml/2006/main" xmlns:w14="http://schemas.microsoft.com/office/word/2010/wordml" xmlns:w15="http://schemas.microsoft.com/office/word/2012/wordml" xmlns:wpg="http://schemas.microsoft.com/office/word/2010/wordprocessingGroup" xmlns:wpi="http://schemas.microsoft.com/office/word/2010/wordprocessingInk" xmlns:wne="http://schemas.microsoft.com/office/word/2006/wordml" xmlns:wps="http://schemas.microsoft.com/office/word/2010/wordprocessingShape" mc:Ignorable="w14 w15 wp14">
+<w:footnotes xmlns:wpc="http://schemas.microsoft.com/office/word/2010/wordprocessingCanvas" xmlns:cx="http://schemas.microsoft.com/office/drawing/2014/chartex" xmlns:cx1="http://schemas.microsoft.com/office/drawing/2015/9/8/chartex" xmlns:mc="http://schemas.openxmlformats.org/markup-compatibility/2006" xmlns:o="urn:schemas-microsoft-com:office:office" xmlns:r="http://schemas.openxmlformats.org/officeDocument/2006/relationships" xmlns:m="http://schemas.openxmlformats.org/officeDocument/2006/math" xmlns:v="urn:schemas-microsoft-com:vml" xmlns:wp14="http://schemas.microsoft.com/office/word/2010/wordprocessingDrawing" xmlns:wp="http://schemas.openxmlformats.org/drawingml/2006/wordprocessingDrawing" xmlns:w10="urn:schemas-microsoft-com:office:word" xmlns:w="http://schemas.openxmlformats.org/wordprocessingml/2006/main" xmlns:w14="http://schemas.microsoft.com/office/word/2010/wordml" xmlns:w15="http://schemas.microsoft.com/office/word/2012/wordml" xmlns:w16se="http://schemas.microsoft.com/office/word/2015/wordml/symex" xmlns:wpg="http://schemas.microsoft.com/office/word/2010/wordprocessingGroup" xmlns:wpi="http://schemas.microsoft.com/office/word/2010/wordprocessingInk" xmlns:wne="http://schemas.microsoft.com/office/word/2006/wordml" xmlns:wps="http://schemas.microsoft.com/office/word/2010/wordprocessingShape" mc:Ignorable="w14 w15 w16se wp14">
   <w:footnote w:type="separator" w:id="-1">
     <w:p>
       <w:r>
@@ -32918,7 +32732,7 @@
 </file>
 
 <file path=word/header1.xml><?xml version="1.0" encoding="utf-8"?>
-<w:hdr xmlns:wpc="http://schemas.microsoft.com/office/word/2010/wordprocessingCanvas" xmlns:mc="http://schemas.openxmlformats.org/markup-compatibility/2006" xmlns:o="urn:schemas-microsoft-com:office:office" xmlns:r="http://schemas.openxmlformats.org/officeDocument/2006/relationships" xmlns:m="http://schemas.openxmlformats.org/officeDocument/2006/math" xmlns:v="urn:schemas-microsoft-com:vml" xmlns:wp14="http://schemas.microsoft.com/office/word/2010/wordprocessingDrawing" xmlns:wp="http://schemas.openxmlformats.org/drawingml/2006/wordprocessingDrawing" xmlns:w10="urn:schemas-microsoft-com:office:word" xmlns:w="http://schemas.openxmlformats.org/wordprocessingml/2006/main" xmlns:w14="http://schemas.microsoft.com/office/word/2010/wordml" xmlns:w15="http://schemas.microsoft.com/office/word/2012/wordml" xmlns:wpg="http://schemas.microsoft.com/office/word/2010/wordprocessingGroup" xmlns:wpi="http://schemas.microsoft.com/office/word/2010/wordprocessingInk" xmlns:wne="http://schemas.microsoft.com/office/word/2006/wordml" xmlns:wps="http://schemas.microsoft.com/office/word/2010/wordprocessingShape" mc:Ignorable="w14 w15 wp14">
+<w:hdr xmlns:wpc="http://schemas.microsoft.com/office/word/2010/wordprocessingCanvas" xmlns:cx="http://schemas.microsoft.com/office/drawing/2014/chartex" xmlns:cx1="http://schemas.microsoft.com/office/drawing/2015/9/8/chartex" xmlns:mc="http://schemas.openxmlformats.org/markup-compatibility/2006" xmlns:o="urn:schemas-microsoft-com:office:office" xmlns:r="http://schemas.openxmlformats.org/officeDocument/2006/relationships" xmlns:m="http://schemas.openxmlformats.org/officeDocument/2006/math" xmlns:v="urn:schemas-microsoft-com:vml" xmlns:wp14="http://schemas.microsoft.com/office/word/2010/wordprocessingDrawing" xmlns:wp="http://schemas.openxmlformats.org/drawingml/2006/wordprocessingDrawing" xmlns:w10="urn:schemas-microsoft-com:office:word" xmlns:w="http://schemas.openxmlformats.org/wordprocessingml/2006/main" xmlns:w14="http://schemas.microsoft.com/office/word/2010/wordml" xmlns:w15="http://schemas.microsoft.com/office/word/2012/wordml" xmlns:w16se="http://schemas.microsoft.com/office/word/2015/wordml/symex" xmlns:wpg="http://schemas.microsoft.com/office/word/2010/wordprocessingGroup" xmlns:wpi="http://schemas.microsoft.com/office/word/2010/wordprocessingInk" xmlns:wne="http://schemas.microsoft.com/office/word/2006/wordml" xmlns:wps="http://schemas.microsoft.com/office/word/2010/wordprocessingShape" mc:Ignorable="w14 w15 w16se wp14">
   <w:p>
     <w:r>
       <w:t xml:space="preserve">Kvaliteta usluge u </w:t>
@@ -32938,13 +32752,13 @@
 </file>
 
 <file path=word/header2.xml><?xml version="1.0" encoding="utf-8"?>
-<w:hdr xmlns:wpc="http://schemas.microsoft.com/office/word/2010/wordprocessingCanvas" xmlns:mc="http://schemas.openxmlformats.org/markup-compatibility/2006" xmlns:o="urn:schemas-microsoft-com:office:office" xmlns:r="http://schemas.openxmlformats.org/officeDocument/2006/relationships" xmlns:m="http://schemas.openxmlformats.org/officeDocument/2006/math" xmlns:v="urn:schemas-microsoft-com:vml" xmlns:wp14="http://schemas.microsoft.com/office/word/2010/wordprocessingDrawing" xmlns:wp="http://schemas.openxmlformats.org/drawingml/2006/wordprocessingDrawing" xmlns:w10="urn:schemas-microsoft-com:office:word" xmlns:w="http://schemas.openxmlformats.org/wordprocessingml/2006/main" xmlns:w14="http://schemas.microsoft.com/office/word/2010/wordml" xmlns:w15="http://schemas.microsoft.com/office/word/2012/wordml" xmlns:wpg="http://schemas.microsoft.com/office/word/2010/wordprocessingGroup" xmlns:wpi="http://schemas.microsoft.com/office/word/2010/wordprocessingInk" xmlns:wne="http://schemas.microsoft.com/office/word/2006/wordml" xmlns:wps="http://schemas.microsoft.com/office/word/2010/wordprocessingShape" mc:Ignorable="w14 w15 wp14">
+<w:hdr xmlns:wpc="http://schemas.microsoft.com/office/word/2010/wordprocessingCanvas" xmlns:cx="http://schemas.microsoft.com/office/drawing/2014/chartex" xmlns:cx1="http://schemas.microsoft.com/office/drawing/2015/9/8/chartex" xmlns:mc="http://schemas.openxmlformats.org/markup-compatibility/2006" xmlns:o="urn:schemas-microsoft-com:office:office" xmlns:r="http://schemas.openxmlformats.org/officeDocument/2006/relationships" xmlns:m="http://schemas.openxmlformats.org/officeDocument/2006/math" xmlns:v="urn:schemas-microsoft-com:vml" xmlns:wp14="http://schemas.microsoft.com/office/word/2010/wordprocessingDrawing" xmlns:wp="http://schemas.openxmlformats.org/drawingml/2006/wordprocessingDrawing" xmlns:w10="urn:schemas-microsoft-com:office:word" xmlns:w="http://schemas.openxmlformats.org/wordprocessingml/2006/main" xmlns:w14="http://schemas.microsoft.com/office/word/2010/wordml" xmlns:w15="http://schemas.microsoft.com/office/word/2012/wordml" xmlns:w16se="http://schemas.microsoft.com/office/word/2015/wordml/symex" xmlns:wpg="http://schemas.microsoft.com/office/word/2010/wordprocessingGroup" xmlns:wpi="http://schemas.microsoft.com/office/word/2010/wordprocessingInk" xmlns:wne="http://schemas.microsoft.com/office/word/2006/wordml" xmlns:wps="http://schemas.microsoft.com/office/word/2010/wordprocessingShape" mc:Ignorable="w14 w15 w16se wp14">
   <w:p/>
 </w:hdr>
 </file>
 
 <file path=word/header3.xml><?xml version="1.0" encoding="utf-8"?>
-<w:hdr xmlns:wpc="http://schemas.microsoft.com/office/word/2010/wordprocessingCanvas" xmlns:mc="http://schemas.openxmlformats.org/markup-compatibility/2006" xmlns:o="urn:schemas-microsoft-com:office:office" xmlns:r="http://schemas.openxmlformats.org/officeDocument/2006/relationships" xmlns:m="http://schemas.openxmlformats.org/officeDocument/2006/math" xmlns:v="urn:schemas-microsoft-com:vml" xmlns:wp14="http://schemas.microsoft.com/office/word/2010/wordprocessingDrawing" xmlns:wp="http://schemas.openxmlformats.org/drawingml/2006/wordprocessingDrawing" xmlns:w10="urn:schemas-microsoft-com:office:word" xmlns:w="http://schemas.openxmlformats.org/wordprocessingml/2006/main" xmlns:w14="http://schemas.microsoft.com/office/word/2010/wordml" xmlns:w15="http://schemas.microsoft.com/office/word/2012/wordml" xmlns:wpg="http://schemas.microsoft.com/office/word/2010/wordprocessingGroup" xmlns:wpi="http://schemas.microsoft.com/office/word/2010/wordprocessingInk" xmlns:wne="http://schemas.microsoft.com/office/word/2006/wordml" xmlns:wps="http://schemas.microsoft.com/office/word/2010/wordprocessingShape" mc:Ignorable="w14 w15 wp14">
+<w:hdr xmlns:wpc="http://schemas.microsoft.com/office/word/2010/wordprocessingCanvas" xmlns:cx="http://schemas.microsoft.com/office/drawing/2014/chartex" xmlns:cx1="http://schemas.microsoft.com/office/drawing/2015/9/8/chartex" xmlns:mc="http://schemas.openxmlformats.org/markup-compatibility/2006" xmlns:o="urn:schemas-microsoft-com:office:office" xmlns:r="http://schemas.openxmlformats.org/officeDocument/2006/relationships" xmlns:m="http://schemas.openxmlformats.org/officeDocument/2006/math" xmlns:v="urn:schemas-microsoft-com:vml" xmlns:wp14="http://schemas.microsoft.com/office/word/2010/wordprocessingDrawing" xmlns:wp="http://schemas.openxmlformats.org/drawingml/2006/wordprocessingDrawing" xmlns:w10="urn:schemas-microsoft-com:office:word" xmlns:w="http://schemas.openxmlformats.org/wordprocessingml/2006/main" xmlns:w14="http://schemas.microsoft.com/office/word/2010/wordml" xmlns:w15="http://schemas.microsoft.com/office/word/2012/wordml" xmlns:w16se="http://schemas.microsoft.com/office/word/2015/wordml/symex" xmlns:wpg="http://schemas.microsoft.com/office/word/2010/wordprocessingGroup" xmlns:wpi="http://schemas.microsoft.com/office/word/2010/wordprocessingInk" xmlns:wne="http://schemas.microsoft.com/office/word/2006/wordml" xmlns:wps="http://schemas.microsoft.com/office/word/2010/wordprocessingShape" mc:Ignorable="w14 w15 w16se wp14">
   <w:p>
     <w:pPr>
       <w:pStyle w:val="Header"/>
@@ -32955,7 +32769,7 @@
 </file>
 
 <file path=word/numbering.xml><?xml version="1.0" encoding="utf-8"?>
-<w:numbering xmlns:wpc="http://schemas.microsoft.com/office/word/2010/wordprocessingCanvas" xmlns:mc="http://schemas.openxmlformats.org/markup-compatibility/2006" xmlns:o="urn:schemas-microsoft-com:office:office" xmlns:r="http://schemas.openxmlformats.org/officeDocument/2006/relationships" xmlns:m="http://schemas.openxmlformats.org/officeDocument/2006/math" xmlns:v="urn:schemas-microsoft-com:vml" xmlns:wp14="http://schemas.microsoft.com/office/word/2010/wordprocessingDrawing" xmlns:wp="http://schemas.openxmlformats.org/drawingml/2006/wordprocessingDrawing" xmlns:w10="urn:schemas-microsoft-com:office:word" xmlns:w="http://schemas.openxmlformats.org/wordprocessingml/2006/main" xmlns:w14="http://schemas.microsoft.com/office/word/2010/wordml" xmlns:w15="http://schemas.microsoft.com/office/word/2012/wordml" xmlns:wpg="http://schemas.microsoft.com/office/word/2010/wordprocessingGroup" xmlns:wpi="http://schemas.microsoft.com/office/word/2010/wordprocessingInk" xmlns:wne="http://schemas.microsoft.com/office/word/2006/wordml" xmlns:wps="http://schemas.microsoft.com/office/word/2010/wordprocessingShape" mc:Ignorable="w14 w15 wp14">
+<w:numbering xmlns:wpc="http://schemas.microsoft.com/office/word/2010/wordprocessingCanvas" xmlns:cx="http://schemas.microsoft.com/office/drawing/2014/chartex" xmlns:cx1="http://schemas.microsoft.com/office/drawing/2015/9/8/chartex" xmlns:mc="http://schemas.openxmlformats.org/markup-compatibility/2006" xmlns:o="urn:schemas-microsoft-com:office:office" xmlns:r="http://schemas.openxmlformats.org/officeDocument/2006/relationships" xmlns:m="http://schemas.openxmlformats.org/officeDocument/2006/math" xmlns:v="urn:schemas-microsoft-com:vml" xmlns:wp14="http://schemas.microsoft.com/office/word/2010/wordprocessingDrawing" xmlns:wp="http://schemas.openxmlformats.org/drawingml/2006/wordprocessingDrawing" xmlns:w10="urn:schemas-microsoft-com:office:word" xmlns:w="http://schemas.openxmlformats.org/wordprocessingml/2006/main" xmlns:w14="http://schemas.microsoft.com/office/word/2010/wordml" xmlns:w15="http://schemas.microsoft.com/office/word/2012/wordml" xmlns:w16se="http://schemas.microsoft.com/office/word/2015/wordml/symex" xmlns:wpg="http://schemas.microsoft.com/office/word/2010/wordprocessingGroup" xmlns:wpi="http://schemas.microsoft.com/office/word/2010/wordprocessingInk" xmlns:wne="http://schemas.microsoft.com/office/word/2006/wordml" xmlns:wps="http://schemas.microsoft.com/office/word/2010/wordprocessingShape" mc:Ignorable="w14 w15 w16se wp14">
   <w:abstractNum w:abstractNumId="0" w15:restartNumberingAfterBreak="0">
     <w:nsid w:val="00000001"/>
     <w:multiLevelType w:val="multilevel"/>
@@ -38850,7 +38664,7 @@
 </file>
 
 <file path=word/styles.xml><?xml version="1.0" encoding="utf-8"?>
-<w:styles xmlns:mc="http://schemas.openxmlformats.org/markup-compatibility/2006" xmlns:r="http://schemas.openxmlformats.org/officeDocument/2006/relationships" xmlns:w="http://schemas.openxmlformats.org/wordprocessingml/2006/main" xmlns:w14="http://schemas.microsoft.com/office/word/2010/wordml" xmlns:w15="http://schemas.microsoft.com/office/word/2012/wordml" mc:Ignorable="w14 w15">
+<w:styles xmlns:mc="http://schemas.openxmlformats.org/markup-compatibility/2006" xmlns:r="http://schemas.openxmlformats.org/officeDocument/2006/relationships" xmlns:w="http://schemas.openxmlformats.org/wordprocessingml/2006/main" xmlns:w14="http://schemas.microsoft.com/office/word/2010/wordml" xmlns:w15="http://schemas.microsoft.com/office/word/2012/wordml" xmlns:w16se="http://schemas.microsoft.com/office/word/2015/wordml/symex" mc:Ignorable="w14 w15 w16se">
   <w:docDefaults>
     <w:rPrDefault>
       <w:rPr>
@@ -40040,7 +39854,7 @@
 </file>
 
 <file path=customXml/itemProps1.xml><?xml version="1.0" encoding="utf-8"?>
-<ds:datastoreItem xmlns:ds="http://schemas.openxmlformats.org/officeDocument/2006/customXml" ds:itemID="{702FB69C-85B7-463C-BE32-81C4301EDE2D}">
+<ds:datastoreItem xmlns:ds="http://schemas.openxmlformats.org/officeDocument/2006/customXml" ds:itemID="{969D03C7-5CAA-4A84-A935-A3FBFDD17931}">
   <ds:schemaRefs>
     <ds:schemaRef ds:uri="http://schemas.openxmlformats.org/officeDocument/2006/bibliography"/>
   </ds:schemaRefs>

</xml_diff>